<commit_message>
Corrected SPI1 annotations in table 7
</commit_message>
<xml_diff>
--- a/SoMs/OAK-SoM-Max/OAK-SoM-MAX_Datasheet.docx
+++ b/SoMs/OAK-SoM-Max/OAK-SoM-MAX_Datasheet.docx
@@ -27801,16 +27801,7 @@
                 <w:sz w:val="14"/>
                 <w:szCs w:val="14"/>
               </w:rPr>
-              <w:t>3</w:t>
-            </w:r>
-            <w:r>
-              <w:rPr>
-                <w:rFonts w:ascii="Arial" w:eastAsia="Times New Roman" w:hAnsi="Arial" w:cs="Arial"/>
-                <w:color w:val="000000"/>
-                <w:sz w:val="14"/>
-                <w:szCs w:val="14"/>
-              </w:rPr>
-              <w:t>9</w:t>
+              <w:t>39</w:t>
             </w:r>
             <w:r>
               <w:rPr>
@@ -27889,16 +27880,7 @@
                 <w:sz w:val="14"/>
                 <w:szCs w:val="14"/>
               </w:rPr>
-              <w:t>IO</w:t>
-            </w:r>
-            <w:r>
-              <w:rPr>
-                <w:rFonts w:ascii="Arial" w:eastAsia="Times New Roman" w:hAnsi="Arial" w:cs="Arial"/>
-                <w:color w:val="000000"/>
-                <w:sz w:val="14"/>
-                <w:szCs w:val="14"/>
-              </w:rPr>
-              <w:t>_68</w:t>
+              <w:t>IO_68</w:t>
             </w:r>
           </w:p>
         </w:tc>
@@ -28325,16 +28307,7 @@
                 <w:sz w:val="14"/>
                 <w:szCs w:val="14"/>
               </w:rPr>
-              <w:t>IO</w:t>
-            </w:r>
-            <w:r>
-              <w:rPr>
-                <w:rFonts w:ascii="Arial" w:eastAsia="Times New Roman" w:hAnsi="Arial" w:cs="Arial"/>
-                <w:color w:val="000000"/>
-                <w:sz w:val="14"/>
-                <w:szCs w:val="14"/>
-              </w:rPr>
-              <w:t>_69</w:t>
+              <w:t>IO_69</w:t>
             </w:r>
           </w:p>
         </w:tc>
@@ -32751,16 +32724,7 @@
                 <w:sz w:val="14"/>
                 <w:szCs w:val="14"/>
               </w:rPr>
-              <w:t>IO_</w:t>
-            </w:r>
-            <w:r>
-              <w:rPr>
-                <w:rFonts w:ascii="Arial" w:eastAsia="Times New Roman" w:hAnsi="Arial" w:cs="Arial"/>
-                <w:color w:val="000000"/>
-                <w:sz w:val="14"/>
-                <w:szCs w:val="14"/>
-              </w:rPr>
-              <w:t>39</w:t>
+              <w:t>IO_39</w:t>
             </w:r>
           </w:p>
         </w:tc>
@@ -32847,16 +32811,7 @@
                 <w:sz w:val="14"/>
                 <w:szCs w:val="14"/>
               </w:rPr>
-              <w:t>clock</w:t>
-            </w:r>
-            <w:r>
-              <w:rPr>
-                <w:rFonts w:ascii="Arial" w:hAnsi="Arial" w:cs="Arial"/>
-                <w:color w:val="000000"/>
-                <w:sz w:val="14"/>
-                <w:szCs w:val="14"/>
-              </w:rPr>
-              <w:t>,</w:t>
+              <w:t>clock,</w:t>
             </w:r>
             <w:r>
               <w:rPr>
@@ -32994,16 +32949,7 @@
                 <w:sz w:val="14"/>
                 <w:szCs w:val="14"/>
               </w:rPr>
-              <w:t>IO_</w:t>
-            </w:r>
-            <w:r>
-              <w:rPr>
-                <w:rFonts w:ascii="Arial" w:eastAsia="Times New Roman" w:hAnsi="Arial" w:cs="Arial"/>
-                <w:color w:val="000000"/>
-                <w:sz w:val="14"/>
-                <w:szCs w:val="14"/>
-              </w:rPr>
-              <w:t>38</w:t>
+              <w:t>IO_38</w:t>
             </w:r>
           </w:p>
         </w:tc>
@@ -33345,25 +33291,7 @@
                 <w:sz w:val="14"/>
                 <w:szCs w:val="14"/>
               </w:rPr>
-              <w:t>24</w:t>
-            </w:r>
-            <w:r>
-              <w:rPr>
-                <w:rFonts w:ascii="Arial" w:hAnsi="Arial" w:cs="Arial"/>
-                <w:color w:val="000000"/>
-                <w:sz w:val="14"/>
-                <w:szCs w:val="14"/>
-              </w:rPr>
-              <w:t>/</w:t>
-            </w:r>
-            <w:r>
-              <w:rPr>
-                <w:rFonts w:ascii="Arial" w:hAnsi="Arial" w:cs="Arial"/>
-                <w:color w:val="000000"/>
-                <w:sz w:val="14"/>
-                <w:szCs w:val="14"/>
-              </w:rPr>
-              <w:t>C</w:t>
+              <w:t>24/C</w:t>
             </w:r>
           </w:p>
         </w:tc>
@@ -33389,25 +33317,7 @@
                 <w:sz w:val="14"/>
                 <w:szCs w:val="14"/>
               </w:rPr>
-              <w:t>CAM_</w:t>
-            </w:r>
-            <w:r>
-              <w:rPr>
-                <w:rFonts w:ascii="Arial" w:eastAsia="Times New Roman" w:hAnsi="Arial" w:cs="Arial"/>
-                <w:color w:val="000000"/>
-                <w:sz w:val="14"/>
-                <w:szCs w:val="14"/>
-              </w:rPr>
-              <w:t>L</w:t>
-            </w:r>
-            <w:r>
-              <w:rPr>
-                <w:rFonts w:ascii="Arial" w:eastAsia="Times New Roman" w:hAnsi="Arial" w:cs="Arial"/>
-                <w:color w:val="000000"/>
-                <w:sz w:val="14"/>
-                <w:szCs w:val="14"/>
-              </w:rPr>
-              <w:t>_PWR</w:t>
+              <w:t>CAM_L_PWR</w:t>
             </w:r>
           </w:p>
         </w:tc>
@@ -33560,25 +33470,7 @@
                 <w:sz w:val="14"/>
                 <w:szCs w:val="14"/>
               </w:rPr>
-              <w:t>CAM_</w:t>
-            </w:r>
-            <w:r>
-              <w:rPr>
-                <w:rFonts w:ascii="Arial" w:eastAsia="Times New Roman" w:hAnsi="Arial" w:cs="Arial"/>
-                <w:color w:val="000000"/>
-                <w:sz w:val="14"/>
-                <w:szCs w:val="14"/>
-              </w:rPr>
-              <w:t>A</w:t>
-            </w:r>
-            <w:r>
-              <w:rPr>
-                <w:rFonts w:ascii="Arial" w:eastAsia="Times New Roman" w:hAnsi="Arial" w:cs="Arial"/>
-                <w:color w:val="000000"/>
-                <w:sz w:val="14"/>
-                <w:szCs w:val="14"/>
-              </w:rPr>
-              <w:t>_PWR</w:t>
+              <w:t>CAM_A_PWR</w:t>
             </w:r>
           </w:p>
         </w:tc>
@@ -33741,25 +33633,7 @@
                 <w:sz w:val="14"/>
                 <w:szCs w:val="14"/>
               </w:rPr>
-              <w:t>CAM_</w:t>
-            </w:r>
-            <w:r>
-              <w:rPr>
-                <w:rFonts w:ascii="Arial" w:eastAsia="Times New Roman" w:hAnsi="Arial" w:cs="Arial"/>
-                <w:color w:val="000000"/>
-                <w:sz w:val="14"/>
-                <w:szCs w:val="14"/>
-              </w:rPr>
-              <w:t>D</w:t>
-            </w:r>
-            <w:r>
-              <w:rPr>
-                <w:rFonts w:ascii="Arial" w:eastAsia="Times New Roman" w:hAnsi="Arial" w:cs="Arial"/>
-                <w:color w:val="000000"/>
-                <w:sz w:val="14"/>
-                <w:szCs w:val="14"/>
-              </w:rPr>
-              <w:t>_PWR</w:t>
+              <w:t>CAM_D_PWR</w:t>
             </w:r>
           </w:p>
         </w:tc>
@@ -33912,25 +33786,7 @@
                 <w:sz w:val="14"/>
                 <w:szCs w:val="14"/>
               </w:rPr>
-              <w:t>CAM_</w:t>
-            </w:r>
-            <w:r>
-              <w:rPr>
-                <w:rFonts w:ascii="Arial" w:eastAsia="Times New Roman" w:hAnsi="Arial" w:cs="Arial"/>
-                <w:color w:val="000000"/>
-                <w:sz w:val="14"/>
-                <w:szCs w:val="14"/>
-              </w:rPr>
-              <w:t>E</w:t>
-            </w:r>
-            <w:r>
-              <w:rPr>
-                <w:rFonts w:ascii="Arial" w:eastAsia="Times New Roman" w:hAnsi="Arial" w:cs="Arial"/>
-                <w:color w:val="000000"/>
-                <w:sz w:val="14"/>
-                <w:szCs w:val="14"/>
-              </w:rPr>
-              <w:t>_PWR</w:t>
+              <w:t>CAM_E_PWR</w:t>
             </w:r>
           </w:p>
         </w:tc>
@@ -34417,25 +34273,7 @@
                 <w:sz w:val="14"/>
                 <w:szCs w:val="14"/>
               </w:rPr>
-              <w:t>3</w:t>
-            </w:r>
-            <w:r>
-              <w:rPr>
-                <w:rFonts w:ascii="Arial" w:eastAsia="Times New Roman" w:hAnsi="Arial" w:cs="Arial"/>
-                <w:color w:val="000000"/>
-                <w:sz w:val="14"/>
-                <w:szCs w:val="14"/>
-              </w:rPr>
-              <w:t>8</w:t>
-            </w:r>
-            <w:r>
-              <w:rPr>
-                <w:rFonts w:ascii="Arial" w:eastAsia="Times New Roman" w:hAnsi="Arial" w:cs="Arial"/>
-                <w:color w:val="000000"/>
-                <w:sz w:val="14"/>
-                <w:szCs w:val="14"/>
-              </w:rPr>
-              <w:t>/C</w:t>
+              <w:t>38/C</w:t>
             </w:r>
           </w:p>
         </w:tc>
@@ -34461,25 +34299,7 @@
                 <w:sz w:val="14"/>
                 <w:szCs w:val="14"/>
               </w:rPr>
-              <w:t>CAM_</w:t>
-            </w:r>
-            <w:r>
-              <w:rPr>
-                <w:rFonts w:ascii="Arial" w:eastAsia="Times New Roman" w:hAnsi="Arial" w:cs="Arial"/>
-                <w:color w:val="000000"/>
-                <w:sz w:val="14"/>
-                <w:szCs w:val="14"/>
-              </w:rPr>
-              <w:t>A</w:t>
-            </w:r>
-            <w:r>
-              <w:rPr>
-                <w:rFonts w:ascii="Arial" w:eastAsia="Times New Roman" w:hAnsi="Arial" w:cs="Arial"/>
-                <w:color w:val="000000"/>
-                <w:sz w:val="14"/>
-                <w:szCs w:val="14"/>
-              </w:rPr>
-              <w:t>_CLK</w:t>
+              <w:t>CAM_A_CLK</w:t>
             </w:r>
           </w:p>
         </w:tc>
@@ -34505,16 +34325,7 @@
                 <w:sz w:val="14"/>
                 <w:szCs w:val="14"/>
               </w:rPr>
-              <w:t>IO_2</w:t>
-            </w:r>
-            <w:r>
-              <w:rPr>
-                <w:rFonts w:ascii="Arial" w:eastAsia="Times New Roman" w:hAnsi="Arial" w:cs="Arial"/>
-                <w:color w:val="000000"/>
-                <w:sz w:val="14"/>
-                <w:szCs w:val="14"/>
-              </w:rPr>
-              <w:t>1</w:t>
+              <w:t>IO_21</w:t>
             </w:r>
           </w:p>
         </w:tc>
@@ -34669,16 +34480,7 @@
                 <w:sz w:val="14"/>
                 <w:szCs w:val="14"/>
               </w:rPr>
-              <w:t>40</w:t>
-            </w:r>
-            <w:r>
-              <w:rPr>
-                <w:rFonts w:ascii="Arial" w:eastAsia="Times New Roman" w:hAnsi="Arial" w:cs="Arial"/>
-                <w:color w:val="000000"/>
-                <w:sz w:val="14"/>
-                <w:szCs w:val="14"/>
-              </w:rPr>
-              <w:t>/C</w:t>
+              <w:t>40/C</w:t>
             </w:r>
           </w:p>
         </w:tc>
@@ -34704,25 +34506,7 @@
                 <w:sz w:val="14"/>
                 <w:szCs w:val="14"/>
               </w:rPr>
-              <w:t>CAM_</w:t>
-            </w:r>
-            <w:r>
-              <w:rPr>
-                <w:rFonts w:ascii="Arial" w:eastAsia="Times New Roman" w:hAnsi="Arial" w:cs="Arial"/>
-                <w:color w:val="000000"/>
-                <w:sz w:val="14"/>
-                <w:szCs w:val="14"/>
-              </w:rPr>
-              <w:t>D</w:t>
-            </w:r>
-            <w:r>
-              <w:rPr>
-                <w:rFonts w:ascii="Arial" w:eastAsia="Times New Roman" w:hAnsi="Arial" w:cs="Arial"/>
-                <w:color w:val="000000"/>
-                <w:sz w:val="14"/>
-                <w:szCs w:val="14"/>
-              </w:rPr>
-              <w:t>_CLK</w:t>
+              <w:t>CAM_D_CLK</w:t>
             </w:r>
           </w:p>
         </w:tc>
@@ -34748,16 +34532,7 @@
                 <w:sz w:val="14"/>
                 <w:szCs w:val="14"/>
               </w:rPr>
-              <w:t>IO_2</w:t>
-            </w:r>
-            <w:r>
-              <w:rPr>
-                <w:rFonts w:ascii="Arial" w:eastAsia="Times New Roman" w:hAnsi="Arial" w:cs="Arial"/>
-                <w:color w:val="000000"/>
-                <w:sz w:val="14"/>
-                <w:szCs w:val="14"/>
-              </w:rPr>
-              <w:t>3</w:t>
+              <w:t>IO_23</w:t>
             </w:r>
           </w:p>
         </w:tc>
@@ -34912,16 +34687,7 @@
                 <w:sz w:val="14"/>
                 <w:szCs w:val="14"/>
               </w:rPr>
-              <w:t>42</w:t>
-            </w:r>
-            <w:r>
-              <w:rPr>
-                <w:rFonts w:ascii="Arial" w:eastAsia="Times New Roman" w:hAnsi="Arial" w:cs="Arial"/>
-                <w:color w:val="000000"/>
-                <w:sz w:val="14"/>
-                <w:szCs w:val="14"/>
-              </w:rPr>
-              <w:t>/C</w:t>
+              <w:t>42/C</w:t>
             </w:r>
           </w:p>
         </w:tc>
@@ -34947,25 +34713,7 @@
                 <w:sz w:val="14"/>
                 <w:szCs w:val="14"/>
               </w:rPr>
-              <w:t>CAM_</w:t>
-            </w:r>
-            <w:r>
-              <w:rPr>
-                <w:rFonts w:ascii="Arial" w:eastAsia="Times New Roman" w:hAnsi="Arial" w:cs="Arial"/>
-                <w:color w:val="000000"/>
-                <w:sz w:val="14"/>
-                <w:szCs w:val="14"/>
-              </w:rPr>
-              <w:t>E</w:t>
-            </w:r>
-            <w:r>
-              <w:rPr>
-                <w:rFonts w:ascii="Arial" w:eastAsia="Times New Roman" w:hAnsi="Arial" w:cs="Arial"/>
-                <w:color w:val="000000"/>
-                <w:sz w:val="14"/>
-                <w:szCs w:val="14"/>
-              </w:rPr>
-              <w:t>_CLK</w:t>
+              <w:t>CAM_E_CLK</w:t>
             </w:r>
           </w:p>
         </w:tc>
@@ -34991,16 +34739,7 @@
                 <w:sz w:val="14"/>
                 <w:szCs w:val="14"/>
               </w:rPr>
-              <w:t>IO_2</w:t>
-            </w:r>
-            <w:r>
-              <w:rPr>
-                <w:rFonts w:ascii="Arial" w:eastAsia="Times New Roman" w:hAnsi="Arial" w:cs="Arial"/>
-                <w:color w:val="000000"/>
-                <w:sz w:val="14"/>
-                <w:szCs w:val="14"/>
-              </w:rPr>
-              <w:t>4</w:t>
+              <w:t>IO_24</w:t>
             </w:r>
           </w:p>
         </w:tc>
@@ -35362,25 +35101,7 @@
                 <w:sz w:val="14"/>
                 <w:szCs w:val="14"/>
               </w:rPr>
-              <w:t>4</w:t>
-            </w:r>
-            <w:r>
-              <w:rPr>
-                <w:rFonts w:ascii="Arial" w:eastAsia="Times New Roman" w:hAnsi="Arial" w:cs="Arial"/>
-                <w:color w:val="000000"/>
-                <w:sz w:val="14"/>
-                <w:szCs w:val="14"/>
-              </w:rPr>
-              <w:t>8</w:t>
-            </w:r>
-            <w:r>
-              <w:rPr>
-                <w:rFonts w:ascii="Arial" w:eastAsia="Times New Roman" w:hAnsi="Arial" w:cs="Arial"/>
-                <w:color w:val="000000"/>
-                <w:sz w:val="14"/>
-                <w:szCs w:val="14"/>
-              </w:rPr>
-              <w:t>/C</w:t>
+              <w:t>48/C</w:t>
             </w:r>
           </w:p>
         </w:tc>
@@ -35533,16 +35254,7 @@
                 <w:sz w:val="14"/>
                 <w:szCs w:val="14"/>
               </w:rPr>
-              <w:t>50</w:t>
-            </w:r>
-            <w:r>
-              <w:rPr>
-                <w:rFonts w:ascii="Arial" w:eastAsia="Times New Roman" w:hAnsi="Arial" w:cs="Arial"/>
-                <w:color w:val="000000"/>
-                <w:sz w:val="14"/>
-                <w:szCs w:val="14"/>
-              </w:rPr>
-              <w:t>/C</w:t>
+              <w:t>50/C</w:t>
             </w:r>
           </w:p>
         </w:tc>
@@ -36001,25 +35713,7 @@
                 <w:sz w:val="14"/>
                 <w:szCs w:val="14"/>
               </w:rPr>
-              <w:t>58</w:t>
-            </w:r>
-            <w:r>
-              <w:rPr>
-                <w:rFonts w:ascii="Arial" w:hAnsi="Arial" w:cs="Arial"/>
-                <w:color w:val="000000"/>
-                <w:sz w:val="14"/>
-                <w:szCs w:val="14"/>
-              </w:rPr>
-              <w:t>/</w:t>
-            </w:r>
-            <w:r>
-              <w:rPr>
-                <w:rFonts w:ascii="Arial" w:hAnsi="Arial" w:cs="Arial"/>
-                <w:color w:val="000000"/>
-                <w:sz w:val="14"/>
-                <w:szCs w:val="14"/>
-              </w:rPr>
-              <w:t>C</w:t>
+              <w:t>58/C</w:t>
             </w:r>
           </w:p>
         </w:tc>
@@ -36063,7 +35757,16 @@
                 <w:sz w:val="14"/>
                 <w:szCs w:val="14"/>
               </w:rPr>
-              <w:t>_SIO0</w:t>
+              <w:t>_SIO</w:t>
+            </w:r>
+            <w:r>
+              <w:rPr>
+                <w:rFonts w:ascii="Arial" w:hAnsi="Arial" w:cs="Arial"/>
+                <w:color w:val="000000"/>
+                <w:sz w:val="14"/>
+                <w:szCs w:val="14"/>
+              </w:rPr>
+              <w:t>0</w:t>
             </w:r>
           </w:p>
         </w:tc>
@@ -36218,25 +35921,7 @@
                 <w:sz w:val="14"/>
                 <w:szCs w:val="14"/>
               </w:rPr>
-              <w:t>60</w:t>
-            </w:r>
-            <w:r>
-              <w:rPr>
-                <w:rFonts w:ascii="Arial" w:hAnsi="Arial" w:cs="Arial"/>
-                <w:color w:val="000000"/>
-                <w:sz w:val="14"/>
-                <w:szCs w:val="14"/>
-              </w:rPr>
-              <w:t>/</w:t>
-            </w:r>
-            <w:r>
-              <w:rPr>
-                <w:rFonts w:ascii="Arial" w:hAnsi="Arial" w:cs="Arial"/>
-                <w:color w:val="000000"/>
-                <w:sz w:val="14"/>
-                <w:szCs w:val="14"/>
-              </w:rPr>
-              <w:t>C</w:t>
+              <w:t>60/C</w:t>
             </w:r>
           </w:p>
         </w:tc>
@@ -36271,7 +35956,7 @@
                 <w:sz w:val="14"/>
                 <w:szCs w:val="14"/>
               </w:rPr>
-              <w:t>11</w:t>
+              <w:t>1</w:t>
             </w:r>
             <w:r>
               <w:rPr>
@@ -36394,7 +36079,16 @@
                 <w:sz w:val="14"/>
                 <w:szCs w:val="14"/>
               </w:rPr>
-              <w:t xml:space="preserve"> on-board NOR DQ1 / +/-100ps inter-SPI0</w:t>
+              <w:t xml:space="preserve"> on-board NOR DQ1 / +/-100ps inter-SPI</w:t>
+            </w:r>
+            <w:r>
+              <w:rPr>
+                <w:rFonts w:ascii="Arial" w:hAnsi="Arial" w:cs="Arial"/>
+                <w:color w:val="000000"/>
+                <w:sz w:val="14"/>
+                <w:szCs w:val="14"/>
+              </w:rPr>
+              <w:t>1</w:t>
             </w:r>
           </w:p>
         </w:tc>
@@ -36426,25 +36120,7 @@
                 <w:sz w:val="14"/>
                 <w:szCs w:val="14"/>
               </w:rPr>
-              <w:t>62</w:t>
-            </w:r>
-            <w:r>
-              <w:rPr>
-                <w:rFonts w:ascii="Arial" w:hAnsi="Arial" w:cs="Arial"/>
-                <w:color w:val="000000"/>
-                <w:sz w:val="14"/>
-                <w:szCs w:val="14"/>
-              </w:rPr>
-              <w:t>/</w:t>
-            </w:r>
-            <w:r>
-              <w:rPr>
-                <w:rFonts w:ascii="Arial" w:hAnsi="Arial" w:cs="Arial"/>
-                <w:color w:val="000000"/>
-                <w:sz w:val="14"/>
-                <w:szCs w:val="14"/>
-              </w:rPr>
-              <w:t>C</w:t>
+              <w:t>62/C</w:t>
             </w:r>
           </w:p>
         </w:tc>
@@ -36652,25 +36328,7 @@
                 <w:sz w:val="14"/>
                 <w:szCs w:val="14"/>
               </w:rPr>
-              <w:t>64</w:t>
-            </w:r>
-            <w:r>
-              <w:rPr>
-                <w:rFonts w:ascii="Arial" w:hAnsi="Arial" w:cs="Arial"/>
-                <w:color w:val="000000"/>
-                <w:sz w:val="14"/>
-                <w:szCs w:val="14"/>
-              </w:rPr>
-              <w:t>/</w:t>
-            </w:r>
-            <w:r>
-              <w:rPr>
-                <w:rFonts w:ascii="Arial" w:hAnsi="Arial" w:cs="Arial"/>
-                <w:color w:val="000000"/>
-                <w:sz w:val="14"/>
-                <w:szCs w:val="14"/>
-              </w:rPr>
-              <w:t>C</w:t>
+              <w:t>64/C</w:t>
             </w:r>
           </w:p>
         </w:tc>
@@ -36696,7 +36354,25 @@
                 <w:sz w:val="14"/>
                 <w:szCs w:val="14"/>
               </w:rPr>
-              <w:t>SPI0_SIO3</w:t>
+              <w:t>SPI</w:t>
+            </w:r>
+            <w:r>
+              <w:rPr>
+                <w:rFonts w:ascii="Arial" w:hAnsi="Arial" w:cs="Arial"/>
+                <w:color w:val="000000"/>
+                <w:sz w:val="14"/>
+                <w:szCs w:val="14"/>
+              </w:rPr>
+              <w:t>1</w:t>
+            </w:r>
+            <w:r>
+              <w:rPr>
+                <w:rFonts w:ascii="Arial" w:hAnsi="Arial" w:cs="Arial"/>
+                <w:color w:val="000000"/>
+                <w:sz w:val="14"/>
+                <w:szCs w:val="14"/>
+              </w:rPr>
+              <w:t>_SIO3</w:t>
             </w:r>
           </w:p>
         </w:tc>
@@ -36860,25 +36536,7 @@
                 <w:sz w:val="14"/>
                 <w:szCs w:val="14"/>
               </w:rPr>
-              <w:t>66</w:t>
-            </w:r>
-            <w:r>
-              <w:rPr>
-                <w:rFonts w:ascii="Arial" w:hAnsi="Arial" w:cs="Arial"/>
-                <w:color w:val="000000"/>
-                <w:sz w:val="14"/>
-                <w:szCs w:val="14"/>
-              </w:rPr>
-              <w:t>/</w:t>
-            </w:r>
-            <w:r>
-              <w:rPr>
-                <w:rFonts w:ascii="Arial" w:hAnsi="Arial" w:cs="Arial"/>
-                <w:color w:val="000000"/>
-                <w:sz w:val="14"/>
-                <w:szCs w:val="14"/>
-              </w:rPr>
-              <w:t>C</w:t>
+              <w:t>66/C</w:t>
             </w:r>
           </w:p>
         </w:tc>
@@ -37086,25 +36744,7 @@
                 <w:sz w:val="14"/>
                 <w:szCs w:val="14"/>
               </w:rPr>
-              <w:t>68</w:t>
-            </w:r>
-            <w:r>
-              <w:rPr>
-                <w:rFonts w:ascii="Arial" w:hAnsi="Arial" w:cs="Arial"/>
-                <w:color w:val="000000"/>
-                <w:sz w:val="14"/>
-                <w:szCs w:val="14"/>
-              </w:rPr>
-              <w:t>/</w:t>
-            </w:r>
-            <w:r>
-              <w:rPr>
-                <w:rFonts w:ascii="Arial" w:hAnsi="Arial" w:cs="Arial"/>
-                <w:color w:val="000000"/>
-                <w:sz w:val="14"/>
-                <w:szCs w:val="14"/>
-              </w:rPr>
-              <w:t>C</w:t>
+              <w:t>68/C</w:t>
             </w:r>
           </w:p>
         </w:tc>
@@ -37303,16 +36943,7 @@
                 <w:sz w:val="14"/>
                 <w:szCs w:val="14"/>
               </w:rPr>
-              <w:t>70/</w:t>
-            </w:r>
-            <w:r>
-              <w:rPr>
-                <w:rFonts w:ascii="Arial" w:hAnsi="Arial" w:cs="Arial"/>
-                <w:color w:val="000000"/>
-                <w:sz w:val="14"/>
-                <w:szCs w:val="14"/>
-              </w:rPr>
-              <w:t>C</w:t>
+              <w:t>70/C</w:t>
             </w:r>
           </w:p>
         </w:tc>
@@ -37479,7 +37110,25 @@
                 <w:sz w:val="14"/>
                 <w:szCs w:val="14"/>
               </w:rPr>
-              <w:t>GPIO, or can be configured as second CS for SPI0, MX in Controller or Periph</w:t>
+              <w:t>GPIO, or can be configured as second CS for SPI</w:t>
+            </w:r>
+            <w:r>
+              <w:rPr>
+                <w:rFonts w:ascii="Arial" w:hAnsi="Arial" w:cs="Arial"/>
+                <w:color w:val="000000"/>
+                <w:sz w:val="14"/>
+                <w:szCs w:val="14"/>
+              </w:rPr>
+              <w:t>1</w:t>
+            </w:r>
+            <w:r>
+              <w:rPr>
+                <w:rFonts w:ascii="Arial" w:hAnsi="Arial" w:cs="Arial"/>
+                <w:color w:val="000000"/>
+                <w:sz w:val="14"/>
+                <w:szCs w:val="14"/>
+              </w:rPr>
+              <w:t>, MX in Controller or Periph</w:t>
             </w:r>
             <w:r>
               <w:rPr>
@@ -37520,25 +37169,7 @@
                 <w:sz w:val="14"/>
                 <w:szCs w:val="14"/>
               </w:rPr>
-              <w:t>80</w:t>
-            </w:r>
-            <w:r>
-              <w:rPr>
-                <w:rFonts w:ascii="Arial" w:hAnsi="Arial" w:cs="Arial"/>
-                <w:color w:val="000000"/>
-                <w:sz w:val="14"/>
-                <w:szCs w:val="14"/>
-              </w:rPr>
-              <w:t>/</w:t>
-            </w:r>
-            <w:r>
-              <w:rPr>
-                <w:rFonts w:ascii="Arial" w:hAnsi="Arial" w:cs="Arial"/>
-                <w:color w:val="000000"/>
-                <w:sz w:val="14"/>
-                <w:szCs w:val="14"/>
-              </w:rPr>
-              <w:t>C</w:t>
+              <w:t>80/C</w:t>
             </w:r>
           </w:p>
         </w:tc>
@@ -37590,16 +37221,7 @@
                 <w:sz w:val="14"/>
                 <w:szCs w:val="14"/>
               </w:rPr>
-              <w:t>IO_</w:t>
-            </w:r>
-            <w:r>
-              <w:rPr>
-                <w:rFonts w:ascii="Arial" w:hAnsi="Arial" w:cs="Arial"/>
-                <w:color w:val="000000"/>
-                <w:sz w:val="14"/>
-                <w:szCs w:val="14"/>
-              </w:rPr>
-              <w:t>73</w:t>
+              <w:t>IO_73</w:t>
             </w:r>
           </w:p>
         </w:tc>
@@ -37701,25 +37323,7 @@
                 <w:sz w:val="14"/>
                 <w:szCs w:val="14"/>
               </w:rPr>
-              <w:t>82</w:t>
-            </w:r>
-            <w:r>
-              <w:rPr>
-                <w:rFonts w:ascii="Arial" w:hAnsi="Arial" w:cs="Arial"/>
-                <w:color w:val="000000"/>
-                <w:sz w:val="14"/>
-                <w:szCs w:val="14"/>
-              </w:rPr>
-              <w:t>/</w:t>
-            </w:r>
-            <w:r>
-              <w:rPr>
-                <w:rFonts w:ascii="Arial" w:hAnsi="Arial" w:cs="Arial"/>
-                <w:color w:val="000000"/>
-                <w:sz w:val="14"/>
-                <w:szCs w:val="14"/>
-              </w:rPr>
-              <w:t>C</w:t>
+              <w:t>82/C</w:t>
             </w:r>
           </w:p>
         </w:tc>
@@ -37745,25 +37349,7 @@
                 <w:sz w:val="14"/>
                 <w:szCs w:val="14"/>
               </w:rPr>
-              <w:t>UART2_</w:t>
-            </w:r>
-            <w:r>
-              <w:rPr>
-                <w:rFonts w:ascii="Arial" w:hAnsi="Arial" w:cs="Arial"/>
-                <w:color w:val="000000"/>
-                <w:sz w:val="14"/>
-                <w:szCs w:val="14"/>
-              </w:rPr>
-              <w:t>T</w:t>
-            </w:r>
-            <w:r>
-              <w:rPr>
-                <w:rFonts w:ascii="Arial" w:hAnsi="Arial" w:cs="Arial"/>
-                <w:color w:val="000000"/>
-                <w:sz w:val="14"/>
-                <w:szCs w:val="14"/>
-              </w:rPr>
-              <w:t>X</w:t>
+              <w:t>UART2_TX</w:t>
             </w:r>
           </w:p>
         </w:tc>
@@ -37789,16 +37375,7 @@
                 <w:sz w:val="14"/>
                 <w:szCs w:val="14"/>
               </w:rPr>
-              <w:t>IO_</w:t>
-            </w:r>
-            <w:r>
-              <w:rPr>
-                <w:rFonts w:ascii="Arial" w:hAnsi="Arial" w:cs="Arial"/>
-                <w:color w:val="000000"/>
-                <w:sz w:val="14"/>
-                <w:szCs w:val="14"/>
-              </w:rPr>
-              <w:t>72</w:t>
+              <w:t>IO_72</w:t>
             </w:r>
           </w:p>
         </w:tc>
@@ -37900,25 +37477,7 @@
                 <w:sz w:val="14"/>
                 <w:szCs w:val="14"/>
               </w:rPr>
-              <w:t>84</w:t>
-            </w:r>
-            <w:r>
-              <w:rPr>
-                <w:rFonts w:ascii="Arial" w:hAnsi="Arial" w:cs="Arial"/>
-                <w:color w:val="000000"/>
-                <w:sz w:val="14"/>
-                <w:szCs w:val="14"/>
-              </w:rPr>
-              <w:t>/</w:t>
-            </w:r>
-            <w:r>
-              <w:rPr>
-                <w:rFonts w:ascii="Arial" w:hAnsi="Arial" w:cs="Arial"/>
-                <w:color w:val="000000"/>
-                <w:sz w:val="14"/>
-                <w:szCs w:val="14"/>
-              </w:rPr>
-              <w:t>C</w:t>
+              <w:t>84/C</w:t>
             </w:r>
           </w:p>
         </w:tc>
@@ -37979,16 +37538,7 @@
                 <w:sz w:val="14"/>
                 <w:szCs w:val="14"/>
               </w:rPr>
-              <w:t>IO_</w:t>
-            </w:r>
-            <w:r>
-              <w:rPr>
-                <w:rFonts w:ascii="Arial" w:hAnsi="Arial" w:cs="Arial"/>
-                <w:color w:val="000000"/>
-                <w:sz w:val="14"/>
-                <w:szCs w:val="14"/>
-              </w:rPr>
-              <w:t>74</w:t>
+              <w:t>IO_74</w:t>
             </w:r>
           </w:p>
         </w:tc>
@@ -38090,25 +37640,7 @@
                 <w:sz w:val="14"/>
                 <w:szCs w:val="14"/>
               </w:rPr>
-              <w:t>86</w:t>
-            </w:r>
-            <w:r>
-              <w:rPr>
-                <w:rFonts w:ascii="Arial" w:hAnsi="Arial" w:cs="Arial"/>
-                <w:color w:val="000000"/>
-                <w:sz w:val="14"/>
-                <w:szCs w:val="14"/>
-              </w:rPr>
-              <w:t>/</w:t>
-            </w:r>
-            <w:r>
-              <w:rPr>
-                <w:rFonts w:ascii="Arial" w:hAnsi="Arial" w:cs="Arial"/>
-                <w:color w:val="000000"/>
-                <w:sz w:val="14"/>
-                <w:szCs w:val="14"/>
-              </w:rPr>
-              <w:t>C</w:t>
+              <w:t>86/C</w:t>
             </w:r>
           </w:p>
         </w:tc>
@@ -38169,25 +37701,7 @@
                 <w:sz w:val="14"/>
                 <w:szCs w:val="14"/>
               </w:rPr>
-              <w:t>IO_</w:t>
-            </w:r>
-            <w:r>
-              <w:rPr>
-                <w:rFonts w:ascii="Arial" w:hAnsi="Arial" w:cs="Arial"/>
-                <w:color w:val="000000"/>
-                <w:sz w:val="14"/>
-                <w:szCs w:val="14"/>
-              </w:rPr>
-              <w:t>7</w:t>
-            </w:r>
-            <w:r>
-              <w:rPr>
-                <w:rFonts w:ascii="Arial" w:hAnsi="Arial" w:cs="Arial"/>
-                <w:color w:val="000000"/>
-                <w:sz w:val="14"/>
-                <w:szCs w:val="14"/>
-              </w:rPr>
-              <w:t>5</w:t>
+              <w:t>IO_75</w:t>
             </w:r>
           </w:p>
         </w:tc>
@@ -38386,16 +37900,7 @@
                 <w:sz w:val="14"/>
                 <w:szCs w:val="14"/>
               </w:rPr>
-              <w:t>IO_</w:t>
-            </w:r>
-            <w:r>
-              <w:rPr>
-                <w:rFonts w:ascii="Arial" w:eastAsia="Times New Roman" w:hAnsi="Arial" w:cs="Arial"/>
-                <w:color w:val="000000"/>
-                <w:sz w:val="14"/>
-                <w:szCs w:val="14"/>
-              </w:rPr>
-              <w:t>30</w:t>
+              <w:t>IO_30</w:t>
             </w:r>
           </w:p>
         </w:tc>
@@ -38542,16 +38047,7 @@
                 <w:sz w:val="14"/>
                 <w:szCs w:val="14"/>
               </w:rPr>
-              <w:t>92</w:t>
-            </w:r>
-            <w:r>
-              <w:rPr>
-                <w:rFonts w:ascii="Arial" w:hAnsi="Arial" w:cs="Arial"/>
-                <w:color w:val="000000"/>
-                <w:sz w:val="14"/>
-                <w:szCs w:val="14"/>
-              </w:rPr>
-              <w:t>/C</w:t>
+              <w:t>92/C</w:t>
             </w:r>
           </w:p>
         </w:tc>
@@ -38577,16 +38073,7 @@
                 <w:sz w:val="14"/>
                 <w:szCs w:val="14"/>
               </w:rPr>
-              <w:t>I2C</w:t>
-            </w:r>
-            <w:r>
-              <w:rPr>
-                <w:rFonts w:ascii="Arial" w:eastAsia="Times New Roman" w:hAnsi="Arial" w:cs="Arial"/>
-                <w:color w:val="000000"/>
-                <w:sz w:val="14"/>
-                <w:szCs w:val="14"/>
-              </w:rPr>
-              <w:t>4</w:t>
+              <w:t>I2C4</w:t>
             </w:r>
             <w:r>
               <w:rPr>
@@ -38630,16 +38117,7 @@
                 <w:sz w:val="14"/>
                 <w:szCs w:val="14"/>
               </w:rPr>
-              <w:t>IO_</w:t>
-            </w:r>
-            <w:r>
-              <w:rPr>
-                <w:rFonts w:ascii="Arial" w:eastAsia="Times New Roman" w:hAnsi="Arial" w:cs="Arial"/>
-                <w:color w:val="000000"/>
-                <w:sz w:val="14"/>
-                <w:szCs w:val="14"/>
-              </w:rPr>
-              <w:t>31</w:t>
+              <w:t>IO_31</w:t>
             </w:r>
           </w:p>
         </w:tc>
@@ -38786,16 +38264,7 @@
                 <w:sz w:val="14"/>
                 <w:szCs w:val="14"/>
               </w:rPr>
-              <w:t>96</w:t>
-            </w:r>
-            <w:r>
-              <w:rPr>
-                <w:rFonts w:ascii="Arial" w:hAnsi="Arial" w:cs="Arial"/>
-                <w:color w:val="000000"/>
-                <w:sz w:val="14"/>
-                <w:szCs w:val="14"/>
-              </w:rPr>
-              <w:t>/C</w:t>
+              <w:t>96/C</w:t>
             </w:r>
           </w:p>
         </w:tc>
@@ -38874,16 +38343,7 @@
                 <w:sz w:val="14"/>
                 <w:szCs w:val="14"/>
               </w:rPr>
-              <w:t>IO_</w:t>
-            </w:r>
-            <w:r>
-              <w:rPr>
-                <w:rFonts w:ascii="Arial" w:eastAsia="Times New Roman" w:hAnsi="Arial" w:cs="Arial"/>
-                <w:color w:val="000000"/>
-                <w:sz w:val="14"/>
-                <w:szCs w:val="14"/>
-              </w:rPr>
-              <w:t>28</w:t>
+              <w:t>IO_28</w:t>
             </w:r>
           </w:p>
         </w:tc>
@@ -39100,16 +38560,7 @@
                 <w:sz w:val="14"/>
                 <w:szCs w:val="14"/>
               </w:rPr>
-              <w:t>IO_</w:t>
-            </w:r>
-            <w:r>
-              <w:rPr>
-                <w:rFonts w:ascii="Arial" w:eastAsia="Times New Roman" w:hAnsi="Arial" w:cs="Arial"/>
-                <w:color w:val="000000"/>
-                <w:sz w:val="14"/>
-                <w:szCs w:val="14"/>
-              </w:rPr>
-              <w:t>29</w:t>
+              <w:t>IO_29</w:t>
             </w:r>
           </w:p>
         </w:tc>
@@ -39236,13 +38687,7 @@
         <w:jc w:val="center"/>
       </w:pPr>
       <w:r>
-        <w:t xml:space="preserve">Table 7 - 1.8V GPIO Pin Configuration (connector </w:t>
-      </w:r>
-      <w:r>
-        <w:t>C</w:t>
-      </w:r>
-      <w:r>
-        <w:t>)</w:t>
+        <w:t>Table 7 - 1.8V GPIO Pin Configuration (connector C)</w:t>
       </w:r>
     </w:p>
     <w:p/>
@@ -42908,6 +42353,7 @@
       <w:r>
         <w:rPr>
           <w:rFonts w:ascii="Arial" w:hAnsi="Arial" w:cs="Arial"/>
+          <w:noProof/>
         </w:rPr>
         <w:drawing>
           <wp:inline distT="0" distB="0" distL="0" distR="0" wp14:anchorId="5E48B607" wp14:editId="267C0A27">
@@ -42988,13 +42434,7 @@
         <w:rPr>
           <w:rFonts w:ascii="Arial" w:hAnsi="Arial" w:cs="Arial"/>
         </w:rPr>
-        <w:t>Side</w:t>
-      </w:r>
-      <w:r>
-        <w:rPr>
-          <w:rFonts w:ascii="Arial" w:hAnsi="Arial" w:cs="Arial"/>
-        </w:rPr>
-        <w:t xml:space="preserve"> </w:t>
+        <w:t xml:space="preserve">Side </w:t>
       </w:r>
       <w:r>
         <w:rPr>
@@ -43323,8 +42763,6 @@
         </w:rPr>
         <w:t xml:space="preserve">3mm is the board-to-board standoff height when using the recommended mounting </w:t>
       </w:r>
-      <w:bookmarkStart w:id="87" w:name="_GoBack"/>
-      <w:bookmarkEnd w:id="87"/>
       <w:r>
         <w:rPr>
           <w:rFonts w:ascii="Arial" w:hAnsi="Arial" w:cs="Arial"/>
@@ -43416,21 +42854,7 @@
             <w:rStyle w:val="Hyperlink"/>
             <w:rFonts w:ascii="Arial" w:hAnsi="Arial" w:cs="Arial"/>
           </w:rPr>
-          <w:t>OAK-SoM-M</w:t>
-        </w:r>
-        <w:r>
-          <w:rPr>
-            <w:rStyle w:val="Hyperlink"/>
-            <w:rFonts w:ascii="Arial" w:hAnsi="Arial" w:cs="Arial"/>
-          </w:rPr>
-          <w:t>A</w:t>
-        </w:r>
-        <w:r>
-          <w:rPr>
-            <w:rStyle w:val="Hyperlink"/>
-            <w:rFonts w:ascii="Arial" w:hAnsi="Arial" w:cs="Arial"/>
-          </w:rPr>
-          <w:t>X</w:t>
+          <w:t>OAK-SoM-MAX</w:t>
         </w:r>
       </w:hyperlink>
       <w:r>
@@ -43457,9 +42881,9 @@
       <w:pPr>
         <w:pStyle w:val="Heading1"/>
       </w:pPr>
-      <w:bookmarkStart w:id="88" w:name="_Toc57043255"/>
-      <w:bookmarkStart w:id="89" w:name="_Toc57133531"/>
-      <w:bookmarkStart w:id="90" w:name="_Toc123913928"/>
+      <w:bookmarkStart w:id="87" w:name="_Toc57043255"/>
+      <w:bookmarkStart w:id="88" w:name="_Toc57133531"/>
+      <w:bookmarkStart w:id="89" w:name="_Toc123913928"/>
       <w:r>
         <w:t>9</w:t>
       </w:r>
@@ -43470,9 +42894,9 @@
       <w:r>
         <w:t>Information</w:t>
       </w:r>
+      <w:bookmarkEnd w:id="87"/>
       <w:bookmarkEnd w:id="88"/>
       <w:bookmarkEnd w:id="89"/>
-      <w:bookmarkEnd w:id="90"/>
     </w:p>
     <w:p>
       <w:pPr>
@@ -43998,7 +43422,7 @@
           <w:rFonts w:ascii="Arial" w:hAnsi="Arial" w:cs="Arial"/>
         </w:rPr>
       </w:pPr>
-      <w:bookmarkStart w:id="91" w:name="_Ref57043134"/>
+      <w:bookmarkStart w:id="90" w:name="_Ref57043134"/>
       <w:r>
         <w:t xml:space="preserve">Table </w:t>
       </w:r>
@@ -44010,7 +43434,7 @@
           <w:t>2</w:t>
         </w:r>
       </w:fldSimple>
-      <w:bookmarkEnd w:id="91"/>
+      <w:bookmarkEnd w:id="90"/>
       <w:r>
         <w:t xml:space="preserve"> - MA2485 Thermal Parameters</w:t>
       </w:r>
@@ -44032,9 +43456,9 @@
       <w:pPr>
         <w:pStyle w:val="Heading1"/>
       </w:pPr>
-      <w:bookmarkStart w:id="92" w:name="_Toc57043256"/>
-      <w:bookmarkStart w:id="93" w:name="_Toc57133532"/>
-      <w:bookmarkStart w:id="94" w:name="_Toc123913929"/>
+      <w:bookmarkStart w:id="91" w:name="_Toc57043256"/>
+      <w:bookmarkStart w:id="92" w:name="_Toc57133532"/>
+      <w:bookmarkStart w:id="93" w:name="_Toc123913929"/>
       <w:r>
         <w:lastRenderedPageBreak/>
         <w:t>10</w:t>
@@ -44045,9 +43469,9 @@
       <w:r>
         <w:t>Revision History</w:t>
       </w:r>
+      <w:bookmarkEnd w:id="91"/>
       <w:bookmarkEnd w:id="92"/>
       <w:bookmarkEnd w:id="93"/>
-      <w:bookmarkEnd w:id="94"/>
     </w:p>
     <w:p>
       <w:pPr>
@@ -44093,6 +43517,70 @@
           <w:szCs w:val="22"/>
         </w:rPr>
         <w:t>3</w:t>
+      </w:r>
+    </w:p>
+    <w:p>
+      <w:pPr>
+        <w:pStyle w:val="ListParagraph"/>
+        <w:numPr>
+          <w:ilvl w:val="1"/>
+          <w:numId w:val="17"/>
+        </w:numPr>
+        <w:rPr>
+          <w:rFonts w:ascii="Arial" w:hAnsi="Arial"/>
+          <w:sz w:val="22"/>
+          <w:szCs w:val="22"/>
+        </w:rPr>
+      </w:pPr>
+      <w:r>
+        <w:rPr>
+          <w:rFonts w:ascii="Arial" w:hAnsi="Arial"/>
+          <w:sz w:val="22"/>
+          <w:szCs w:val="22"/>
+        </w:rPr>
+        <w:t xml:space="preserve">Fixed </w:t>
+      </w:r>
+      <w:r>
+        <w:rPr>
+          <w:rFonts w:ascii="Arial" w:hAnsi="Arial"/>
+          <w:sz w:val="22"/>
+          <w:szCs w:val="22"/>
+        </w:rPr>
+        <w:t xml:space="preserve">SPI1 annotations in </w:t>
+      </w:r>
+      <w:r>
+        <w:rPr>
+          <w:rFonts w:ascii="Arial" w:hAnsi="Arial"/>
+          <w:sz w:val="22"/>
+          <w:szCs w:val="22"/>
+        </w:rPr>
+        <w:t>T</w:t>
+      </w:r>
+      <w:r>
+        <w:rPr>
+          <w:rFonts w:ascii="Arial" w:hAnsi="Arial"/>
+          <w:sz w:val="22"/>
+          <w:szCs w:val="22"/>
+        </w:rPr>
+        <w:t>able 7</w:t>
+      </w:r>
+      <w:r>
+        <w:rPr>
+          <w:rFonts w:ascii="Arial" w:hAnsi="Arial"/>
+          <w:sz w:val="22"/>
+          <w:szCs w:val="22"/>
+        </w:rPr>
+        <w:t xml:space="preserve"> – March 20</w:t>
+      </w:r>
+      <w:bookmarkStart w:id="94" w:name="_GoBack"/>
+      <w:bookmarkEnd w:id="94"/>
+      <w:r>
+        <w:rPr>
+          <w:rFonts w:ascii="Arial" w:hAnsi="Arial"/>
+          <w:sz w:val="22"/>
+          <w:szCs w:val="22"/>
+        </w:rPr>
+        <w:t>23</w:t>
       </w:r>
     </w:p>
     <w:p>
@@ -49661,7 +49149,7 @@
 </file>
 
 <file path=customXml/itemProps1.xml><?xml version="1.0" encoding="utf-8"?>
-<ds:datastoreItem xmlns:ds="http://schemas.openxmlformats.org/officeDocument/2006/customXml" ds:itemID="{62B266B0-6B13-4283-B1BA-DEB5494937BC}">
+<ds:datastoreItem xmlns:ds="http://schemas.openxmlformats.org/officeDocument/2006/customXml" ds:itemID="{19C46353-20D8-4B84-A436-9AE623D032EE}">
   <ds:schemaRefs>
     <ds:schemaRef ds:uri="http://schemas.openxmlformats.org/officeDocument/2006/bibliography"/>
   </ds:schemaRefs>

</xml_diff>

<commit_message>
correction connector A pin32 -- RTC_INT
</commit_message>
<xml_diff>
--- a/SoMs/OAK-SoM-Max/OAK-SoM-MAX_Datasheet.docx
+++ b/SoMs/OAK-SoM-Max/OAK-SoM-MAX_Datasheet.docx
@@ -26,6 +26,8 @@
           <w:docGrid w:linePitch="360"/>
         </w:sectPr>
       </w:pPr>
+      <w:bookmarkStart w:id="0" w:name="_GoBack"/>
+      <w:bookmarkEnd w:id="0"/>
       <w:r>
         <w:rPr>
           <w:rFonts w:ascii="Arial" w:eastAsia="Arial" w:hAnsi="Arial" w:cs="Arial"/>
@@ -108,16 +110,16 @@
         </w:numPr>
         <w:ind w:left="360"/>
       </w:pPr>
-      <w:bookmarkStart w:id="0" w:name="_Toc520996042"/>
-      <w:bookmarkStart w:id="1" w:name="_Toc520996222"/>
-      <w:bookmarkStart w:id="2" w:name="_Toc123913892"/>
+      <w:bookmarkStart w:id="1" w:name="_Toc520996042"/>
+      <w:bookmarkStart w:id="2" w:name="_Toc520996222"/>
+      <w:bookmarkStart w:id="3" w:name="_Toc123913892"/>
       <w:r>
         <w:lastRenderedPageBreak/>
         <w:t>Features</w:t>
       </w:r>
-      <w:bookmarkEnd w:id="0"/>
       <w:bookmarkEnd w:id="1"/>
       <w:bookmarkEnd w:id="2"/>
+      <w:bookmarkEnd w:id="3"/>
     </w:p>
     <w:p>
       <w:pPr>
@@ -227,23 +229,13 @@
           <w:szCs w:val="22"/>
         </w:rPr>
       </w:pPr>
-      <w:proofErr w:type="gramStart"/>
       <w:r>
         <w:rPr>
           <w:rFonts w:ascii="Arial" w:eastAsia="Arial" w:hAnsi="Arial"/>
           <w:sz w:val="22"/>
           <w:szCs w:val="22"/>
         </w:rPr>
-        <w:t>on</w:t>
-      </w:r>
-      <w:proofErr w:type="gramEnd"/>
-      <w:r>
-        <w:rPr>
-          <w:rFonts w:ascii="Arial" w:eastAsia="Arial" w:hAnsi="Arial"/>
-          <w:sz w:val="22"/>
-          <w:szCs w:val="22"/>
-        </w:rPr>
-        <w:t xml:space="preserve"> chip</w:t>
+        <w:t>on chip</w:t>
       </w:r>
     </w:p>
     <w:p>
@@ -795,13 +787,13 @@
         </w:numPr>
         <w:ind w:left="360"/>
       </w:pPr>
-      <w:bookmarkStart w:id="3" w:name="_Toc123913893"/>
-      <w:bookmarkStart w:id="4" w:name="_Toc520996043"/>
-      <w:bookmarkStart w:id="5" w:name="_Toc520996223"/>
+      <w:bookmarkStart w:id="4" w:name="_Toc123913893"/>
+      <w:bookmarkStart w:id="5" w:name="_Toc520996043"/>
+      <w:bookmarkStart w:id="6" w:name="_Toc520996223"/>
       <w:r>
         <w:t>Applications</w:t>
       </w:r>
-      <w:bookmarkEnd w:id="3"/>
+      <w:bookmarkEnd w:id="4"/>
     </w:p>
     <w:p>
       <w:pPr>
@@ -951,19 +943,11 @@
         </w:rPr>
         <w:t xml:space="preserve">Native </w:t>
       </w:r>
-      <w:proofErr w:type="spellStart"/>
-      <w:r>
-        <w:rPr>
-          <w:rFonts w:ascii="Arial" w:hAnsi="Arial" w:cs="Arial"/>
-        </w:rPr>
-        <w:t>RobotHUB</w:t>
-      </w:r>
-      <w:proofErr w:type="spellEnd"/>
-      <w:r>
-        <w:rPr>
-          <w:rFonts w:ascii="Arial" w:hAnsi="Arial" w:cs="Arial"/>
-        </w:rPr>
-        <w:t xml:space="preserve"> support</w:t>
+      <w:r>
+        <w:rPr>
+          <w:rFonts w:ascii="Arial" w:hAnsi="Arial" w:cs="Arial"/>
+        </w:rPr>
+        <w:t>RobotHUB support</w:t>
       </w:r>
     </w:p>
     <w:p>
@@ -987,13 +971,13 @@
         </w:numPr>
         <w:ind w:left="360"/>
       </w:pPr>
-      <w:bookmarkStart w:id="6" w:name="_Toc78179636"/>
-      <w:bookmarkStart w:id="7" w:name="_Toc123913894"/>
+      <w:bookmarkStart w:id="7" w:name="_Toc78179636"/>
+      <w:bookmarkStart w:id="8" w:name="_Toc123913894"/>
       <w:r>
         <w:t>Variants</w:t>
       </w:r>
-      <w:bookmarkEnd w:id="6"/>
       <w:bookmarkEnd w:id="7"/>
+      <w:bookmarkEnd w:id="8"/>
       <w:r>
         <w:t xml:space="preserve"> </w:t>
       </w:r>
@@ -1140,13 +1124,13 @@
         </w:numPr>
         <w:ind w:left="360"/>
       </w:pPr>
-      <w:bookmarkStart w:id="8" w:name="_Toc123913895"/>
+      <w:bookmarkStart w:id="9" w:name="_Toc123913895"/>
       <w:r>
         <w:t>Description</w:t>
       </w:r>
-      <w:bookmarkEnd w:id="4"/>
       <w:bookmarkEnd w:id="5"/>
-      <w:bookmarkEnd w:id="8"/>
+      <w:bookmarkEnd w:id="6"/>
+      <w:bookmarkEnd w:id="9"/>
     </w:p>
     <w:p>
       <w:pPr>
@@ -1227,21 +1211,7 @@
         <w:rPr>
           <w:rFonts w:ascii="Arial" w:eastAsia="Arial" w:hAnsi="Arial" w:cs="Arial"/>
         </w:rPr>
-        <w:t>ed 100-pin DF40C-100DP-</w:t>
-      </w:r>
-      <w:proofErr w:type="gramStart"/>
-      <w:r>
-        <w:rPr>
-          <w:rFonts w:ascii="Arial" w:eastAsia="Arial" w:hAnsi="Arial" w:cs="Arial"/>
-        </w:rPr>
-        <w:t>0.4V(</w:t>
-      </w:r>
-      <w:proofErr w:type="gramEnd"/>
-      <w:r>
-        <w:rPr>
-          <w:rFonts w:ascii="Arial" w:eastAsia="Arial" w:hAnsi="Arial" w:cs="Arial"/>
-        </w:rPr>
-        <w:t xml:space="preserve">51) </w:t>
+        <w:t xml:space="preserve">ed 100-pin DF40C-100DP-0.4V(51) </w:t>
       </w:r>
       <w:r>
         <w:rPr>
@@ -1340,21 +1310,7 @@
         <w:rPr>
           <w:rFonts w:ascii="Arial" w:eastAsia="Arial" w:hAnsi="Arial" w:cs="Arial"/>
         </w:rPr>
-        <w:t xml:space="preserve">32GB eMMC 5.1 flash </w:t>
-      </w:r>
-      <w:proofErr w:type="gramStart"/>
-      <w:r>
-        <w:rPr>
-          <w:rFonts w:ascii="Arial" w:eastAsia="Arial" w:hAnsi="Arial" w:cs="Arial"/>
-        </w:rPr>
-        <w:t>device</w:t>
-      </w:r>
-      <w:proofErr w:type="gramEnd"/>
-      <w:r>
-        <w:rPr>
-          <w:rFonts w:ascii="Arial" w:eastAsia="Arial" w:hAnsi="Arial" w:cs="Arial"/>
-        </w:rPr>
-        <w:t xml:space="preserve"> </w:t>
+        <w:t xml:space="preserve">32GB eMMC 5.1 flash device </w:t>
       </w:r>
       <w:r>
         <w:rPr>
@@ -1500,21 +1456,7 @@
         <w:rPr>
           <w:rFonts w:ascii="Arial" w:eastAsia="Arial" w:hAnsi="Arial" w:cs="Arial"/>
         </w:rPr>
-        <w:t xml:space="preserve">-lane MIPI CSI-2 D-PHY </w:t>
-      </w:r>
-      <w:proofErr w:type="gramStart"/>
-      <w:r>
-        <w:rPr>
-          <w:rFonts w:ascii="Arial" w:eastAsia="Arial" w:hAnsi="Arial" w:cs="Arial"/>
-        </w:rPr>
-        <w:t>channels,</w:t>
-      </w:r>
-      <w:proofErr w:type="gramEnd"/>
-      <w:r>
-        <w:rPr>
-          <w:rFonts w:ascii="Arial" w:eastAsia="Arial" w:hAnsi="Arial" w:cs="Arial"/>
-        </w:rPr>
-        <w:t xml:space="preserve"> several variants are available upon request, default being six</w:t>
+        <w:t>-lane MIPI CSI-2 D-PHY channels, several variants are available upon request, default being six</w:t>
       </w:r>
       <w:r>
         <w:rPr>
@@ -2365,8 +2307,8 @@
           </mc:Fallback>
         </mc:AlternateContent>
       </w:r>
-      <w:bookmarkStart w:id="9" w:name="page2"/>
-      <w:bookmarkEnd w:id="9"/>
+      <w:bookmarkStart w:id="10" w:name="page2"/>
+      <w:bookmarkEnd w:id="10"/>
     </w:p>
     <w:p>
       <w:pPr>
@@ -2400,7 +2342,7 @@
             <v:path o:extrusionok="f" gradientshapeok="t" o:connecttype="rect"/>
             <o:lock v:ext="edit" aspectratio="t"/>
           </v:shapetype>
-          <v:shape id="_x0000_i1025" type="#_x0000_t75" style="width:428.4pt;height:200.8pt">
+          <v:shape id="_x0000_i1025" type="#_x0000_t75" style="width:428.5pt;height:201pt">
             <v:imagedata r:id="rId15" o:title="DM3399_R0M0E0_PCBA" croptop="18258f" cropbottom="12376f" cropleft="2551f" cropright="7183f"/>
           </v:shape>
         </w:pict>
@@ -6366,12 +6308,12 @@
           <w:numId w:val="4"/>
         </w:numPr>
       </w:pPr>
-      <w:bookmarkStart w:id="10" w:name="_Toc123913896"/>
+      <w:bookmarkStart w:id="11" w:name="_Toc123913896"/>
       <w:r>
         <w:lastRenderedPageBreak/>
         <w:t>Block Diagram</w:t>
       </w:r>
-      <w:bookmarkEnd w:id="10"/>
+      <w:bookmarkEnd w:id="11"/>
     </w:p>
     <w:p>
       <w:pPr>
@@ -6383,7 +6325,7 @@
           <w:noProof/>
         </w:rPr>
         <w:pict w14:anchorId="3A588947">
-          <v:shape id="_x0000_i1026" type="#_x0000_t75" style="width:555.2pt;height:408.4pt">
+          <v:shape id="_x0000_i1026" type="#_x0000_t75" style="width:555.5pt;height:408pt">
             <v:imagedata r:id="rId17" o:title="Block_diagram"/>
           </v:shape>
         </w:pict>
@@ -6416,7 +6358,7 @@
       <w:pPr>
         <w:pStyle w:val="Heading1"/>
       </w:pPr>
-      <w:bookmarkStart w:id="11" w:name="_Toc123913897"/>
+      <w:bookmarkStart w:id="12" w:name="_Toc123913897"/>
       <w:r>
         <w:lastRenderedPageBreak/>
         <w:t>5</w:t>
@@ -6427,7 +6369,7 @@
       <w:r>
         <w:t>Electrical Characteristics</w:t>
       </w:r>
-      <w:bookmarkEnd w:id="11"/>
+      <w:bookmarkEnd w:id="12"/>
       <w:r>
         <w:t xml:space="preserve"> </w:t>
       </w:r>
@@ -6447,7 +6389,7 @@
           <w:vertAlign w:val="superscript"/>
         </w:rPr>
       </w:pPr>
-      <w:bookmarkStart w:id="12" w:name="_Toc123913898"/>
+      <w:bookmarkStart w:id="13" w:name="_Toc123913898"/>
       <w:r>
         <w:t>5</w:t>
       </w:r>
@@ -6464,7 +6406,7 @@
         </w:rPr>
         <w:t>1</w:t>
       </w:r>
-      <w:bookmarkEnd w:id="12"/>
+      <w:bookmarkEnd w:id="13"/>
     </w:p>
     <w:p>
       <w:pPr>
@@ -7574,14 +7516,14 @@
           <w:rFonts w:ascii="Arial" w:hAnsi="Arial" w:cs="Arial"/>
         </w:rPr>
       </w:pPr>
-      <w:bookmarkStart w:id="13" w:name="_Toc520996050"/>
-      <w:bookmarkStart w:id="14" w:name="_Toc520996228"/>
+      <w:bookmarkStart w:id="14" w:name="_Toc520996050"/>
+      <w:bookmarkStart w:id="15" w:name="_Toc520996228"/>
     </w:p>
     <w:p>
       <w:pPr>
         <w:pStyle w:val="Heading2"/>
       </w:pPr>
-      <w:bookmarkStart w:id="15" w:name="_Toc123913899"/>
+      <w:bookmarkStart w:id="16" w:name="_Toc123913899"/>
       <w:r>
         <w:t>5</w:t>
       </w:r>
@@ -7592,9 +7534,9 @@
         <w:tab/>
         <w:t>Recommended Operating Conditions</w:t>
       </w:r>
-      <w:bookmarkEnd w:id="13"/>
       <w:bookmarkEnd w:id="14"/>
       <w:bookmarkEnd w:id="15"/>
+      <w:bookmarkEnd w:id="16"/>
     </w:p>
     <w:tbl>
       <w:tblPr>
@@ -9795,7 +9737,7 @@
       <w:pPr>
         <w:pStyle w:val="Heading1"/>
       </w:pPr>
-      <w:bookmarkStart w:id="16" w:name="_Toc123913900"/>
+      <w:bookmarkStart w:id="17" w:name="_Toc123913900"/>
       <w:r>
         <w:lastRenderedPageBreak/>
         <w:t>6</w:t>
@@ -9806,7 +9748,7 @@
       <w:r>
         <w:t>SoM Connector</w:t>
       </w:r>
-      <w:bookmarkEnd w:id="16"/>
+      <w:bookmarkEnd w:id="17"/>
     </w:p>
     <w:p>
       <w:pPr>
@@ -9819,7 +9761,7 @@
       <w:pPr>
         <w:pStyle w:val="Heading2"/>
       </w:pPr>
-      <w:bookmarkStart w:id="17" w:name="_Toc123913901"/>
+      <w:bookmarkStart w:id="18" w:name="_Toc123913901"/>
       <w:r>
         <w:t>6.</w:t>
       </w:r>
@@ -9833,7 +9775,7 @@
         <w:tab/>
         <w:t>Pinout</w:t>
       </w:r>
-      <w:bookmarkEnd w:id="17"/>
+      <w:bookmarkEnd w:id="18"/>
     </w:p>
     <w:p>
       <w:pPr>
@@ -9856,21 +9798,7 @@
         <w:rPr>
           <w:rFonts w:ascii="Arial" w:eastAsia="Arial" w:hAnsi="Arial" w:cs="Arial"/>
         </w:rPr>
-        <w:t>100-pin DF40C-100DP-</w:t>
-      </w:r>
-      <w:proofErr w:type="gramStart"/>
-      <w:r>
-        <w:rPr>
-          <w:rFonts w:ascii="Arial" w:eastAsia="Arial" w:hAnsi="Arial" w:cs="Arial"/>
-        </w:rPr>
-        <w:t>0.4V(</w:t>
-      </w:r>
-      <w:proofErr w:type="gramEnd"/>
-      <w:r>
-        <w:rPr>
-          <w:rFonts w:ascii="Arial" w:eastAsia="Arial" w:hAnsi="Arial" w:cs="Arial"/>
-        </w:rPr>
-        <w:t>51)</w:t>
+        <w:t>100-pin DF40C-100DP-0.4V(51)</w:t>
       </w:r>
       <w:r>
         <w:rPr>
@@ -9907,7 +9835,7 @@
           <w:noProof/>
         </w:rPr>
         <w:pict w14:anchorId="7BF7BEB7">
-          <v:shape id="_x0000_i1027" type="#_x0000_t75" style="width:246.8pt;height:510.4pt">
+          <v:shape id="_x0000_i1027" type="#_x0000_t75" style="width:247pt;height:510.5pt">
             <v:imagedata r:id="rId21" o:title="CONN_A"/>
           </v:shape>
         </w:pict>
@@ -9968,21 +9896,7 @@
         <w:rPr>
           <w:rFonts w:ascii="Arial" w:eastAsia="Arial" w:hAnsi="Arial" w:cs="Arial"/>
         </w:rPr>
-        <w:t>100-pin DF40C-100DP-</w:t>
-      </w:r>
-      <w:proofErr w:type="gramStart"/>
-      <w:r>
-        <w:rPr>
-          <w:rFonts w:ascii="Arial" w:eastAsia="Arial" w:hAnsi="Arial" w:cs="Arial"/>
-        </w:rPr>
-        <w:t>0.4V(</w:t>
-      </w:r>
-      <w:proofErr w:type="gramEnd"/>
-      <w:r>
-        <w:rPr>
-          <w:rFonts w:ascii="Arial" w:eastAsia="Arial" w:hAnsi="Arial" w:cs="Arial"/>
-        </w:rPr>
-        <w:t>51)</w:t>
+        <w:t>100-pin DF40C-100DP-0.4V(51)</w:t>
       </w:r>
       <w:r>
         <w:rPr>
@@ -9998,7 +9912,7 @@
       </w:pPr>
       <w:r>
         <w:pict w14:anchorId="51ED9A1D">
-          <v:shape id="_x0000_i1028" type="#_x0000_t75" style="width:248.4pt;height:560pt">
+          <v:shape id="_x0000_i1028" type="#_x0000_t75" style="width:248.5pt;height:560pt">
             <v:imagedata r:id="rId23" o:title="CONN_B"/>
           </v:shape>
         </w:pict>
@@ -10046,21 +9960,7 @@
         <w:rPr>
           <w:rFonts w:ascii="Arial" w:eastAsia="Arial" w:hAnsi="Arial" w:cs="Arial"/>
         </w:rPr>
-        <w:t>100-pin DF40C-100DP-</w:t>
-      </w:r>
-      <w:proofErr w:type="gramStart"/>
-      <w:r>
-        <w:rPr>
-          <w:rFonts w:ascii="Arial" w:eastAsia="Arial" w:hAnsi="Arial" w:cs="Arial"/>
-        </w:rPr>
-        <w:t>0.4V(</w:t>
-      </w:r>
-      <w:proofErr w:type="gramEnd"/>
-      <w:r>
-        <w:rPr>
-          <w:rFonts w:ascii="Arial" w:eastAsia="Arial" w:hAnsi="Arial" w:cs="Arial"/>
-        </w:rPr>
-        <w:t>51)</w:t>
+        <w:t>100-pin DF40C-100DP-0.4V(51)</w:t>
       </w:r>
       <w:r>
         <w:rPr>
@@ -10100,7 +10000,7 @@
           <w:noProof/>
         </w:rPr>
         <w:pict w14:anchorId="7A56ACCC">
-          <v:shape id="_x0000_i1029" type="#_x0000_t75" style="width:4in;height:582.4pt">
+          <v:shape id="_x0000_i1029" type="#_x0000_t75" style="width:4in;height:582.5pt">
             <v:imagedata r:id="rId24" o:title="CONN_C"/>
           </v:shape>
         </w:pict>
@@ -10129,9 +10029,9 @@
       <w:pPr>
         <w:pStyle w:val="Heading2"/>
       </w:pPr>
-      <w:bookmarkStart w:id="18" w:name="_Toc57043236"/>
-      <w:bookmarkStart w:id="19" w:name="_Toc57133511"/>
-      <w:bookmarkStart w:id="20" w:name="_Toc123913902"/>
+      <w:bookmarkStart w:id="19" w:name="_Toc57043236"/>
+      <w:bookmarkStart w:id="20" w:name="_Toc57133511"/>
+      <w:bookmarkStart w:id="21" w:name="_Toc123913902"/>
       <w:r>
         <w:t xml:space="preserve">6.2 </w:t>
       </w:r>
@@ -10139,9 +10039,9 @@
         <w:tab/>
         <w:t>I2C</w:t>
       </w:r>
-      <w:bookmarkEnd w:id="18"/>
       <w:bookmarkEnd w:id="19"/>
       <w:bookmarkEnd w:id="20"/>
+      <w:bookmarkEnd w:id="21"/>
     </w:p>
     <w:p>
       <w:pPr>
@@ -10538,7 +10438,7 @@
           <w:color w:val="auto"/>
         </w:rPr>
       </w:pPr>
-      <w:bookmarkStart w:id="21" w:name="_Toc123913903"/>
+      <w:bookmarkStart w:id="22" w:name="_Toc123913903"/>
       <w:r>
         <w:rPr>
           <w:rFonts w:ascii="Arial" w:hAnsi="Arial" w:cs="Arial"/>
@@ -10561,7 +10461,7 @@
         </w:rPr>
         <w:t xml:space="preserve"> Address Usage</w:t>
       </w:r>
-      <w:bookmarkEnd w:id="21"/>
+      <w:bookmarkEnd w:id="22"/>
     </w:p>
     <w:p>
       <w:pPr>
@@ -10694,9 +10594,9 @@
           <w:color w:val="auto"/>
         </w:rPr>
       </w:pPr>
-      <w:bookmarkStart w:id="22" w:name="_Toc57043237"/>
-      <w:bookmarkStart w:id="23" w:name="_Toc57133512"/>
-      <w:bookmarkStart w:id="24" w:name="_Toc123913904"/>
+      <w:bookmarkStart w:id="23" w:name="_Toc57043237"/>
+      <w:bookmarkStart w:id="24" w:name="_Toc57133512"/>
+      <w:bookmarkStart w:id="25" w:name="_Toc123913904"/>
       <w:r>
         <w:rPr>
           <w:rFonts w:ascii="Arial" w:hAnsi="Arial" w:cs="Arial"/>
@@ -10712,9 +10612,9 @@
         <w:tab/>
         <w:t>RGB Camera I2C1 Address Usage</w:t>
       </w:r>
-      <w:bookmarkEnd w:id="22"/>
       <w:bookmarkEnd w:id="23"/>
       <w:bookmarkEnd w:id="24"/>
+      <w:bookmarkEnd w:id="25"/>
     </w:p>
     <w:p>
       <w:pPr>
@@ -10757,14 +10657,12 @@
         </w:rPr>
         <w:fldChar w:fldCharType="separate"/>
       </w:r>
-      <w:proofErr w:type="gramStart"/>
       <w:r>
         <w:rPr>
           <w:rFonts w:ascii="Arial" w:hAnsi="Arial" w:cs="Arial"/>
         </w:rPr>
         <w:t xml:space="preserve">Figure </w:t>
       </w:r>
-      <w:proofErr w:type="gramEnd"/>
       <w:r>
         <w:rPr>
           <w:rFonts w:ascii="Arial" w:hAnsi="Arial" w:cs="Arial"/>
@@ -10851,15 +10749,15 @@
           <w:rFonts w:ascii="Arial" w:hAnsi="Arial" w:cs="Arial"/>
         </w:rPr>
       </w:pPr>
-      <w:bookmarkStart w:id="25" w:name="_Ref56778891"/>
-      <w:bookmarkStart w:id="26" w:name="_Ref56778884"/>
+      <w:bookmarkStart w:id="26" w:name="_Ref56778891"/>
+      <w:bookmarkStart w:id="27" w:name="_Ref56778884"/>
       <w:r>
         <w:rPr>
           <w:rFonts w:ascii="Arial" w:hAnsi="Arial" w:cs="Arial"/>
         </w:rPr>
         <w:t xml:space="preserve">Figure </w:t>
       </w:r>
-      <w:bookmarkEnd w:id="25"/>
+      <w:bookmarkEnd w:id="26"/>
       <w:r>
         <w:rPr>
           <w:rFonts w:ascii="Arial" w:hAnsi="Arial" w:cs="Arial"/>
@@ -10872,7 +10770,7 @@
         </w:rPr>
         <w:t xml:space="preserve"> - Baseboard I2C1 RGB Camera Module Usage</w:t>
       </w:r>
-      <w:bookmarkEnd w:id="26"/>
+      <w:bookmarkEnd w:id="27"/>
     </w:p>
     <w:p>
       <w:pPr>
@@ -10884,9 +10782,9 @@
           <w:color w:val="auto"/>
         </w:rPr>
       </w:pPr>
-      <w:bookmarkStart w:id="27" w:name="_Toc57043238"/>
-      <w:bookmarkStart w:id="28" w:name="_Toc57133513"/>
-      <w:bookmarkStart w:id="29" w:name="_Toc123913905"/>
+      <w:bookmarkStart w:id="28" w:name="_Toc57043238"/>
+      <w:bookmarkStart w:id="29" w:name="_Toc57133513"/>
+      <w:bookmarkStart w:id="30" w:name="_Toc123913905"/>
       <w:r>
         <w:rPr>
           <w:rFonts w:ascii="Arial" w:hAnsi="Arial" w:cs="Arial"/>
@@ -10902,9 +10800,9 @@
         <w:tab/>
         <w:t>Stereo Camera I2C2 Address Usage</w:t>
       </w:r>
-      <w:bookmarkEnd w:id="27"/>
       <w:bookmarkEnd w:id="28"/>
       <w:bookmarkEnd w:id="29"/>
+      <w:bookmarkEnd w:id="30"/>
     </w:p>
     <w:p>
       <w:pPr>
@@ -10947,14 +10845,12 @@
         </w:rPr>
         <w:fldChar w:fldCharType="separate"/>
       </w:r>
-      <w:proofErr w:type="gramStart"/>
       <w:r>
         <w:rPr>
           <w:rFonts w:ascii="Arial" w:hAnsi="Arial" w:cs="Arial"/>
         </w:rPr>
         <w:t xml:space="preserve">Figure </w:t>
       </w:r>
-      <w:proofErr w:type="gramEnd"/>
       <w:r>
         <w:rPr>
           <w:rFonts w:ascii="Arial" w:hAnsi="Arial" w:cs="Arial"/>
@@ -11038,14 +10934,14 @@
           <w:rFonts w:ascii="Arial" w:hAnsi="Arial" w:cs="Arial"/>
         </w:rPr>
       </w:pPr>
-      <w:bookmarkStart w:id="30" w:name="_Ref56779126"/>
+      <w:bookmarkStart w:id="31" w:name="_Ref56779126"/>
       <w:r>
         <w:rPr>
           <w:rFonts w:ascii="Arial" w:hAnsi="Arial" w:cs="Arial"/>
         </w:rPr>
         <w:t xml:space="preserve">Figure </w:t>
       </w:r>
-      <w:bookmarkEnd w:id="30"/>
+      <w:bookmarkEnd w:id="31"/>
       <w:r>
         <w:rPr>
           <w:rFonts w:ascii="Arial" w:hAnsi="Arial" w:cs="Arial"/>
@@ -11064,9 +10960,9 @@
       <w:pPr>
         <w:pStyle w:val="Heading2"/>
       </w:pPr>
-      <w:bookmarkStart w:id="31" w:name="_Toc57043239"/>
-      <w:bookmarkStart w:id="32" w:name="_Toc57133514"/>
-      <w:bookmarkStart w:id="33" w:name="_Toc123913906"/>
+      <w:bookmarkStart w:id="32" w:name="_Toc57043239"/>
+      <w:bookmarkStart w:id="33" w:name="_Toc57133514"/>
+      <w:bookmarkStart w:id="34" w:name="_Toc123913906"/>
       <w:r>
         <w:t xml:space="preserve">6.3 </w:t>
       </w:r>
@@ -11074,9 +10970,9 @@
         <w:tab/>
         <w:t>MIPI</w:t>
       </w:r>
-      <w:bookmarkEnd w:id="31"/>
       <w:bookmarkEnd w:id="32"/>
       <w:bookmarkEnd w:id="33"/>
+      <w:bookmarkEnd w:id="34"/>
     </w:p>
     <w:p>
       <w:pPr>
@@ -11106,21 +11002,7 @@
         <w:rPr>
           <w:rFonts w:ascii="Arial" w:eastAsia="Arial" w:hAnsi="Arial" w:cs="Arial"/>
         </w:rPr>
-        <w:t xml:space="preserve">Several variants are available upon request, default being six </w:t>
-      </w:r>
-      <w:proofErr w:type="gramStart"/>
-      <w:r>
-        <w:rPr>
-          <w:rFonts w:ascii="Arial" w:eastAsia="Arial" w:hAnsi="Arial" w:cs="Arial"/>
-        </w:rPr>
-        <w:t>2-lane</w:t>
-      </w:r>
-      <w:proofErr w:type="gramEnd"/>
-      <w:r>
-        <w:rPr>
-          <w:rFonts w:ascii="Arial" w:eastAsia="Arial" w:hAnsi="Arial" w:cs="Arial"/>
-        </w:rPr>
-        <w:t xml:space="preserve"> MIPI</w:t>
+        <w:t>Several variants are available upon request, default being six 2-lane MIPI</w:t>
       </w:r>
       <w:r>
         <w:rPr>
@@ -11331,21 +11213,7 @@
         <w:rPr>
           <w:rFonts w:ascii="Arial" w:eastAsia="Arial" w:hAnsi="Arial" w:cs="Arial"/>
         </w:rPr>
-        <w:t xml:space="preserve">maximum effective bit rate of 2.5 </w:t>
-      </w:r>
-      <w:proofErr w:type="spellStart"/>
-      <w:r>
-        <w:rPr>
-          <w:rFonts w:ascii="Arial" w:eastAsia="Arial" w:hAnsi="Arial" w:cs="Arial"/>
-        </w:rPr>
-        <w:t>Gbps</w:t>
-      </w:r>
-      <w:proofErr w:type="spellEnd"/>
-      <w:r>
-        <w:rPr>
-          <w:rFonts w:ascii="Arial" w:eastAsia="Arial" w:hAnsi="Arial" w:cs="Arial"/>
-        </w:rPr>
-        <w:t xml:space="preserve"> (per lane)</w:t>
+        <w:t>maximum effective bit rate of 2.5 Gbps (per lane)</w:t>
       </w:r>
       <w:r>
         <w:rPr>
@@ -11365,7 +11233,7 @@
       <w:pPr>
         <w:pStyle w:val="Heading2"/>
       </w:pPr>
-      <w:bookmarkStart w:id="34" w:name="_Toc123913907"/>
+      <w:bookmarkStart w:id="35" w:name="_Toc123913907"/>
       <w:r>
         <w:t xml:space="preserve">6.4 </w:t>
       </w:r>
@@ -11373,7 +11241,7 @@
         <w:tab/>
         <w:t>I2S</w:t>
       </w:r>
-      <w:bookmarkEnd w:id="34"/>
+      <w:bookmarkEnd w:id="35"/>
       <w:r>
         <w:t xml:space="preserve"> </w:t>
       </w:r>
@@ -11472,21 +11340,7 @@
         <w:rPr>
           <w:rFonts w:ascii="Arial" w:hAnsi="Arial" w:cs="Arial"/>
         </w:rPr>
-        <w:t xml:space="preserve">audio </w:t>
-      </w:r>
-      <w:proofErr w:type="gramStart"/>
-      <w:r>
-        <w:rPr>
-          <w:rFonts w:ascii="Arial" w:hAnsi="Arial" w:cs="Arial"/>
-        </w:rPr>
-        <w:t>device</w:t>
-      </w:r>
-      <w:proofErr w:type="gramEnd"/>
-      <w:r>
-        <w:rPr>
-          <w:rFonts w:ascii="Arial" w:hAnsi="Arial" w:cs="Arial"/>
-        </w:rPr>
-        <w:t xml:space="preserve"> can be attached to the </w:t>
+        <w:t xml:space="preserve">audio device can be attached to the </w:t>
       </w:r>
       <w:r>
         <w:rPr>
@@ -11498,21 +11352,7 @@
         <w:rPr>
           <w:rFonts w:ascii="Arial" w:hAnsi="Arial" w:cs="Arial"/>
         </w:rPr>
-        <w:t xml:space="preserve"> </w:t>
-      </w:r>
-      <w:proofErr w:type="gramStart"/>
-      <w:r>
-        <w:rPr>
-          <w:rFonts w:ascii="Arial" w:hAnsi="Arial" w:cs="Arial"/>
-        </w:rPr>
-        <w:t>Supported only on hardware level at the moment.</w:t>
-      </w:r>
-      <w:proofErr w:type="gramEnd"/>
-      <w:r>
-        <w:rPr>
-          <w:rFonts w:ascii="Arial" w:hAnsi="Arial" w:cs="Arial"/>
-        </w:rPr>
-        <w:t xml:space="preserve"> </w:t>
+        <w:t xml:space="preserve"> Supported only on hardware level at the moment. </w:t>
       </w:r>
     </w:p>
     <w:p>
@@ -13240,7 +13080,7 @@
       <w:pPr>
         <w:pStyle w:val="Heading2"/>
       </w:pPr>
-      <w:bookmarkStart w:id="35" w:name="_Toc123913908"/>
+      <w:bookmarkStart w:id="36" w:name="_Toc123913908"/>
       <w:r>
         <w:t>6.</w:t>
       </w:r>
@@ -13250,7 +13090,7 @@
       <w:r>
         <w:tab/>
       </w:r>
-      <w:bookmarkEnd w:id="35"/>
+      <w:bookmarkEnd w:id="36"/>
       <w:r>
         <w:t>RGMII</w:t>
       </w:r>
@@ -13266,21 +13106,7 @@
         <w:rPr>
           <w:rFonts w:ascii="Arial" w:hAnsi="Arial" w:cs="Arial"/>
         </w:rPr>
-        <w:t>The 1G Ethernet (</w:t>
-      </w:r>
-      <w:proofErr w:type="spellStart"/>
-      <w:r>
-        <w:rPr>
-          <w:rFonts w:ascii="Arial" w:hAnsi="Arial" w:cs="Arial"/>
-        </w:rPr>
-        <w:t>GbE</w:t>
-      </w:r>
-      <w:proofErr w:type="spellEnd"/>
-      <w:r>
-        <w:rPr>
-          <w:rFonts w:ascii="Arial" w:hAnsi="Arial" w:cs="Arial"/>
-        </w:rPr>
-        <w:t>) block allows T</w:t>
+        <w:t>The 1G Ethernet (GbE) block allows T</w:t>
       </w:r>
       <w:r>
         <w:rPr>
@@ -13364,21 +13190,7 @@
         <w:rPr>
           <w:rFonts w:ascii="Arial" w:hAnsi="Arial" w:cs="Arial"/>
         </w:rPr>
-        <w:t xml:space="preserve">The </w:t>
-      </w:r>
-      <w:proofErr w:type="spellStart"/>
-      <w:r>
-        <w:rPr>
-          <w:rFonts w:ascii="Arial" w:hAnsi="Arial" w:cs="Arial"/>
-        </w:rPr>
-        <w:t>GbE</w:t>
-      </w:r>
-      <w:proofErr w:type="spellEnd"/>
-      <w:r>
-        <w:rPr>
-          <w:rFonts w:ascii="Arial" w:hAnsi="Arial" w:cs="Arial"/>
-        </w:rPr>
-        <w:t xml:space="preserve"> enables a host to transmit and receive data over Ethernet in compliance with the IEEE 802.3- 2008. </w:t>
+        <w:t xml:space="preserve">The GbE enables a host to transmit and receive data over Ethernet in compliance with the IEEE 802.3- 2008. </w:t>
       </w:r>
     </w:p>
     <w:p/>
@@ -15217,7 +15029,6 @@
                 <w:szCs w:val="14"/>
               </w:rPr>
             </w:pPr>
-            <w:proofErr w:type="spellStart"/>
             <w:r>
               <w:rPr>
                 <w:rFonts w:ascii="Arial" w:eastAsia="Times New Roman" w:hAnsi="Arial" w:cs="Arial"/>
@@ -15236,7 +15047,6 @@
               </w:rPr>
               <w:t>CLKI_N</w:t>
             </w:r>
-            <w:proofErr w:type="spellEnd"/>
           </w:p>
         </w:tc>
         <w:tc>
@@ -15507,7 +15317,6 @@
                 <w:szCs w:val="14"/>
               </w:rPr>
             </w:pPr>
-            <w:proofErr w:type="spellStart"/>
             <w:r>
               <w:rPr>
                 <w:rFonts w:ascii="Arial" w:eastAsia="Times New Roman" w:hAnsi="Arial" w:cs="Arial"/>
@@ -15526,7 +15335,6 @@
               </w:rPr>
               <w:t>CLKI_P</w:t>
             </w:r>
-            <w:proofErr w:type="spellEnd"/>
           </w:p>
         </w:tc>
         <w:tc>
@@ -15814,7 +15622,6 @@
                 <w:szCs w:val="14"/>
               </w:rPr>
             </w:pPr>
-            <w:proofErr w:type="spellStart"/>
             <w:r>
               <w:rPr>
                 <w:rFonts w:ascii="Arial" w:eastAsia="Times New Roman" w:hAnsi="Arial" w:cs="Arial"/>
@@ -15833,7 +15640,6 @@
               </w:rPr>
               <w:t>_N</w:t>
             </w:r>
-            <w:proofErr w:type="spellEnd"/>
           </w:p>
         </w:tc>
         <w:tc>
@@ -16136,7 +15942,6 @@
                 <w:szCs w:val="14"/>
               </w:rPr>
             </w:pPr>
-            <w:proofErr w:type="spellStart"/>
             <w:r>
               <w:rPr>
                 <w:rFonts w:ascii="Arial" w:eastAsia="Times New Roman" w:hAnsi="Arial" w:cs="Arial"/>
@@ -16155,7 +15960,6 @@
               </w:rPr>
               <w:t>_P</w:t>
             </w:r>
-            <w:proofErr w:type="spellEnd"/>
           </w:p>
         </w:tc>
         <w:tc>
@@ -17743,7 +17547,6 @@
                 <w:szCs w:val="14"/>
               </w:rPr>
             </w:pPr>
-            <w:proofErr w:type="spellStart"/>
             <w:r>
               <w:rPr>
                 <w:rFonts w:ascii="Arial" w:eastAsia="Times New Roman" w:hAnsi="Arial" w:cs="Arial"/>
@@ -17753,7 +17556,6 @@
               </w:rPr>
               <w:t>PCIe_CLKREQ_N</w:t>
             </w:r>
-            <w:proofErr w:type="spellEnd"/>
           </w:p>
         </w:tc>
         <w:tc>
@@ -17928,7 +17730,6 @@
                 <w:szCs w:val="14"/>
               </w:rPr>
             </w:pPr>
-            <w:proofErr w:type="spellStart"/>
             <w:r>
               <w:rPr>
                 <w:rFonts w:ascii="Arial" w:eastAsia="Times New Roman" w:hAnsi="Arial" w:cs="Arial"/>
@@ -17956,7 +17757,6 @@
               </w:rPr>
               <w:t>_PERST</w:t>
             </w:r>
-            <w:proofErr w:type="spellEnd"/>
           </w:p>
         </w:tc>
         <w:tc>
@@ -18062,7 +17862,6 @@
                 <w:szCs w:val="14"/>
               </w:rPr>
             </w:pPr>
-            <w:proofErr w:type="spellStart"/>
             <w:r>
               <w:rPr>
                 <w:rFonts w:ascii="Arial" w:eastAsia="Times New Roman" w:hAnsi="Arial" w:cs="Arial"/>
@@ -18088,17 +17887,7 @@
                 <w:sz w:val="14"/>
                 <w:szCs w:val="14"/>
               </w:rPr>
-              <w:t>ve</w:t>
-            </w:r>
-            <w:proofErr w:type="spellEnd"/>
-            <w:r>
-              <w:rPr>
-                <w:rFonts w:ascii="Arial" w:eastAsia="Times New Roman" w:hAnsi="Arial" w:cs="Arial"/>
-                <w:color w:val="000000"/>
-                <w:sz w:val="14"/>
-                <w:szCs w:val="14"/>
-              </w:rPr>
-              <w:t xml:space="preserve"> Lo</w:t>
+              <w:t>ve Lo</w:t>
             </w:r>
             <w:r>
               <w:rPr>
@@ -18141,7 +17930,7 @@
       <w:pPr>
         <w:pStyle w:val="Heading2"/>
       </w:pPr>
-      <w:bookmarkStart w:id="36" w:name="_Toc123913909"/>
+      <w:bookmarkStart w:id="37" w:name="_Toc123913909"/>
       <w:r>
         <w:t>6.</w:t>
       </w:r>
@@ -18154,7 +17943,7 @@
       <w:r>
         <w:t>USB3.1 Gen2</w:t>
       </w:r>
-      <w:bookmarkEnd w:id="36"/>
+      <w:bookmarkEnd w:id="37"/>
     </w:p>
     <w:p>
       <w:pPr>
@@ -19745,27 +19534,7 @@
                 <w:sz w:val="14"/>
                 <w:szCs w:val="14"/>
               </w:rPr>
-              <w:t xml:space="preserve">, </w:t>
-            </w:r>
-            <w:proofErr w:type="spellStart"/>
-            <w:r>
-              <w:rPr>
-                <w:rFonts w:ascii="Arial" w:eastAsia="Times New Roman" w:hAnsi="Arial" w:cs="Arial"/>
-                <w:color w:val="000000"/>
-                <w:sz w:val="14"/>
-                <w:szCs w:val="14"/>
-              </w:rPr>
-              <w:t>SoC</w:t>
-            </w:r>
-            <w:proofErr w:type="spellEnd"/>
-            <w:r>
-              <w:rPr>
-                <w:rFonts w:ascii="Arial" w:eastAsia="Times New Roman" w:hAnsi="Arial" w:cs="Arial"/>
-                <w:color w:val="000000"/>
-                <w:sz w:val="14"/>
-                <w:szCs w:val="14"/>
-              </w:rPr>
-              <w:t xml:space="preserve"> USB factory debug port</w:t>
+              <w:t>, SoC USB factory debug port</w:t>
             </w:r>
           </w:p>
         </w:tc>
@@ -19967,27 +19736,7 @@
                 <w:sz w:val="14"/>
                 <w:szCs w:val="14"/>
               </w:rPr>
-              <w:t xml:space="preserve">, </w:t>
-            </w:r>
-            <w:proofErr w:type="spellStart"/>
-            <w:r>
-              <w:rPr>
-                <w:rFonts w:ascii="Arial" w:eastAsia="Times New Roman" w:hAnsi="Arial" w:cs="Arial"/>
-                <w:color w:val="000000"/>
-                <w:sz w:val="14"/>
-                <w:szCs w:val="14"/>
-              </w:rPr>
-              <w:t>SoC</w:t>
-            </w:r>
-            <w:proofErr w:type="spellEnd"/>
-            <w:r>
-              <w:rPr>
-                <w:rFonts w:ascii="Arial" w:eastAsia="Times New Roman" w:hAnsi="Arial" w:cs="Arial"/>
-                <w:color w:val="000000"/>
-                <w:sz w:val="14"/>
-                <w:szCs w:val="14"/>
-              </w:rPr>
-              <w:t xml:space="preserve"> USB factory debug port</w:t>
+              <w:t>, SoC USB factory debug port</w:t>
             </w:r>
           </w:p>
         </w:tc>
@@ -20233,7 +19982,6 @@
               </w:rPr>
               <w:t>5V/</w:t>
             </w:r>
-            <w:proofErr w:type="spellStart"/>
             <w:r>
               <w:rPr>
                 <w:rFonts w:ascii="Arial" w:eastAsia="Times New Roman" w:hAnsi="Arial" w:cs="Arial"/>
@@ -20252,7 +20000,6 @@
               </w:rPr>
               <w:t>VBUS</w:t>
             </w:r>
-            <w:proofErr w:type="spellEnd"/>
           </w:p>
         </w:tc>
         <w:tc>
@@ -20386,7 +20133,6 @@
               </w:rPr>
               <w:t xml:space="preserve">USB </w:t>
             </w:r>
-            <w:proofErr w:type="spellStart"/>
             <w:r>
               <w:rPr>
                 <w:rFonts w:ascii="Arial" w:eastAsia="Times New Roman" w:hAnsi="Arial" w:cs="Arial"/>
@@ -20396,7 +20142,6 @@
               </w:rPr>
               <w:t>SoC</w:t>
             </w:r>
-            <w:proofErr w:type="spellEnd"/>
             <w:r>
               <w:rPr>
                 <w:rFonts w:ascii="Arial" w:eastAsia="Times New Roman" w:hAnsi="Arial" w:cs="Arial"/>
@@ -20439,7 +20184,7 @@
       <w:r>
         <w:t xml:space="preserve"> </w:t>
       </w:r>
-      <w:bookmarkStart w:id="37" w:name="_Toc123913910"/>
+      <w:bookmarkStart w:id="38" w:name="_Toc123913910"/>
     </w:p>
     <w:p>
       <w:pPr>
@@ -20458,7 +20203,7 @@
       <w:r>
         <w:t>eMMC</w:t>
       </w:r>
-      <w:bookmarkEnd w:id="37"/>
+      <w:bookmarkEnd w:id="38"/>
     </w:p>
     <w:p>
       <w:pPr>
@@ -20622,9 +20367,9 @@
       <w:pPr>
         <w:pStyle w:val="Heading2"/>
       </w:pPr>
-      <w:bookmarkStart w:id="38" w:name="_Toc57043240"/>
-      <w:bookmarkStart w:id="39" w:name="_Toc57133515"/>
-      <w:bookmarkStart w:id="40" w:name="_Toc123913911"/>
+      <w:bookmarkStart w:id="39" w:name="_Toc57043240"/>
+      <w:bookmarkStart w:id="40" w:name="_Toc57133515"/>
+      <w:bookmarkStart w:id="41" w:name="_Toc123913911"/>
       <w:r>
         <w:t>6.9</w:t>
       </w:r>
@@ -20635,9 +20380,9 @@
         <w:tab/>
         <w:t>PGOOD</w:t>
       </w:r>
-      <w:bookmarkEnd w:id="38"/>
       <w:bookmarkEnd w:id="39"/>
       <w:bookmarkEnd w:id="40"/>
+      <w:bookmarkEnd w:id="41"/>
     </w:p>
     <w:p>
       <w:pPr>
@@ -20676,9 +20421,9 @@
       <w:pPr>
         <w:pStyle w:val="Heading2"/>
       </w:pPr>
-      <w:bookmarkStart w:id="41" w:name="_Toc57043241"/>
-      <w:bookmarkStart w:id="42" w:name="_Toc57133516"/>
-      <w:bookmarkStart w:id="43" w:name="_Toc123913912"/>
+      <w:bookmarkStart w:id="42" w:name="_Toc57043241"/>
+      <w:bookmarkStart w:id="43" w:name="_Toc57133516"/>
+      <w:bookmarkStart w:id="44" w:name="_Toc123913912"/>
       <w:r>
         <w:t>6.</w:t>
       </w:r>
@@ -20694,9 +20439,9 @@
       <w:r>
         <w:t>WAKEUP</w:t>
       </w:r>
-      <w:bookmarkEnd w:id="41"/>
       <w:bookmarkEnd w:id="42"/>
       <w:bookmarkEnd w:id="43"/>
+      <w:bookmarkEnd w:id="44"/>
     </w:p>
     <w:p>
       <w:pPr>
@@ -20738,21 +20483,7 @@
         <w:rPr>
           <w:rFonts w:ascii="Arial" w:hAnsi="Arial" w:cs="Arial"/>
         </w:rPr>
-        <w:t xml:space="preserve">. If driven high and sensed during the rising edge of _RST power-on-reset, the on-chip e-fuse is used for boot selection. At present, this functionality is not used on any Luxonis </w:t>
-      </w:r>
-      <w:proofErr w:type="gramStart"/>
-      <w:r>
-        <w:rPr>
-          <w:rFonts w:ascii="Arial" w:hAnsi="Arial" w:cs="Arial"/>
-        </w:rPr>
-        <w:t>SoM</w:t>
-      </w:r>
-      <w:proofErr w:type="gramEnd"/>
-      <w:r>
-        <w:rPr>
-          <w:rFonts w:ascii="Arial" w:hAnsi="Arial" w:cs="Arial"/>
-        </w:rPr>
-        <w:t xml:space="preserve">. </w:t>
+        <w:t xml:space="preserve">. If driven high and sensed during the rising edge of _RST power-on-reset, the on-chip e-fuse is used for boot selection. At present, this functionality is not used on any Luxonis SoM. </w:t>
       </w:r>
     </w:p>
     <w:p>
@@ -20797,9 +20528,9 @@
       <w:pPr>
         <w:pStyle w:val="Heading2"/>
       </w:pPr>
-      <w:bookmarkStart w:id="44" w:name="_Toc57043242"/>
-      <w:bookmarkStart w:id="45" w:name="_Toc57133517"/>
-      <w:bookmarkStart w:id="46" w:name="_Toc123913913"/>
+      <w:bookmarkStart w:id="45" w:name="_Toc57043242"/>
+      <w:bookmarkStart w:id="46" w:name="_Toc57133517"/>
+      <w:bookmarkStart w:id="47" w:name="_Toc123913913"/>
       <w:r>
         <w:t>6.</w:t>
       </w:r>
@@ -20815,9 +20546,9 @@
       <w:r>
         <w:t>_RST</w:t>
       </w:r>
-      <w:bookmarkEnd w:id="44"/>
       <w:bookmarkEnd w:id="45"/>
       <w:bookmarkEnd w:id="46"/>
+      <w:bookmarkEnd w:id="47"/>
     </w:p>
     <w:p>
       <w:pPr>
@@ -20867,9 +20598,9 @@
       <w:pPr>
         <w:pStyle w:val="Heading2"/>
       </w:pPr>
-      <w:bookmarkStart w:id="47" w:name="_Toc57043243"/>
-      <w:bookmarkStart w:id="48" w:name="_Toc57133518"/>
-      <w:bookmarkStart w:id="49" w:name="_Toc123913914"/>
+      <w:bookmarkStart w:id="48" w:name="_Toc57043243"/>
+      <w:bookmarkStart w:id="49" w:name="_Toc57133518"/>
+      <w:bookmarkStart w:id="50" w:name="_Toc123913914"/>
       <w:r>
         <w:t>6.</w:t>
       </w:r>
@@ -20888,9 +20619,9 @@
       <w:r>
         <w:t>Camera Reference Clocks</w:t>
       </w:r>
-      <w:bookmarkEnd w:id="47"/>
       <w:bookmarkEnd w:id="48"/>
       <w:bookmarkEnd w:id="49"/>
+      <w:bookmarkEnd w:id="50"/>
     </w:p>
     <w:p>
       <w:pPr>
@@ -20914,33 +20645,19 @@
         <w:rPr>
           <w:rFonts w:ascii="Arial" w:hAnsi="Arial" w:cs="Arial"/>
         </w:rPr>
+        <w:t xml:space="preserve"> IO21:IO24 </w:t>
+      </w:r>
+      <w:r>
+        <w:rPr>
+          <w:rFonts w:ascii="Arial" w:hAnsi="Arial" w:cs="Arial"/>
+        </w:rPr>
         <w:t xml:space="preserve"> </w:t>
       </w:r>
-      <w:proofErr w:type="gramStart"/>
-      <w:r>
-        <w:rPr>
-          <w:rFonts w:ascii="Arial" w:hAnsi="Arial" w:cs="Arial"/>
-        </w:rPr>
-        <w:t xml:space="preserve">IO21:IO24 </w:t>
-      </w:r>
-      <w:r>
-        <w:rPr>
-          <w:rFonts w:ascii="Arial" w:hAnsi="Arial" w:cs="Arial"/>
-        </w:rPr>
-        <w:t xml:space="preserve"> </w:t>
-      </w:r>
-      <w:r>
-        <w:rPr>
-          <w:rFonts w:ascii="Arial" w:hAnsi="Arial" w:cs="Arial"/>
-        </w:rPr>
-        <w:t>are</w:t>
-      </w:r>
-      <w:proofErr w:type="gramEnd"/>
-      <w:r>
-        <w:rPr>
-          <w:rFonts w:ascii="Arial" w:hAnsi="Arial" w:cs="Arial"/>
-        </w:rPr>
-        <w:t xml:space="preserve"> dedicated clock configurable outputs while IO25 does have the same controller as IO21 so it is better to use this one as GPIO. </w:t>
+      <w:r>
+        <w:rPr>
+          <w:rFonts w:ascii="Arial" w:hAnsi="Arial" w:cs="Arial"/>
+        </w:rPr>
+        <w:t xml:space="preserve">are dedicated clock configurable outputs while IO25 does have the same controller as IO21 so it is better to use this one as GPIO. </w:t>
       </w:r>
       <w:r>
         <w:rPr>
@@ -20952,21 +20669,7 @@
         <w:rPr>
           <w:rFonts w:ascii="Arial" w:hAnsi="Arial" w:cs="Arial"/>
         </w:rPr>
-        <w:t>CAMA_</w:t>
-      </w:r>
-      <w:proofErr w:type="gramStart"/>
-      <w:r>
-        <w:rPr>
-          <w:rFonts w:ascii="Arial" w:hAnsi="Arial" w:cs="Arial"/>
-        </w:rPr>
-        <w:t>CLK  is</w:t>
-      </w:r>
-      <w:proofErr w:type="gramEnd"/>
-      <w:r>
-        <w:rPr>
-          <w:rFonts w:ascii="Arial" w:hAnsi="Arial" w:cs="Arial"/>
-        </w:rPr>
-        <w:t xml:space="preserve"> meant to </w:t>
+        <w:t xml:space="preserve">CAMA_CLK  is meant to </w:t>
       </w:r>
       <w:r>
         <w:rPr>
@@ -20978,21 +20681,7 @@
         <w:rPr>
           <w:rFonts w:ascii="Arial" w:hAnsi="Arial" w:cs="Arial"/>
         </w:rPr>
-        <w:t xml:space="preserve">_CLK for </w:t>
-      </w:r>
-      <w:proofErr w:type="spellStart"/>
-      <w:r>
-        <w:rPr>
-          <w:rFonts w:ascii="Arial" w:hAnsi="Arial" w:cs="Arial"/>
-        </w:rPr>
-        <w:t>grayscale</w:t>
-      </w:r>
-      <w:proofErr w:type="spellEnd"/>
-      <w:r>
-        <w:rPr>
-          <w:rFonts w:ascii="Arial" w:hAnsi="Arial" w:cs="Arial"/>
-        </w:rPr>
-        <w:t xml:space="preserve"> stereo pair cameras</w:t>
+        <w:t>_CLK for grayscale stereo pair cameras</w:t>
       </w:r>
       <w:r>
         <w:rPr>
@@ -21030,9 +20719,9 @@
       <w:pPr>
         <w:pStyle w:val="Heading2"/>
       </w:pPr>
-      <w:bookmarkStart w:id="50" w:name="_Toc57043244"/>
-      <w:bookmarkStart w:id="51" w:name="_Toc57133519"/>
-      <w:bookmarkStart w:id="52" w:name="_Toc123913915"/>
+      <w:bookmarkStart w:id="51" w:name="_Toc57043244"/>
+      <w:bookmarkStart w:id="52" w:name="_Toc57133519"/>
+      <w:bookmarkStart w:id="53" w:name="_Toc123913915"/>
       <w:r>
         <w:t>6.</w:t>
       </w:r>
@@ -21051,9 +20740,9 @@
       <w:r>
         <w:t>Camera Reset Signals</w:t>
       </w:r>
-      <w:bookmarkEnd w:id="50"/>
       <w:bookmarkEnd w:id="51"/>
       <w:bookmarkEnd w:id="52"/>
+      <w:bookmarkEnd w:id="53"/>
     </w:p>
     <w:p>
       <w:pPr>
@@ -21131,27 +20820,13 @@
         <w:rPr>
           <w:rFonts w:ascii="Arial" w:hAnsi="Arial" w:cs="Arial"/>
         </w:rPr>
-        <w:t>_</w:t>
-      </w:r>
-      <w:proofErr w:type="gramStart"/>
-      <w:r>
-        <w:rPr>
-          <w:rFonts w:ascii="Arial" w:hAnsi="Arial" w:cs="Arial"/>
-        </w:rPr>
-        <w:t>PWR</w:t>
-      </w:r>
-      <w:r>
-        <w:rPr>
-          <w:rFonts w:ascii="Arial" w:hAnsi="Arial" w:cs="Arial"/>
-        </w:rPr>
-        <w:t xml:space="preserve"> ,</w:t>
-      </w:r>
-      <w:proofErr w:type="gramEnd"/>
-      <w:r>
-        <w:rPr>
-          <w:rFonts w:ascii="Arial" w:hAnsi="Arial" w:cs="Arial"/>
-        </w:rPr>
-        <w:t xml:space="preserve"> </w:t>
+        <w:t>_PWR</w:t>
+      </w:r>
+      <w:r>
+        <w:rPr>
+          <w:rFonts w:ascii="Arial" w:hAnsi="Arial" w:cs="Arial"/>
+        </w:rPr>
+        <w:t xml:space="preserve"> , </w:t>
       </w:r>
       <w:r>
         <w:rPr>
@@ -21261,9 +20936,9 @@
       <w:pPr>
         <w:pStyle w:val="Heading2"/>
       </w:pPr>
-      <w:bookmarkStart w:id="53" w:name="_Toc57043245"/>
-      <w:bookmarkStart w:id="54" w:name="_Toc57133520"/>
-      <w:bookmarkStart w:id="55" w:name="_Toc123913916"/>
+      <w:bookmarkStart w:id="54" w:name="_Toc57043245"/>
+      <w:bookmarkStart w:id="55" w:name="_Toc57133520"/>
+      <w:bookmarkStart w:id="56" w:name="_Toc123913916"/>
       <w:r>
         <w:t>6.</w:t>
       </w:r>
@@ -21288,9 +20963,9 @@
       <w:r>
         <w:t xml:space="preserve"> (QSPI)</w:t>
       </w:r>
-      <w:bookmarkEnd w:id="53"/>
       <w:bookmarkEnd w:id="54"/>
       <w:bookmarkEnd w:id="55"/>
+      <w:bookmarkEnd w:id="56"/>
     </w:p>
     <w:p>
       <w:pPr>
@@ -23293,14 +22968,14 @@
           <w:rFonts w:ascii="Arial" w:hAnsi="Arial" w:cs="Arial"/>
         </w:rPr>
       </w:pPr>
-      <w:bookmarkStart w:id="56" w:name="_Ref56932665"/>
+      <w:bookmarkStart w:id="57" w:name="_Ref56932665"/>
       <w:r>
         <w:t xml:space="preserve">Table </w:t>
       </w:r>
       <w:r>
         <w:t>4</w:t>
       </w:r>
-      <w:bookmarkEnd w:id="56"/>
+      <w:bookmarkEnd w:id="57"/>
       <w:r>
         <w:t xml:space="preserve"> - SPI0 Pin Configuration</w:t>
       </w:r>
@@ -23839,21 +23514,7 @@
         <w:rPr>
           <w:rFonts w:ascii="Arial" w:hAnsi="Arial" w:cs="Arial"/>
         </w:rPr>
-        <w:t xml:space="preserve"> </w:t>
-      </w:r>
-      <w:proofErr w:type="gramStart"/>
-      <w:r>
-        <w:rPr>
-          <w:rFonts w:ascii="Arial" w:hAnsi="Arial" w:cs="Arial"/>
-        </w:rPr>
-        <w:t>to avoid</w:t>
-      </w:r>
-      <w:proofErr w:type="gramEnd"/>
-      <w:r>
-        <w:rPr>
-          <w:rFonts w:ascii="Arial" w:hAnsi="Arial" w:cs="Arial"/>
-        </w:rPr>
-        <w:t xml:space="preserve"> contention when communicating with NOR flash using SPI</w:t>
+        <w:t xml:space="preserve"> to avoid contention when communicating with NOR flash using SPI</w:t>
       </w:r>
       <w:r>
         <w:rPr>
@@ -23956,10 +23617,10 @@
           <w:szCs w:val="20"/>
         </w:rPr>
       </w:pPr>
-      <w:bookmarkStart w:id="57" w:name="_Ref57040120"/>
-      <w:bookmarkStart w:id="58" w:name="_Toc57043246"/>
-      <w:bookmarkStart w:id="59" w:name="_Toc57133521"/>
-      <w:bookmarkStart w:id="60" w:name="_Toc123913917"/>
+      <w:bookmarkStart w:id="58" w:name="_Ref57040120"/>
+      <w:bookmarkStart w:id="59" w:name="_Toc57043246"/>
+      <w:bookmarkStart w:id="60" w:name="_Toc57133521"/>
+      <w:bookmarkStart w:id="61" w:name="_Toc123913917"/>
       <w:r>
         <w:br w:type="page"/>
       </w:r>
@@ -23993,10 +23654,10 @@
       <w:r>
         <w:t xml:space="preserve"> Bank</w:t>
       </w:r>
-      <w:bookmarkEnd w:id="57"/>
       <w:bookmarkEnd w:id="58"/>
       <w:bookmarkEnd w:id="59"/>
       <w:bookmarkEnd w:id="60"/>
+      <w:bookmarkEnd w:id="61"/>
       <w:r>
         <w:t xml:space="preserve"> </w:t>
       </w:r>
@@ -24078,14 +23739,12 @@
         </w:rPr>
         <w:fldChar w:fldCharType="separate"/>
       </w:r>
-      <w:proofErr w:type="gramStart"/>
       <w:r>
         <w:rPr>
           <w:rFonts w:ascii="Arial" w:hAnsi="Arial" w:cs="Arial"/>
         </w:rPr>
         <w:t xml:space="preserve">Table </w:t>
       </w:r>
-      <w:proofErr w:type="gramEnd"/>
       <w:r>
         <w:rPr>
           <w:rFonts w:ascii="Arial" w:hAnsi="Arial" w:cs="Arial"/>
@@ -25657,14 +25316,14 @@
           <w:rFonts w:ascii="Arial" w:hAnsi="Arial" w:cs="Arial"/>
         </w:rPr>
       </w:pPr>
-      <w:bookmarkStart w:id="61" w:name="_Ref57040164"/>
+      <w:bookmarkStart w:id="62" w:name="_Ref57040164"/>
       <w:r>
         <w:rPr>
           <w:rFonts w:ascii="Arial" w:hAnsi="Arial" w:cs="Arial"/>
         </w:rPr>
         <w:t xml:space="preserve">Table </w:t>
       </w:r>
-      <w:bookmarkEnd w:id="61"/>
+      <w:bookmarkEnd w:id="62"/>
       <w:r>
         <w:rPr>
           <w:rFonts w:ascii="Arial" w:hAnsi="Arial" w:cs="Arial"/>
@@ -25701,8 +25360,8 @@
           <w:color w:val="auto"/>
         </w:rPr>
       </w:pPr>
-      <w:bookmarkStart w:id="62" w:name="_Toc57133522"/>
-      <w:bookmarkStart w:id="63" w:name="_Toc123913918"/>
+      <w:bookmarkStart w:id="63" w:name="_Toc57133522"/>
+      <w:bookmarkStart w:id="64" w:name="_Toc123913918"/>
       <w:r>
         <w:rPr>
           <w:rFonts w:ascii="Arial" w:hAnsi="Arial" w:cs="Arial"/>
@@ -25746,8 +25405,8 @@
         </w:rPr>
         <w:t xml:space="preserve"> Bank - SDIO</w:t>
       </w:r>
-      <w:bookmarkEnd w:id="62"/>
       <w:bookmarkEnd w:id="63"/>
+      <w:bookmarkEnd w:id="64"/>
     </w:p>
     <w:p>
       <w:pPr>
@@ -25771,21 +25430,7 @@
         <w:rPr>
           <w:rFonts w:ascii="Arial" w:hAnsi="Arial" w:cs="Arial"/>
         </w:rPr>
-        <w:t xml:space="preserve"> bank is nominally configured for use with SDIO, as appropriate pull-up and pull-down resistors exist on the SoM. CLK, CMD, and </w:t>
-      </w:r>
-      <w:proofErr w:type="gramStart"/>
-      <w:r>
-        <w:rPr>
-          <w:rFonts w:ascii="Arial" w:hAnsi="Arial" w:cs="Arial"/>
-        </w:rPr>
-        <w:t>DAT[</w:t>
-      </w:r>
-      <w:proofErr w:type="gramEnd"/>
-      <w:r>
-        <w:rPr>
-          <w:rFonts w:ascii="Arial" w:hAnsi="Arial" w:cs="Arial"/>
-        </w:rPr>
-        <w:t xml:space="preserve">0:3] are available for use. Optional signals such as card detect can be implemented using the 1.8V </w:t>
+        <w:t xml:space="preserve"> bank is nominally configured for use with SDIO, as appropriate pull-up and pull-down resistors exist on the SoM. CLK, CMD, and DAT[0:3] are available for use. Optional signals such as card detect can be implemented using the 1.8V </w:t>
       </w:r>
       <w:r>
         <w:rPr>
@@ -25799,9 +25444,9 @@
         </w:rPr>
         <w:t>.</w:t>
       </w:r>
-      <w:bookmarkStart w:id="64" w:name="_Toc57043248"/>
+      <w:bookmarkStart w:id="65" w:name="_Toc57043248"/>
     </w:p>
-    <w:bookmarkEnd w:id="64"/>
+    <w:bookmarkEnd w:id="65"/>
     <w:p>
       <w:pPr>
         <w:rPr>
@@ -25823,9 +25468,9 @@
           <w:color w:val="auto"/>
         </w:rPr>
       </w:pPr>
-      <w:bookmarkStart w:id="65" w:name="_Toc57043249"/>
-      <w:bookmarkStart w:id="66" w:name="_Toc57133524"/>
-      <w:bookmarkStart w:id="67" w:name="_Toc123913919"/>
+      <w:bookmarkStart w:id="66" w:name="_Toc57043249"/>
+      <w:bookmarkStart w:id="67" w:name="_Toc57133524"/>
+      <w:bookmarkStart w:id="68" w:name="_Toc123913919"/>
       <w:r>
         <w:rPr>
           <w:rFonts w:ascii="Arial" w:hAnsi="Arial" w:cs="Arial"/>
@@ -25869,9 +25514,9 @@
         </w:rPr>
         <w:t>GPIO</w:t>
       </w:r>
-      <w:bookmarkEnd w:id="65"/>
       <w:bookmarkEnd w:id="66"/>
       <w:bookmarkEnd w:id="67"/>
+      <w:bookmarkEnd w:id="68"/>
     </w:p>
     <w:p>
       <w:pPr>
@@ -25938,14 +25583,12 @@
         </w:rPr>
         <w:fldChar w:fldCharType="separate"/>
       </w:r>
-      <w:proofErr w:type="gramStart"/>
       <w:r>
         <w:rPr>
           <w:rFonts w:ascii="Arial" w:hAnsi="Arial" w:cs="Arial"/>
         </w:rPr>
         <w:t xml:space="preserve">Table </w:t>
       </w:r>
-      <w:proofErr w:type="gramEnd"/>
       <w:r>
         <w:rPr>
           <w:rFonts w:ascii="Arial" w:hAnsi="Arial" w:cs="Arial"/>
@@ -25976,33 +25619,17 @@
         </w:rPr>
         <w:t xml:space="preserve">ed to alternate </w:t>
       </w:r>
-      <w:proofErr w:type="gramStart"/>
       <w:r>
         <w:rPr>
           <w:rFonts w:ascii="Arial" w:hAnsi="Arial" w:cs="Arial"/>
         </w:rPr>
         <w:t>functionality,</w:t>
       </w:r>
-      <w:proofErr w:type="gramEnd"/>
-      <w:r>
-        <w:rPr>
-          <w:rFonts w:ascii="Arial" w:hAnsi="Arial" w:cs="Arial"/>
-        </w:rPr>
-        <w:t xml:space="preserve"> alternate functionalities will be at first muxed upon request case per case, when OAK-SoM-MAX matures as a product a default </w:t>
-      </w:r>
-      <w:proofErr w:type="spellStart"/>
-      <w:r>
-        <w:rPr>
-          <w:rFonts w:ascii="Arial" w:hAnsi="Arial" w:cs="Arial"/>
-        </w:rPr>
-        <w:t>muxing</w:t>
-      </w:r>
-      <w:proofErr w:type="spellEnd"/>
-      <w:r>
-        <w:rPr>
-          <w:rFonts w:ascii="Arial" w:hAnsi="Arial" w:cs="Arial"/>
-        </w:rPr>
-        <w:t xml:space="preserve"> table will be provided.</w:t>
+      <w:r>
+        <w:rPr>
+          <w:rFonts w:ascii="Arial" w:hAnsi="Arial" w:cs="Arial"/>
+        </w:rPr>
+        <w:t xml:space="preserve"> alternate functionalities will be at first muxed upon request case per case, when OAK-SoM-MAX matures as a product a default muxing table will be provided.</w:t>
       </w:r>
       <w:r>
         <w:rPr>
@@ -27540,11 +27167,11 @@
         <w:pStyle w:val="Caption"/>
         <w:jc w:val="center"/>
       </w:pPr>
-      <w:bookmarkStart w:id="68" w:name="_Ref57041303"/>
+      <w:bookmarkStart w:id="69" w:name="_Ref57041303"/>
       <w:r>
         <w:t xml:space="preserve">Table </w:t>
       </w:r>
-      <w:bookmarkEnd w:id="68"/>
+      <w:bookmarkEnd w:id="69"/>
       <w:r>
         <w:t>6</w:t>
       </w:r>
@@ -27801,16 +27428,7 @@
                 <w:sz w:val="14"/>
                 <w:szCs w:val="14"/>
               </w:rPr>
-              <w:t>3</w:t>
-            </w:r>
-            <w:r>
-              <w:rPr>
-                <w:rFonts w:ascii="Arial" w:eastAsia="Times New Roman" w:hAnsi="Arial" w:cs="Arial"/>
-                <w:color w:val="000000"/>
-                <w:sz w:val="14"/>
-                <w:szCs w:val="14"/>
-              </w:rPr>
-              <w:t>9</w:t>
+              <w:t>39</w:t>
             </w:r>
             <w:r>
               <w:rPr>
@@ -27889,16 +27507,7 @@
                 <w:sz w:val="14"/>
                 <w:szCs w:val="14"/>
               </w:rPr>
-              <w:t>IO</w:t>
-            </w:r>
-            <w:r>
-              <w:rPr>
-                <w:rFonts w:ascii="Arial" w:eastAsia="Times New Roman" w:hAnsi="Arial" w:cs="Arial"/>
-                <w:color w:val="000000"/>
-                <w:sz w:val="14"/>
-                <w:szCs w:val="14"/>
-              </w:rPr>
-              <w:t>_68</w:t>
+              <w:t>IO_68</w:t>
             </w:r>
           </w:p>
         </w:tc>
@@ -28325,16 +27934,7 @@
                 <w:sz w:val="14"/>
                 <w:szCs w:val="14"/>
               </w:rPr>
-              <w:t>IO</w:t>
-            </w:r>
-            <w:r>
-              <w:rPr>
-                <w:rFonts w:ascii="Arial" w:eastAsia="Times New Roman" w:hAnsi="Arial" w:cs="Arial"/>
-                <w:color w:val="000000"/>
-                <w:sz w:val="14"/>
-                <w:szCs w:val="14"/>
-              </w:rPr>
-              <w:t>_69</w:t>
+              <w:t>IO_69</w:t>
             </w:r>
           </w:p>
         </w:tc>
@@ -32751,16 +32351,7 @@
                 <w:sz w:val="14"/>
                 <w:szCs w:val="14"/>
               </w:rPr>
-              <w:t>IO_</w:t>
-            </w:r>
-            <w:r>
-              <w:rPr>
-                <w:rFonts w:ascii="Arial" w:eastAsia="Times New Roman" w:hAnsi="Arial" w:cs="Arial"/>
-                <w:color w:val="000000"/>
-                <w:sz w:val="14"/>
-                <w:szCs w:val="14"/>
-              </w:rPr>
-              <w:t>39</w:t>
+              <w:t>IO_39</w:t>
             </w:r>
           </w:p>
         </w:tc>
@@ -32847,16 +32438,7 @@
                 <w:sz w:val="14"/>
                 <w:szCs w:val="14"/>
               </w:rPr>
-              <w:t>clock</w:t>
-            </w:r>
-            <w:r>
-              <w:rPr>
-                <w:rFonts w:ascii="Arial" w:hAnsi="Arial" w:cs="Arial"/>
-                <w:color w:val="000000"/>
-                <w:sz w:val="14"/>
-                <w:szCs w:val="14"/>
-              </w:rPr>
-              <w:t>,</w:t>
+              <w:t>clock,</w:t>
             </w:r>
             <w:r>
               <w:rPr>
@@ -32994,16 +32576,7 @@
                 <w:sz w:val="14"/>
                 <w:szCs w:val="14"/>
               </w:rPr>
-              <w:t>IO_</w:t>
-            </w:r>
-            <w:r>
-              <w:rPr>
-                <w:rFonts w:ascii="Arial" w:eastAsia="Times New Roman" w:hAnsi="Arial" w:cs="Arial"/>
-                <w:color w:val="000000"/>
-                <w:sz w:val="14"/>
-                <w:szCs w:val="14"/>
-              </w:rPr>
-              <w:t>38</w:t>
+              <w:t>IO_38</w:t>
             </w:r>
           </w:p>
         </w:tc>
@@ -33345,25 +32918,7 @@
                 <w:sz w:val="14"/>
                 <w:szCs w:val="14"/>
               </w:rPr>
-              <w:t>24</w:t>
-            </w:r>
-            <w:r>
-              <w:rPr>
-                <w:rFonts w:ascii="Arial" w:hAnsi="Arial" w:cs="Arial"/>
-                <w:color w:val="000000"/>
-                <w:sz w:val="14"/>
-                <w:szCs w:val="14"/>
-              </w:rPr>
-              <w:t>/</w:t>
-            </w:r>
-            <w:r>
-              <w:rPr>
-                <w:rFonts w:ascii="Arial" w:hAnsi="Arial" w:cs="Arial"/>
-                <w:color w:val="000000"/>
-                <w:sz w:val="14"/>
-                <w:szCs w:val="14"/>
-              </w:rPr>
-              <w:t>C</w:t>
+              <w:t>24/C</w:t>
             </w:r>
           </w:p>
         </w:tc>
@@ -33389,25 +32944,7 @@
                 <w:sz w:val="14"/>
                 <w:szCs w:val="14"/>
               </w:rPr>
-              <w:t>CAM_</w:t>
-            </w:r>
-            <w:r>
-              <w:rPr>
-                <w:rFonts w:ascii="Arial" w:eastAsia="Times New Roman" w:hAnsi="Arial" w:cs="Arial"/>
-                <w:color w:val="000000"/>
-                <w:sz w:val="14"/>
-                <w:szCs w:val="14"/>
-              </w:rPr>
-              <w:t>L</w:t>
-            </w:r>
-            <w:r>
-              <w:rPr>
-                <w:rFonts w:ascii="Arial" w:eastAsia="Times New Roman" w:hAnsi="Arial" w:cs="Arial"/>
-                <w:color w:val="000000"/>
-                <w:sz w:val="14"/>
-                <w:szCs w:val="14"/>
-              </w:rPr>
-              <w:t>_PWR</w:t>
+              <w:t>CAM_L_PWR</w:t>
             </w:r>
           </w:p>
         </w:tc>
@@ -33560,25 +33097,7 @@
                 <w:sz w:val="14"/>
                 <w:szCs w:val="14"/>
               </w:rPr>
-              <w:t>CAM_</w:t>
-            </w:r>
-            <w:r>
-              <w:rPr>
-                <w:rFonts w:ascii="Arial" w:eastAsia="Times New Roman" w:hAnsi="Arial" w:cs="Arial"/>
-                <w:color w:val="000000"/>
-                <w:sz w:val="14"/>
-                <w:szCs w:val="14"/>
-              </w:rPr>
-              <w:t>A</w:t>
-            </w:r>
-            <w:r>
-              <w:rPr>
-                <w:rFonts w:ascii="Arial" w:eastAsia="Times New Roman" w:hAnsi="Arial" w:cs="Arial"/>
-                <w:color w:val="000000"/>
-                <w:sz w:val="14"/>
-                <w:szCs w:val="14"/>
-              </w:rPr>
-              <w:t>_PWR</w:t>
+              <w:t>CAM_A_PWR</w:t>
             </w:r>
           </w:p>
         </w:tc>
@@ -33741,25 +33260,7 @@
                 <w:sz w:val="14"/>
                 <w:szCs w:val="14"/>
               </w:rPr>
-              <w:t>CAM_</w:t>
-            </w:r>
-            <w:r>
-              <w:rPr>
-                <w:rFonts w:ascii="Arial" w:eastAsia="Times New Roman" w:hAnsi="Arial" w:cs="Arial"/>
-                <w:color w:val="000000"/>
-                <w:sz w:val="14"/>
-                <w:szCs w:val="14"/>
-              </w:rPr>
-              <w:t>D</w:t>
-            </w:r>
-            <w:r>
-              <w:rPr>
-                <w:rFonts w:ascii="Arial" w:eastAsia="Times New Roman" w:hAnsi="Arial" w:cs="Arial"/>
-                <w:color w:val="000000"/>
-                <w:sz w:val="14"/>
-                <w:szCs w:val="14"/>
-              </w:rPr>
-              <w:t>_PWR</w:t>
+              <w:t>CAM_D_PWR</w:t>
             </w:r>
           </w:p>
         </w:tc>
@@ -33912,25 +33413,7 @@
                 <w:sz w:val="14"/>
                 <w:szCs w:val="14"/>
               </w:rPr>
-              <w:t>CAM_</w:t>
-            </w:r>
-            <w:r>
-              <w:rPr>
-                <w:rFonts w:ascii="Arial" w:eastAsia="Times New Roman" w:hAnsi="Arial" w:cs="Arial"/>
-                <w:color w:val="000000"/>
-                <w:sz w:val="14"/>
-                <w:szCs w:val="14"/>
-              </w:rPr>
-              <w:t>E</w:t>
-            </w:r>
-            <w:r>
-              <w:rPr>
-                <w:rFonts w:ascii="Arial" w:eastAsia="Times New Roman" w:hAnsi="Arial" w:cs="Arial"/>
-                <w:color w:val="000000"/>
-                <w:sz w:val="14"/>
-                <w:szCs w:val="14"/>
-              </w:rPr>
-              <w:t>_PWR</w:t>
+              <w:t>CAM_E_PWR</w:t>
             </w:r>
           </w:p>
         </w:tc>
@@ -34417,25 +33900,7 @@
                 <w:sz w:val="14"/>
                 <w:szCs w:val="14"/>
               </w:rPr>
-              <w:t>3</w:t>
-            </w:r>
-            <w:r>
-              <w:rPr>
-                <w:rFonts w:ascii="Arial" w:eastAsia="Times New Roman" w:hAnsi="Arial" w:cs="Arial"/>
-                <w:color w:val="000000"/>
-                <w:sz w:val="14"/>
-                <w:szCs w:val="14"/>
-              </w:rPr>
-              <w:t>8</w:t>
-            </w:r>
-            <w:r>
-              <w:rPr>
-                <w:rFonts w:ascii="Arial" w:eastAsia="Times New Roman" w:hAnsi="Arial" w:cs="Arial"/>
-                <w:color w:val="000000"/>
-                <w:sz w:val="14"/>
-                <w:szCs w:val="14"/>
-              </w:rPr>
-              <w:t>/C</w:t>
+              <w:t>38/C</w:t>
             </w:r>
           </w:p>
         </w:tc>
@@ -34461,25 +33926,7 @@
                 <w:sz w:val="14"/>
                 <w:szCs w:val="14"/>
               </w:rPr>
-              <w:t>CAM_</w:t>
-            </w:r>
-            <w:r>
-              <w:rPr>
-                <w:rFonts w:ascii="Arial" w:eastAsia="Times New Roman" w:hAnsi="Arial" w:cs="Arial"/>
-                <w:color w:val="000000"/>
-                <w:sz w:val="14"/>
-                <w:szCs w:val="14"/>
-              </w:rPr>
-              <w:t>A</w:t>
-            </w:r>
-            <w:r>
-              <w:rPr>
-                <w:rFonts w:ascii="Arial" w:eastAsia="Times New Roman" w:hAnsi="Arial" w:cs="Arial"/>
-                <w:color w:val="000000"/>
-                <w:sz w:val="14"/>
-                <w:szCs w:val="14"/>
-              </w:rPr>
-              <w:t>_CLK</w:t>
+              <w:t>CAM_A_CLK</w:t>
             </w:r>
           </w:p>
         </w:tc>
@@ -34505,16 +33952,7 @@
                 <w:sz w:val="14"/>
                 <w:szCs w:val="14"/>
               </w:rPr>
-              <w:t>IO_2</w:t>
-            </w:r>
-            <w:r>
-              <w:rPr>
-                <w:rFonts w:ascii="Arial" w:eastAsia="Times New Roman" w:hAnsi="Arial" w:cs="Arial"/>
-                <w:color w:val="000000"/>
-                <w:sz w:val="14"/>
-                <w:szCs w:val="14"/>
-              </w:rPr>
-              <w:t>1</w:t>
+              <w:t>IO_21</w:t>
             </w:r>
           </w:p>
         </w:tc>
@@ -34669,16 +34107,7 @@
                 <w:sz w:val="14"/>
                 <w:szCs w:val="14"/>
               </w:rPr>
-              <w:t>40</w:t>
-            </w:r>
-            <w:r>
-              <w:rPr>
-                <w:rFonts w:ascii="Arial" w:eastAsia="Times New Roman" w:hAnsi="Arial" w:cs="Arial"/>
-                <w:color w:val="000000"/>
-                <w:sz w:val="14"/>
-                <w:szCs w:val="14"/>
-              </w:rPr>
-              <w:t>/C</w:t>
+              <w:t>40/C</w:t>
             </w:r>
           </w:p>
         </w:tc>
@@ -34704,25 +34133,7 @@
                 <w:sz w:val="14"/>
                 <w:szCs w:val="14"/>
               </w:rPr>
-              <w:t>CAM_</w:t>
-            </w:r>
-            <w:r>
-              <w:rPr>
-                <w:rFonts w:ascii="Arial" w:eastAsia="Times New Roman" w:hAnsi="Arial" w:cs="Arial"/>
-                <w:color w:val="000000"/>
-                <w:sz w:val="14"/>
-                <w:szCs w:val="14"/>
-              </w:rPr>
-              <w:t>D</w:t>
-            </w:r>
-            <w:r>
-              <w:rPr>
-                <w:rFonts w:ascii="Arial" w:eastAsia="Times New Roman" w:hAnsi="Arial" w:cs="Arial"/>
-                <w:color w:val="000000"/>
-                <w:sz w:val="14"/>
-                <w:szCs w:val="14"/>
-              </w:rPr>
-              <w:t>_CLK</w:t>
+              <w:t>CAM_D_CLK</w:t>
             </w:r>
           </w:p>
         </w:tc>
@@ -34748,16 +34159,7 @@
                 <w:sz w:val="14"/>
                 <w:szCs w:val="14"/>
               </w:rPr>
-              <w:t>IO_2</w:t>
-            </w:r>
-            <w:r>
-              <w:rPr>
-                <w:rFonts w:ascii="Arial" w:eastAsia="Times New Roman" w:hAnsi="Arial" w:cs="Arial"/>
-                <w:color w:val="000000"/>
-                <w:sz w:val="14"/>
-                <w:szCs w:val="14"/>
-              </w:rPr>
-              <w:t>3</w:t>
+              <w:t>IO_23</w:t>
             </w:r>
           </w:p>
         </w:tc>
@@ -34912,16 +34314,7 @@
                 <w:sz w:val="14"/>
                 <w:szCs w:val="14"/>
               </w:rPr>
-              <w:t>42</w:t>
-            </w:r>
-            <w:r>
-              <w:rPr>
-                <w:rFonts w:ascii="Arial" w:eastAsia="Times New Roman" w:hAnsi="Arial" w:cs="Arial"/>
-                <w:color w:val="000000"/>
-                <w:sz w:val="14"/>
-                <w:szCs w:val="14"/>
-              </w:rPr>
-              <w:t>/C</w:t>
+              <w:t>42/C</w:t>
             </w:r>
           </w:p>
         </w:tc>
@@ -34947,25 +34340,7 @@
                 <w:sz w:val="14"/>
                 <w:szCs w:val="14"/>
               </w:rPr>
-              <w:t>CAM_</w:t>
-            </w:r>
-            <w:r>
-              <w:rPr>
-                <w:rFonts w:ascii="Arial" w:eastAsia="Times New Roman" w:hAnsi="Arial" w:cs="Arial"/>
-                <w:color w:val="000000"/>
-                <w:sz w:val="14"/>
-                <w:szCs w:val="14"/>
-              </w:rPr>
-              <w:t>E</w:t>
-            </w:r>
-            <w:r>
-              <w:rPr>
-                <w:rFonts w:ascii="Arial" w:eastAsia="Times New Roman" w:hAnsi="Arial" w:cs="Arial"/>
-                <w:color w:val="000000"/>
-                <w:sz w:val="14"/>
-                <w:szCs w:val="14"/>
-              </w:rPr>
-              <w:t>_CLK</w:t>
+              <w:t>CAM_E_CLK</w:t>
             </w:r>
           </w:p>
         </w:tc>
@@ -34991,16 +34366,7 @@
                 <w:sz w:val="14"/>
                 <w:szCs w:val="14"/>
               </w:rPr>
-              <w:t>IO_2</w:t>
-            </w:r>
-            <w:r>
-              <w:rPr>
-                <w:rFonts w:ascii="Arial" w:eastAsia="Times New Roman" w:hAnsi="Arial" w:cs="Arial"/>
-                <w:color w:val="000000"/>
-                <w:sz w:val="14"/>
-                <w:szCs w:val="14"/>
-              </w:rPr>
-              <w:t>4</w:t>
+              <w:t>IO_24</w:t>
             </w:r>
           </w:p>
         </w:tc>
@@ -35362,25 +34728,7 @@
                 <w:sz w:val="14"/>
                 <w:szCs w:val="14"/>
               </w:rPr>
-              <w:t>4</w:t>
-            </w:r>
-            <w:r>
-              <w:rPr>
-                <w:rFonts w:ascii="Arial" w:eastAsia="Times New Roman" w:hAnsi="Arial" w:cs="Arial"/>
-                <w:color w:val="000000"/>
-                <w:sz w:val="14"/>
-                <w:szCs w:val="14"/>
-              </w:rPr>
-              <w:t>8</w:t>
-            </w:r>
-            <w:r>
-              <w:rPr>
-                <w:rFonts w:ascii="Arial" w:eastAsia="Times New Roman" w:hAnsi="Arial" w:cs="Arial"/>
-                <w:color w:val="000000"/>
-                <w:sz w:val="14"/>
-                <w:szCs w:val="14"/>
-              </w:rPr>
-              <w:t>/C</w:t>
+              <w:t>48/C</w:t>
             </w:r>
           </w:p>
         </w:tc>
@@ -35533,16 +34881,7 @@
                 <w:sz w:val="14"/>
                 <w:szCs w:val="14"/>
               </w:rPr>
-              <w:t>50</w:t>
-            </w:r>
-            <w:r>
-              <w:rPr>
-                <w:rFonts w:ascii="Arial" w:eastAsia="Times New Roman" w:hAnsi="Arial" w:cs="Arial"/>
-                <w:color w:val="000000"/>
-                <w:sz w:val="14"/>
-                <w:szCs w:val="14"/>
-              </w:rPr>
-              <w:t>/C</w:t>
+              <w:t>50/C</w:t>
             </w:r>
           </w:p>
         </w:tc>
@@ -36001,25 +35340,7 @@
                 <w:sz w:val="14"/>
                 <w:szCs w:val="14"/>
               </w:rPr>
-              <w:t>58</w:t>
-            </w:r>
-            <w:r>
-              <w:rPr>
-                <w:rFonts w:ascii="Arial" w:hAnsi="Arial" w:cs="Arial"/>
-                <w:color w:val="000000"/>
-                <w:sz w:val="14"/>
-                <w:szCs w:val="14"/>
-              </w:rPr>
-              <w:t>/</w:t>
-            </w:r>
-            <w:r>
-              <w:rPr>
-                <w:rFonts w:ascii="Arial" w:hAnsi="Arial" w:cs="Arial"/>
-                <w:color w:val="000000"/>
-                <w:sz w:val="14"/>
-                <w:szCs w:val="14"/>
-              </w:rPr>
-              <w:t>C</w:t>
+              <w:t>58/C</w:t>
             </w:r>
           </w:p>
         </w:tc>
@@ -36218,25 +35539,7 @@
                 <w:sz w:val="14"/>
                 <w:szCs w:val="14"/>
               </w:rPr>
-              <w:t>60</w:t>
-            </w:r>
-            <w:r>
-              <w:rPr>
-                <w:rFonts w:ascii="Arial" w:hAnsi="Arial" w:cs="Arial"/>
-                <w:color w:val="000000"/>
-                <w:sz w:val="14"/>
-                <w:szCs w:val="14"/>
-              </w:rPr>
-              <w:t>/</w:t>
-            </w:r>
-            <w:r>
-              <w:rPr>
-                <w:rFonts w:ascii="Arial" w:hAnsi="Arial" w:cs="Arial"/>
-                <w:color w:val="000000"/>
-                <w:sz w:val="14"/>
-                <w:szCs w:val="14"/>
-              </w:rPr>
-              <w:t>C</w:t>
+              <w:t>60/C</w:t>
             </w:r>
           </w:p>
         </w:tc>
@@ -36426,25 +35729,7 @@
                 <w:sz w:val="14"/>
                 <w:szCs w:val="14"/>
               </w:rPr>
-              <w:t>62</w:t>
-            </w:r>
-            <w:r>
-              <w:rPr>
-                <w:rFonts w:ascii="Arial" w:hAnsi="Arial" w:cs="Arial"/>
-                <w:color w:val="000000"/>
-                <w:sz w:val="14"/>
-                <w:szCs w:val="14"/>
-              </w:rPr>
-              <w:t>/</w:t>
-            </w:r>
-            <w:r>
-              <w:rPr>
-                <w:rFonts w:ascii="Arial" w:hAnsi="Arial" w:cs="Arial"/>
-                <w:color w:val="000000"/>
-                <w:sz w:val="14"/>
-                <w:szCs w:val="14"/>
-              </w:rPr>
-              <w:t>C</w:t>
+              <w:t>62/C</w:t>
             </w:r>
           </w:p>
         </w:tc>
@@ -36652,25 +35937,7 @@
                 <w:sz w:val="14"/>
                 <w:szCs w:val="14"/>
               </w:rPr>
-              <w:t>64</w:t>
-            </w:r>
-            <w:r>
-              <w:rPr>
-                <w:rFonts w:ascii="Arial" w:hAnsi="Arial" w:cs="Arial"/>
-                <w:color w:val="000000"/>
-                <w:sz w:val="14"/>
-                <w:szCs w:val="14"/>
-              </w:rPr>
-              <w:t>/</w:t>
-            </w:r>
-            <w:r>
-              <w:rPr>
-                <w:rFonts w:ascii="Arial" w:hAnsi="Arial" w:cs="Arial"/>
-                <w:color w:val="000000"/>
-                <w:sz w:val="14"/>
-                <w:szCs w:val="14"/>
-              </w:rPr>
-              <w:t>C</w:t>
+              <w:t>64/C</w:t>
             </w:r>
           </w:p>
         </w:tc>
@@ -36860,25 +36127,7 @@
                 <w:sz w:val="14"/>
                 <w:szCs w:val="14"/>
               </w:rPr>
-              <w:t>66</w:t>
-            </w:r>
-            <w:r>
-              <w:rPr>
-                <w:rFonts w:ascii="Arial" w:hAnsi="Arial" w:cs="Arial"/>
-                <w:color w:val="000000"/>
-                <w:sz w:val="14"/>
-                <w:szCs w:val="14"/>
-              </w:rPr>
-              <w:t>/</w:t>
-            </w:r>
-            <w:r>
-              <w:rPr>
-                <w:rFonts w:ascii="Arial" w:hAnsi="Arial" w:cs="Arial"/>
-                <w:color w:val="000000"/>
-                <w:sz w:val="14"/>
-                <w:szCs w:val="14"/>
-              </w:rPr>
-              <w:t>C</w:t>
+              <w:t>66/C</w:t>
             </w:r>
           </w:p>
         </w:tc>
@@ -37086,25 +36335,7 @@
                 <w:sz w:val="14"/>
                 <w:szCs w:val="14"/>
               </w:rPr>
-              <w:t>68</w:t>
-            </w:r>
-            <w:r>
-              <w:rPr>
-                <w:rFonts w:ascii="Arial" w:hAnsi="Arial" w:cs="Arial"/>
-                <w:color w:val="000000"/>
-                <w:sz w:val="14"/>
-                <w:szCs w:val="14"/>
-              </w:rPr>
-              <w:t>/</w:t>
-            </w:r>
-            <w:r>
-              <w:rPr>
-                <w:rFonts w:ascii="Arial" w:hAnsi="Arial" w:cs="Arial"/>
-                <w:color w:val="000000"/>
-                <w:sz w:val="14"/>
-                <w:szCs w:val="14"/>
-              </w:rPr>
-              <w:t>C</w:t>
+              <w:t>68/C</w:t>
             </w:r>
           </w:p>
         </w:tc>
@@ -37303,16 +36534,7 @@
                 <w:sz w:val="14"/>
                 <w:szCs w:val="14"/>
               </w:rPr>
-              <w:t>70/</w:t>
-            </w:r>
-            <w:r>
-              <w:rPr>
-                <w:rFonts w:ascii="Arial" w:hAnsi="Arial" w:cs="Arial"/>
-                <w:color w:val="000000"/>
-                <w:sz w:val="14"/>
-                <w:szCs w:val="14"/>
-              </w:rPr>
-              <w:t>C</w:t>
+              <w:t>70/C</w:t>
             </w:r>
           </w:p>
         </w:tc>
@@ -37520,25 +36742,7 @@
                 <w:sz w:val="14"/>
                 <w:szCs w:val="14"/>
               </w:rPr>
-              <w:t>80</w:t>
-            </w:r>
-            <w:r>
-              <w:rPr>
-                <w:rFonts w:ascii="Arial" w:hAnsi="Arial" w:cs="Arial"/>
-                <w:color w:val="000000"/>
-                <w:sz w:val="14"/>
-                <w:szCs w:val="14"/>
-              </w:rPr>
-              <w:t>/</w:t>
-            </w:r>
-            <w:r>
-              <w:rPr>
-                <w:rFonts w:ascii="Arial" w:hAnsi="Arial" w:cs="Arial"/>
-                <w:color w:val="000000"/>
-                <w:sz w:val="14"/>
-                <w:szCs w:val="14"/>
-              </w:rPr>
-              <w:t>C</w:t>
+              <w:t>80/C</w:t>
             </w:r>
           </w:p>
         </w:tc>
@@ -37590,16 +36794,7 @@
                 <w:sz w:val="14"/>
                 <w:szCs w:val="14"/>
               </w:rPr>
-              <w:t>IO_</w:t>
-            </w:r>
-            <w:r>
-              <w:rPr>
-                <w:rFonts w:ascii="Arial" w:hAnsi="Arial" w:cs="Arial"/>
-                <w:color w:val="000000"/>
-                <w:sz w:val="14"/>
-                <w:szCs w:val="14"/>
-              </w:rPr>
-              <w:t>73</w:t>
+              <w:t>IO_73</w:t>
             </w:r>
           </w:p>
         </w:tc>
@@ -37701,25 +36896,7 @@
                 <w:sz w:val="14"/>
                 <w:szCs w:val="14"/>
               </w:rPr>
-              <w:t>82</w:t>
-            </w:r>
-            <w:r>
-              <w:rPr>
-                <w:rFonts w:ascii="Arial" w:hAnsi="Arial" w:cs="Arial"/>
-                <w:color w:val="000000"/>
-                <w:sz w:val="14"/>
-                <w:szCs w:val="14"/>
-              </w:rPr>
-              <w:t>/</w:t>
-            </w:r>
-            <w:r>
-              <w:rPr>
-                <w:rFonts w:ascii="Arial" w:hAnsi="Arial" w:cs="Arial"/>
-                <w:color w:val="000000"/>
-                <w:sz w:val="14"/>
-                <w:szCs w:val="14"/>
-              </w:rPr>
-              <w:t>C</w:t>
+              <w:t>82/C</w:t>
             </w:r>
           </w:p>
         </w:tc>
@@ -37745,25 +36922,7 @@
                 <w:sz w:val="14"/>
                 <w:szCs w:val="14"/>
               </w:rPr>
-              <w:t>UART2_</w:t>
-            </w:r>
-            <w:r>
-              <w:rPr>
-                <w:rFonts w:ascii="Arial" w:hAnsi="Arial" w:cs="Arial"/>
-                <w:color w:val="000000"/>
-                <w:sz w:val="14"/>
-                <w:szCs w:val="14"/>
-              </w:rPr>
-              <w:t>T</w:t>
-            </w:r>
-            <w:r>
-              <w:rPr>
-                <w:rFonts w:ascii="Arial" w:hAnsi="Arial" w:cs="Arial"/>
-                <w:color w:val="000000"/>
-                <w:sz w:val="14"/>
-                <w:szCs w:val="14"/>
-              </w:rPr>
-              <w:t>X</w:t>
+              <w:t>UART2_TX</w:t>
             </w:r>
           </w:p>
         </w:tc>
@@ -37789,16 +36948,7 @@
                 <w:sz w:val="14"/>
                 <w:szCs w:val="14"/>
               </w:rPr>
-              <w:t>IO_</w:t>
-            </w:r>
-            <w:r>
-              <w:rPr>
-                <w:rFonts w:ascii="Arial" w:hAnsi="Arial" w:cs="Arial"/>
-                <w:color w:val="000000"/>
-                <w:sz w:val="14"/>
-                <w:szCs w:val="14"/>
-              </w:rPr>
-              <w:t>72</w:t>
+              <w:t>IO_72</w:t>
             </w:r>
           </w:p>
         </w:tc>
@@ -37900,25 +37050,7 @@
                 <w:sz w:val="14"/>
                 <w:szCs w:val="14"/>
               </w:rPr>
-              <w:t>84</w:t>
-            </w:r>
-            <w:r>
-              <w:rPr>
-                <w:rFonts w:ascii="Arial" w:hAnsi="Arial" w:cs="Arial"/>
-                <w:color w:val="000000"/>
-                <w:sz w:val="14"/>
-                <w:szCs w:val="14"/>
-              </w:rPr>
-              <w:t>/</w:t>
-            </w:r>
-            <w:r>
-              <w:rPr>
-                <w:rFonts w:ascii="Arial" w:hAnsi="Arial" w:cs="Arial"/>
-                <w:color w:val="000000"/>
-                <w:sz w:val="14"/>
-                <w:szCs w:val="14"/>
-              </w:rPr>
-              <w:t>C</w:t>
+              <w:t>84/C</w:t>
             </w:r>
           </w:p>
         </w:tc>
@@ -37979,16 +37111,7 @@
                 <w:sz w:val="14"/>
                 <w:szCs w:val="14"/>
               </w:rPr>
-              <w:t>IO_</w:t>
-            </w:r>
-            <w:r>
-              <w:rPr>
-                <w:rFonts w:ascii="Arial" w:hAnsi="Arial" w:cs="Arial"/>
-                <w:color w:val="000000"/>
-                <w:sz w:val="14"/>
-                <w:szCs w:val="14"/>
-              </w:rPr>
-              <w:t>74</w:t>
+              <w:t>IO_74</w:t>
             </w:r>
           </w:p>
         </w:tc>
@@ -38090,25 +37213,7 @@
                 <w:sz w:val="14"/>
                 <w:szCs w:val="14"/>
               </w:rPr>
-              <w:t>86</w:t>
-            </w:r>
-            <w:r>
-              <w:rPr>
-                <w:rFonts w:ascii="Arial" w:hAnsi="Arial" w:cs="Arial"/>
-                <w:color w:val="000000"/>
-                <w:sz w:val="14"/>
-                <w:szCs w:val="14"/>
-              </w:rPr>
-              <w:t>/</w:t>
-            </w:r>
-            <w:r>
-              <w:rPr>
-                <w:rFonts w:ascii="Arial" w:hAnsi="Arial" w:cs="Arial"/>
-                <w:color w:val="000000"/>
-                <w:sz w:val="14"/>
-                <w:szCs w:val="14"/>
-              </w:rPr>
-              <w:t>C</w:t>
+              <w:t>86/C</w:t>
             </w:r>
           </w:p>
         </w:tc>
@@ -38169,25 +37274,7 @@
                 <w:sz w:val="14"/>
                 <w:szCs w:val="14"/>
               </w:rPr>
-              <w:t>IO_</w:t>
-            </w:r>
-            <w:r>
-              <w:rPr>
-                <w:rFonts w:ascii="Arial" w:hAnsi="Arial" w:cs="Arial"/>
-                <w:color w:val="000000"/>
-                <w:sz w:val="14"/>
-                <w:szCs w:val="14"/>
-              </w:rPr>
-              <w:t>7</w:t>
-            </w:r>
-            <w:r>
-              <w:rPr>
-                <w:rFonts w:ascii="Arial" w:hAnsi="Arial" w:cs="Arial"/>
-                <w:color w:val="000000"/>
-                <w:sz w:val="14"/>
-                <w:szCs w:val="14"/>
-              </w:rPr>
-              <w:t>5</w:t>
+              <w:t>IO_75</w:t>
             </w:r>
           </w:p>
         </w:tc>
@@ -38386,16 +37473,7 @@
                 <w:sz w:val="14"/>
                 <w:szCs w:val="14"/>
               </w:rPr>
-              <w:t>IO_</w:t>
-            </w:r>
-            <w:r>
-              <w:rPr>
-                <w:rFonts w:ascii="Arial" w:eastAsia="Times New Roman" w:hAnsi="Arial" w:cs="Arial"/>
-                <w:color w:val="000000"/>
-                <w:sz w:val="14"/>
-                <w:szCs w:val="14"/>
-              </w:rPr>
-              <w:t>30</w:t>
+              <w:t>IO_30</w:t>
             </w:r>
           </w:p>
         </w:tc>
@@ -38542,16 +37620,7 @@
                 <w:sz w:val="14"/>
                 <w:szCs w:val="14"/>
               </w:rPr>
-              <w:t>92</w:t>
-            </w:r>
-            <w:r>
-              <w:rPr>
-                <w:rFonts w:ascii="Arial" w:hAnsi="Arial" w:cs="Arial"/>
-                <w:color w:val="000000"/>
-                <w:sz w:val="14"/>
-                <w:szCs w:val="14"/>
-              </w:rPr>
-              <w:t>/C</w:t>
+              <w:t>92/C</w:t>
             </w:r>
           </w:p>
         </w:tc>
@@ -38577,16 +37646,7 @@
                 <w:sz w:val="14"/>
                 <w:szCs w:val="14"/>
               </w:rPr>
-              <w:t>I2C</w:t>
-            </w:r>
-            <w:r>
-              <w:rPr>
-                <w:rFonts w:ascii="Arial" w:eastAsia="Times New Roman" w:hAnsi="Arial" w:cs="Arial"/>
-                <w:color w:val="000000"/>
-                <w:sz w:val="14"/>
-                <w:szCs w:val="14"/>
-              </w:rPr>
-              <w:t>4</w:t>
+              <w:t>I2C4</w:t>
             </w:r>
             <w:r>
               <w:rPr>
@@ -38630,16 +37690,7 @@
                 <w:sz w:val="14"/>
                 <w:szCs w:val="14"/>
               </w:rPr>
-              <w:t>IO_</w:t>
-            </w:r>
-            <w:r>
-              <w:rPr>
-                <w:rFonts w:ascii="Arial" w:eastAsia="Times New Roman" w:hAnsi="Arial" w:cs="Arial"/>
-                <w:color w:val="000000"/>
-                <w:sz w:val="14"/>
-                <w:szCs w:val="14"/>
-              </w:rPr>
-              <w:t>31</w:t>
+              <w:t>IO_31</w:t>
             </w:r>
           </w:p>
         </w:tc>
@@ -38786,16 +37837,7 @@
                 <w:sz w:val="14"/>
                 <w:szCs w:val="14"/>
               </w:rPr>
-              <w:t>96</w:t>
-            </w:r>
-            <w:r>
-              <w:rPr>
-                <w:rFonts w:ascii="Arial" w:hAnsi="Arial" w:cs="Arial"/>
-                <w:color w:val="000000"/>
-                <w:sz w:val="14"/>
-                <w:szCs w:val="14"/>
-              </w:rPr>
-              <w:t>/C</w:t>
+              <w:t>96/C</w:t>
             </w:r>
           </w:p>
         </w:tc>
@@ -38874,16 +37916,7 @@
                 <w:sz w:val="14"/>
                 <w:szCs w:val="14"/>
               </w:rPr>
-              <w:t>IO_</w:t>
-            </w:r>
-            <w:r>
-              <w:rPr>
-                <w:rFonts w:ascii="Arial" w:eastAsia="Times New Roman" w:hAnsi="Arial" w:cs="Arial"/>
-                <w:color w:val="000000"/>
-                <w:sz w:val="14"/>
-                <w:szCs w:val="14"/>
-              </w:rPr>
-              <w:t>28</w:t>
+              <w:t>IO_28</w:t>
             </w:r>
           </w:p>
         </w:tc>
@@ -39100,16 +38133,7 @@
                 <w:sz w:val="14"/>
                 <w:szCs w:val="14"/>
               </w:rPr>
-              <w:t>IO_</w:t>
-            </w:r>
-            <w:r>
-              <w:rPr>
-                <w:rFonts w:ascii="Arial" w:eastAsia="Times New Roman" w:hAnsi="Arial" w:cs="Arial"/>
-                <w:color w:val="000000"/>
-                <w:sz w:val="14"/>
-                <w:szCs w:val="14"/>
-              </w:rPr>
-              <w:t>29</w:t>
+              <w:t>IO_29</w:t>
             </w:r>
           </w:p>
         </w:tc>
@@ -39236,13 +38260,7 @@
         <w:jc w:val="center"/>
       </w:pPr>
       <w:r>
-        <w:t xml:space="preserve">Table 7 - 1.8V GPIO Pin Configuration (connector </w:t>
-      </w:r>
-      <w:r>
-        <w:t>C</w:t>
-      </w:r>
-      <w:r>
-        <w:t>)</w:t>
+        <w:t>Table 7 - 1.8V GPIO Pin Configuration (connector C)</w:t>
       </w:r>
     </w:p>
     <w:p/>
@@ -39280,21 +38298,7 @@
         <w:rPr>
           <w:rFonts w:ascii="Arial" w:hAnsi="Arial" w:cs="Arial"/>
         </w:rPr>
-        <w:t xml:space="preserve"> low-current, real-time clock (RTC) </w:t>
-      </w:r>
-      <w:proofErr w:type="spellStart"/>
-      <w:r>
-        <w:rPr>
-          <w:rFonts w:ascii="Arial" w:hAnsi="Arial" w:cs="Arial"/>
-        </w:rPr>
-        <w:t>nano</w:t>
-      </w:r>
-      <w:proofErr w:type="spellEnd"/>
-      <w:r>
-        <w:rPr>
-          <w:rFonts w:ascii="Arial" w:hAnsi="Arial" w:cs="Arial"/>
-        </w:rPr>
-        <w:t xml:space="preserve"> amperes time-keeping extending battery life and allowing smaller battery to be used on base board. </w:t>
+        <w:t xml:space="preserve"> low-current, real-time clock (RTC) nano amperes time-keeping extending battery life and allowing smaller battery to be used on base board. </w:t>
       </w:r>
     </w:p>
     <w:p>
@@ -39314,27 +38318,13 @@
         <w:rPr>
           <w:rFonts w:ascii="Arial" w:hAnsi="Arial" w:cs="Arial"/>
         </w:rPr>
-        <w:t xml:space="preserve">include two time-of-day </w:t>
-      </w:r>
-      <w:proofErr w:type="gramStart"/>
-      <w:r>
-        <w:rPr>
-          <w:rFonts w:ascii="Arial" w:hAnsi="Arial" w:cs="Arial"/>
-        </w:rPr>
-        <w:t>alarm</w:t>
-      </w:r>
-      <w:r>
-        <w:rPr>
-          <w:rFonts w:ascii="Arial" w:hAnsi="Arial" w:cs="Arial"/>
-        </w:rPr>
-        <w:t>,</w:t>
-      </w:r>
-      <w:proofErr w:type="gramEnd"/>
-      <w:r>
-        <w:rPr>
-          <w:rFonts w:ascii="Arial" w:hAnsi="Arial" w:cs="Arial"/>
-        </w:rPr>
-        <w:t xml:space="preserve"> the clock/calendar provides seconds, minutes, hours, day, date, month, and year information.</w:t>
+        <w:t>include two time-of-day alarm</w:t>
+      </w:r>
+      <w:r>
+        <w:rPr>
+          <w:rFonts w:ascii="Arial" w:hAnsi="Arial" w:cs="Arial"/>
+        </w:rPr>
+        <w:t>, the clock/calendar provides seconds, minutes, hours, day, date, month, and year information.</w:t>
       </w:r>
     </w:p>
     <w:p/>
@@ -40038,6 +39028,15 @@
                 <w:sz w:val="14"/>
                 <w:szCs w:val="14"/>
               </w:rPr>
+              <w:t>3</w:t>
+            </w:r>
+            <w:r>
+              <w:rPr>
+                <w:rFonts w:ascii="Arial" w:hAnsi="Arial" w:cs="Arial"/>
+                <w:color w:val="000000"/>
+                <w:sz w:val="14"/>
+                <w:szCs w:val="14"/>
+              </w:rPr>
               <w:t>2/A</w:t>
             </w:r>
           </w:p>
@@ -40065,7 +39064,16 @@
                 <w:sz w:val="14"/>
                 <w:szCs w:val="14"/>
               </w:rPr>
-              <w:t>RTC_BAT</w:t>
+              <w:t>RTC_</w:t>
+            </w:r>
+            <w:r>
+              <w:rPr>
+                <w:rFonts w:ascii="Arial" w:hAnsi="Arial" w:cs="Arial"/>
+                <w:color w:val="000000"/>
+                <w:sz w:val="14"/>
+                <w:szCs w:val="14"/>
+              </w:rPr>
+              <w:t>INT</w:t>
             </w:r>
           </w:p>
         </w:tc>
@@ -40092,7 +39100,16 @@
                 <w:sz w:val="14"/>
                 <w:szCs w:val="14"/>
               </w:rPr>
-              <w:t>IO_97</w:t>
+              <w:t>IO_</w:t>
+            </w:r>
+            <w:r>
+              <w:rPr>
+                <w:rFonts w:ascii="Arial" w:eastAsia="Times New Roman" w:hAnsi="Arial" w:cs="Arial"/>
+                <w:color w:val="000000"/>
+                <w:sz w:val="14"/>
+                <w:szCs w:val="14"/>
+              </w:rPr>
+              <w:t>79</w:t>
             </w:r>
           </w:p>
         </w:tc>
@@ -40200,7 +39217,7 @@
                 <w:sz w:val="14"/>
                 <w:szCs w:val="14"/>
               </w:rPr>
-              <w:t xml:space="preserve">Muxed RTC clock input/interrupt output </w:t>
+              <w:t xml:space="preserve">RTC clock input/interrupt output </w:t>
             </w:r>
             <w:r>
               <w:rPr>
@@ -40219,6 +39236,15 @@
                 <w:szCs w:val="14"/>
               </w:rPr>
               <w:t>connected to SoM GPIO</w:t>
+            </w:r>
+            <w:r>
+              <w:rPr>
+                <w:rFonts w:ascii="Arial" w:hAnsi="Arial" w:cs="Arial"/>
+                <w:color w:val="000000"/>
+                <w:sz w:val="14"/>
+                <w:szCs w:val="14"/>
+              </w:rPr>
+              <w:t xml:space="preserve">, in case of INT not needed pin can be used as any other GPIO </w:t>
             </w:r>
           </w:p>
         </w:tc>
@@ -40241,8 +39267,8 @@
       <w:pPr>
         <w:pStyle w:val="Heading2"/>
       </w:pPr>
-      <w:bookmarkStart w:id="69" w:name="_Toc123913920"/>
-      <w:bookmarkStart w:id="70" w:name="_Toc57133525"/>
+      <w:bookmarkStart w:id="70" w:name="_Toc123913920"/>
+      <w:bookmarkStart w:id="71" w:name="_Toc57133525"/>
       <w:r>
         <w:t>6.1</w:t>
       </w:r>
@@ -40253,7 +39279,7 @@
         <w:tab/>
         <w:t>JTAG</w:t>
       </w:r>
-      <w:bookmarkEnd w:id="69"/>
+      <w:bookmarkEnd w:id="70"/>
     </w:p>
     <w:p>
       <w:pPr>
@@ -40291,7 +39317,7 @@
       <w:pPr>
         <w:pStyle w:val="Heading1"/>
       </w:pPr>
-      <w:bookmarkStart w:id="71" w:name="_Toc123913921"/>
+      <w:bookmarkStart w:id="72" w:name="_Toc123913921"/>
       <w:r>
         <w:t xml:space="preserve">7 </w:t>
       </w:r>
@@ -40301,8 +39327,8 @@
       <w:r>
         <w:t>BOOT Modes</w:t>
       </w:r>
-      <w:bookmarkEnd w:id="70"/>
       <w:bookmarkEnd w:id="71"/>
+      <w:bookmarkEnd w:id="72"/>
     </w:p>
     <w:p>
       <w:pPr>
@@ -40339,16 +39365,8 @@
         <w:rPr>
           <w:rFonts w:ascii="Arial" w:eastAsia="Arial" w:hAnsi="Arial" w:cs="Arial"/>
         </w:rPr>
-        <w:t xml:space="preserve">offers the end user the option to easily configure the boot mode by setting the </w:t>
-      </w:r>
-      <w:proofErr w:type="gramStart"/>
-      <w:r>
-        <w:rPr>
-          <w:rFonts w:ascii="Arial" w:eastAsia="Arial" w:hAnsi="Arial" w:cs="Arial"/>
-        </w:rPr>
-        <w:t>BOOT[</w:t>
-      </w:r>
-      <w:proofErr w:type="gramEnd"/>
+        <w:t>offers the end user the option to easily configure the boot mode by setting the BOOT[</w:t>
+      </w:r>
       <w:r>
         <w:rPr>
           <w:rFonts w:ascii="Arial" w:eastAsia="Arial" w:hAnsi="Arial" w:cs="Arial"/>
@@ -42598,6 +41616,7 @@
         <w:jc w:val="center"/>
       </w:pPr>
       <w:r>
+        <w:lastRenderedPageBreak/>
         <w:t xml:space="preserve">Table </w:t>
       </w:r>
       <w:r>
@@ -42617,9 +41636,8 @@
       <w:pPr>
         <w:pStyle w:val="Heading1"/>
       </w:pPr>
-      <w:bookmarkStart w:id="72" w:name="_Toc123913922"/>
-      <w:r>
-        <w:lastRenderedPageBreak/>
+      <w:bookmarkStart w:id="73" w:name="_Toc123913922"/>
+      <w:r>
         <w:t>8</w:t>
       </w:r>
       <w:r>
@@ -42634,7 +41652,7 @@
       <w:r>
         <w:t>s</w:t>
       </w:r>
-      <w:bookmarkEnd w:id="72"/>
+      <w:bookmarkEnd w:id="73"/>
     </w:p>
     <w:p>
       <w:r>
@@ -42656,21 +41674,13 @@
         <w:t xml:space="preserve">IO and the functionality is user configurable. </w:t>
       </w:r>
       <w:r>
-        <w:t xml:space="preserve">LED1 is signaling boot status by default while LED2 is signaling product connection status to </w:t>
-      </w:r>
-      <w:proofErr w:type="spellStart"/>
-      <w:r>
-        <w:t>RobotHUB</w:t>
-      </w:r>
-      <w:proofErr w:type="spellEnd"/>
-      <w:r>
-        <w:t>.</w:t>
+        <w:t>LED1 is signaling boot status by default while LED2 is signaling product connection status to RobotHUB.</w:t>
       </w:r>
     </w:p>
     <w:p>
       <w:r>
         <w:pict w14:anchorId="6A6B6B7C">
-          <v:shape id="_x0000_i1030" type="#_x0000_t75" style="width:403.2pt;height:295.6pt">
+          <v:shape id="_x0000_i1030" type="#_x0000_t75" style="width:403pt;height:295.5pt">
             <v:imagedata r:id="rId27" o:title="LEDs"/>
           </v:shape>
         </w:pict>
@@ -42723,8 +41733,8 @@
       <w:pPr>
         <w:pStyle w:val="Heading1"/>
       </w:pPr>
-      <w:bookmarkStart w:id="73" w:name="_Toc57133526"/>
-      <w:bookmarkStart w:id="74" w:name="_Toc123913923"/>
+      <w:bookmarkStart w:id="74" w:name="_Toc57133526"/>
+      <w:bookmarkStart w:id="75" w:name="_Toc123913923"/>
       <w:r>
         <w:lastRenderedPageBreak/>
         <w:t>8</w:t>
@@ -42736,8 +41746,8 @@
         <w:tab/>
         <w:t>Mechanical Information</w:t>
       </w:r>
-      <w:bookmarkEnd w:id="73"/>
       <w:bookmarkEnd w:id="74"/>
+      <w:bookmarkEnd w:id="75"/>
     </w:p>
     <w:p>
       <w:pPr>
@@ -42787,9 +41797,9 @@
       <w:pPr>
         <w:pStyle w:val="Heading2"/>
       </w:pPr>
-      <w:bookmarkStart w:id="75" w:name="_Toc57043251"/>
-      <w:bookmarkStart w:id="76" w:name="_Toc57133527"/>
-      <w:bookmarkStart w:id="77" w:name="_Toc123913924"/>
+      <w:bookmarkStart w:id="76" w:name="_Toc57043251"/>
+      <w:bookmarkStart w:id="77" w:name="_Toc57133527"/>
+      <w:bookmarkStart w:id="78" w:name="_Toc123913924"/>
       <w:r>
         <w:t>8</w:t>
       </w:r>
@@ -42805,9 +41815,9 @@
       <w:r>
         <w:t xml:space="preserve"> Dimensions</w:t>
       </w:r>
-      <w:bookmarkEnd w:id="75"/>
       <w:bookmarkEnd w:id="76"/>
       <w:bookmarkEnd w:id="77"/>
+      <w:bookmarkEnd w:id="78"/>
       <w:r>
         <w:t xml:space="preserve"> </w:t>
       </w:r>
@@ -42908,6 +41918,7 @@
       <w:r>
         <w:rPr>
           <w:rFonts w:ascii="Arial" w:hAnsi="Arial" w:cs="Arial"/>
+          <w:noProof/>
         </w:rPr>
         <w:drawing>
           <wp:inline distT="0" distB="0" distL="0" distR="0" wp14:anchorId="5E48B607" wp14:editId="267C0A27">
@@ -42988,13 +41999,7 @@
         <w:rPr>
           <w:rFonts w:ascii="Arial" w:hAnsi="Arial" w:cs="Arial"/>
         </w:rPr>
-        <w:t>Side</w:t>
-      </w:r>
-      <w:r>
-        <w:rPr>
-          <w:rFonts w:ascii="Arial" w:hAnsi="Arial" w:cs="Arial"/>
-        </w:rPr>
-        <w:t xml:space="preserve"> </w:t>
+        <w:t xml:space="preserve">Side </w:t>
       </w:r>
       <w:r>
         <w:rPr>
@@ -43007,9 +42012,9 @@
       <w:pPr>
         <w:pStyle w:val="Heading2"/>
       </w:pPr>
-      <w:bookmarkStart w:id="78" w:name="_Toc57043252"/>
-      <w:bookmarkStart w:id="79" w:name="_Toc57133528"/>
-      <w:bookmarkStart w:id="80" w:name="_Toc123913925"/>
+      <w:bookmarkStart w:id="79" w:name="_Toc57043252"/>
+      <w:bookmarkStart w:id="80" w:name="_Toc57133528"/>
+      <w:bookmarkStart w:id="81" w:name="_Toc123913925"/>
       <w:r>
         <w:t>8</w:t>
       </w:r>
@@ -43020,9 +42025,9 @@
         <w:tab/>
         <w:t>Recommended Mounting Configuration</w:t>
       </w:r>
-      <w:bookmarkEnd w:id="78"/>
       <w:bookmarkEnd w:id="79"/>
       <w:bookmarkEnd w:id="80"/>
+      <w:bookmarkEnd w:id="81"/>
     </w:p>
     <w:p>
       <w:pPr>
@@ -43094,61 +42099,19 @@
         <w:rPr>
           <w:rFonts w:ascii="Arial" w:hAnsi="Arial" w:cs="Arial"/>
         </w:rPr>
-        <w:t xml:space="preserve"> (Hirose DF40C-100DP-0.4V), while the receptacle, which determines mated height, is on the baseboard (Hirose </w:t>
-      </w:r>
-      <w:proofErr w:type="gramStart"/>
-      <w:r>
-        <w:rPr>
-          <w:rFonts w:ascii="Arial" w:hAnsi="Arial" w:cs="Arial"/>
-        </w:rPr>
-        <w:t>DF4</w:t>
-      </w:r>
-      <w:r>
-        <w:rPr>
-          <w:rFonts w:ascii="Arial" w:hAnsi="Arial" w:cs="Arial"/>
-        </w:rPr>
-        <w:t>0HC(</w:t>
-      </w:r>
-      <w:proofErr w:type="gramEnd"/>
-      <w:r>
-        <w:rPr>
-          <w:rFonts w:ascii="Arial" w:hAnsi="Arial" w:cs="Arial"/>
-        </w:rPr>
-        <w:t xml:space="preserve">3.0)-100DS-0.4V). </w:t>
-      </w:r>
-      <w:proofErr w:type="spellStart"/>
-      <w:r>
-        <w:rPr>
-          <w:rFonts w:ascii="Arial" w:hAnsi="Arial" w:cs="Arial"/>
-        </w:rPr>
-        <w:t>Wuerth</w:t>
-      </w:r>
-      <w:proofErr w:type="spellEnd"/>
-      <w:r>
-        <w:rPr>
-          <w:rFonts w:ascii="Arial" w:hAnsi="Arial" w:cs="Arial"/>
-        </w:rPr>
-        <w:t xml:space="preserve"> </w:t>
-      </w:r>
-      <w:proofErr w:type="spellStart"/>
-      <w:r>
-        <w:rPr>
-          <w:rFonts w:ascii="Arial" w:hAnsi="Arial" w:cs="Arial"/>
-        </w:rPr>
-        <w:t>Elek</w:t>
-      </w:r>
-      <w:r>
-        <w:rPr>
-          <w:rFonts w:ascii="Arial" w:hAnsi="Arial" w:cs="Arial"/>
-        </w:rPr>
-        <w:t>tronik</w:t>
-      </w:r>
-      <w:proofErr w:type="spellEnd"/>
-      <w:r>
-        <w:rPr>
-          <w:rFonts w:ascii="Arial" w:hAnsi="Arial" w:cs="Arial"/>
-        </w:rPr>
-        <w:t xml:space="preserve"> 9774030243R SMT standoffs are recommended. </w:t>
+        <w:t xml:space="preserve"> (Hirose DF40C-100DP-0.4V), while the receptacle, which determines mated height, is on the baseboard (Hirose DF4</w:t>
+      </w:r>
+      <w:r>
+        <w:rPr>
+          <w:rFonts w:ascii="Arial" w:hAnsi="Arial" w:cs="Arial"/>
+        </w:rPr>
+        <w:t>0HC(3.0)-100DS-0.4V). Wuerth Elek</w:t>
+      </w:r>
+      <w:r>
+        <w:rPr>
+          <w:rFonts w:ascii="Arial" w:hAnsi="Arial" w:cs="Arial"/>
+        </w:rPr>
+        <w:t xml:space="preserve">tronik 9774030243R SMT standoffs are recommended. </w:t>
       </w:r>
     </w:p>
     <w:p>
@@ -43169,9 +42132,9 @@
       <w:pPr>
         <w:pStyle w:val="Heading2"/>
       </w:pPr>
-      <w:bookmarkStart w:id="81" w:name="_Toc57043253"/>
-      <w:bookmarkStart w:id="82" w:name="_Toc57133529"/>
-      <w:bookmarkStart w:id="83" w:name="_Toc123913926"/>
+      <w:bookmarkStart w:id="82" w:name="_Toc57043253"/>
+      <w:bookmarkStart w:id="83" w:name="_Toc57133529"/>
+      <w:bookmarkStart w:id="84" w:name="_Toc123913926"/>
       <w:r>
         <w:lastRenderedPageBreak/>
         <w:t>8</w:t>
@@ -43188,9 +42151,9 @@
       <w:r>
         <w:t xml:space="preserve"> Mounting Holes</w:t>
       </w:r>
-      <w:bookmarkEnd w:id="81"/>
       <w:bookmarkEnd w:id="82"/>
       <w:bookmarkEnd w:id="83"/>
+      <w:bookmarkEnd w:id="84"/>
     </w:p>
     <w:p>
       <w:pPr>
@@ -43232,55 +42195,13 @@
         <w:rPr>
           <w:rFonts w:ascii="Arial" w:hAnsi="Arial" w:cs="Arial"/>
         </w:rPr>
-        <w:t xml:space="preserve">ommended </w:t>
-      </w:r>
-      <w:proofErr w:type="spellStart"/>
-      <w:r>
-        <w:rPr>
-          <w:rFonts w:ascii="Arial" w:hAnsi="Arial" w:cs="Arial"/>
-        </w:rPr>
-        <w:t>Wuerth</w:t>
-      </w:r>
-      <w:proofErr w:type="spellEnd"/>
-      <w:r>
-        <w:rPr>
-          <w:rFonts w:ascii="Arial" w:hAnsi="Arial" w:cs="Arial"/>
-        </w:rPr>
-        <w:t xml:space="preserve"> </w:t>
-      </w:r>
-      <w:proofErr w:type="spellStart"/>
-      <w:r>
-        <w:rPr>
-          <w:rFonts w:ascii="Arial" w:hAnsi="Arial" w:cs="Arial"/>
-        </w:rPr>
-        <w:t>Elek</w:t>
-      </w:r>
-      <w:r>
-        <w:rPr>
-          <w:rFonts w:ascii="Arial" w:hAnsi="Arial" w:cs="Arial"/>
-        </w:rPr>
-        <w:t>tronik</w:t>
-      </w:r>
-      <w:proofErr w:type="spellEnd"/>
-      <w:r>
-        <w:rPr>
-          <w:rFonts w:ascii="Arial" w:hAnsi="Arial" w:cs="Arial"/>
-        </w:rPr>
-        <w:t xml:space="preserve"> 9774030243R SMT standoffs, or a custom solution using M2-0.40 or M2.5-0.45 screws can be used. Note that when using M2.5-0.45 screws, there is reduced tolerance between the B2B connector clocking and the screws’ </w:t>
-      </w:r>
-      <w:proofErr w:type="gramStart"/>
-      <w:r>
-        <w:rPr>
-          <w:rFonts w:ascii="Arial" w:hAnsi="Arial" w:cs="Arial"/>
-        </w:rPr>
-        <w:t>hole</w:t>
-      </w:r>
-      <w:proofErr w:type="gramEnd"/>
-      <w:r>
-        <w:rPr>
-          <w:rFonts w:ascii="Arial" w:hAnsi="Arial" w:cs="Arial"/>
-        </w:rPr>
-        <w:t xml:space="preserve"> alignment. This must be accounted for to ensure proper connector mating. </w:t>
+        <w:t>ommended Wuerth Elek</w:t>
+      </w:r>
+      <w:r>
+        <w:rPr>
+          <w:rFonts w:ascii="Arial" w:hAnsi="Arial" w:cs="Arial"/>
+        </w:rPr>
+        <w:t xml:space="preserve">tronik 9774030243R SMT standoffs, or a custom solution using M2-0.40 or M2.5-0.45 screws can be used. Note that when using M2.5-0.45 screws, there is reduced tolerance between the B2B connector clocking and the screws’ hole alignment. This must be accounted for to ensure proper connector mating. </w:t>
       </w:r>
     </w:p>
     <w:p>
@@ -43294,9 +42215,9 @@
       <w:pPr>
         <w:pStyle w:val="Heading2"/>
       </w:pPr>
-      <w:bookmarkStart w:id="84" w:name="_Toc57043254"/>
-      <w:bookmarkStart w:id="85" w:name="_Toc57133530"/>
-      <w:bookmarkStart w:id="86" w:name="_Toc123913927"/>
+      <w:bookmarkStart w:id="85" w:name="_Toc57043254"/>
+      <w:bookmarkStart w:id="86" w:name="_Toc57133530"/>
+      <w:bookmarkStart w:id="87" w:name="_Toc123913927"/>
       <w:r>
         <w:t>8</w:t>
       </w:r>
@@ -43307,9 +42228,9 @@
         <w:tab/>
         <w:t xml:space="preserve"> SoM Clearance</w:t>
       </w:r>
-      <w:bookmarkEnd w:id="84"/>
       <w:bookmarkEnd w:id="85"/>
       <w:bookmarkEnd w:id="86"/>
+      <w:bookmarkEnd w:id="87"/>
     </w:p>
     <w:p>
       <w:pPr>
@@ -43323,8 +42244,6 @@
         </w:rPr>
         <w:t xml:space="preserve">3mm is the board-to-board standoff height when using the recommended mounting </w:t>
       </w:r>
-      <w:bookmarkStart w:id="87" w:name="_GoBack"/>
-      <w:bookmarkEnd w:id="87"/>
       <w:r>
         <w:rPr>
           <w:rFonts w:ascii="Arial" w:hAnsi="Arial" w:cs="Arial"/>
@@ -43416,21 +42335,7 @@
             <w:rStyle w:val="Hyperlink"/>
             <w:rFonts w:ascii="Arial" w:hAnsi="Arial" w:cs="Arial"/>
           </w:rPr>
-          <w:t>OAK-SoM-M</w:t>
-        </w:r>
-        <w:r>
-          <w:rPr>
-            <w:rStyle w:val="Hyperlink"/>
-            <w:rFonts w:ascii="Arial" w:hAnsi="Arial" w:cs="Arial"/>
-          </w:rPr>
-          <w:t>A</w:t>
-        </w:r>
-        <w:r>
-          <w:rPr>
-            <w:rStyle w:val="Hyperlink"/>
-            <w:rFonts w:ascii="Arial" w:hAnsi="Arial" w:cs="Arial"/>
-          </w:rPr>
-          <w:t>X</w:t>
+          <w:t>OAK-SoM-MAX</w:t>
         </w:r>
       </w:hyperlink>
       <w:r>
@@ -43484,21 +42389,7 @@
         <w:rPr>
           <w:rFonts w:ascii="Arial" w:hAnsi="Arial" w:cs="Arial"/>
         </w:rPr>
-        <w:t xml:space="preserve">Power consumption can vary considerably depending on the application. A stereo vision application running </w:t>
-      </w:r>
-      <w:proofErr w:type="spellStart"/>
-      <w:r>
-        <w:rPr>
-          <w:rFonts w:ascii="Arial" w:hAnsi="Arial" w:cs="Arial"/>
-        </w:rPr>
-        <w:t>Mobilenet</w:t>
-      </w:r>
-      <w:proofErr w:type="spellEnd"/>
-      <w:r>
-        <w:rPr>
-          <w:rFonts w:ascii="Arial" w:hAnsi="Arial" w:cs="Arial"/>
-        </w:rPr>
-        <w:t xml:space="preserve">-SSD V2 at 30fps typically consumes about </w:t>
+        <w:t xml:space="preserve">Power consumption can vary considerably depending on the application. A stereo vision application running Mobilenet-SSD V2 at 30fps typically consumes about </w:t>
       </w:r>
       <w:r>
         <w:rPr>
@@ -43567,19 +42458,11 @@
           <w:rFonts w:ascii="Arial" w:hAnsi="Arial" w:cs="Arial"/>
         </w:rPr>
       </w:pPr>
-      <w:proofErr w:type="spellStart"/>
-      <w:r>
-        <w:rPr>
-          <w:rFonts w:ascii="Arial" w:hAnsi="Arial" w:cs="Arial"/>
-        </w:rPr>
-        <w:t>Heatsinking</w:t>
-      </w:r>
-      <w:proofErr w:type="spellEnd"/>
-      <w:r>
-        <w:rPr>
-          <w:rFonts w:ascii="Arial" w:hAnsi="Arial" w:cs="Arial"/>
-        </w:rPr>
-        <w:t xml:space="preserve"> of the </w:t>
+      <w:r>
+        <w:rPr>
+          <w:rFonts w:ascii="Arial" w:hAnsi="Arial" w:cs="Arial"/>
+        </w:rPr>
+        <w:t xml:space="preserve">Heatsinking of the </w:t>
       </w:r>
       <w:r>
         <w:rPr>
@@ -43785,7 +42668,6 @@
                 <w:rFonts w:ascii="Arial" w:hAnsi="Arial" w:cs="Arial"/>
               </w:rPr>
             </w:pPr>
-            <w:proofErr w:type="spellStart"/>
             <w:r>
               <w:rPr>
                 <w:rFonts w:ascii="Arial" w:hAnsi="Arial" w:cs="Arial"/>
@@ -43799,7 +42681,6 @@
               </w:rPr>
               <w:t>JB</w:t>
             </w:r>
-            <w:proofErr w:type="spellEnd"/>
           </w:p>
         </w:tc>
         <w:tc>
@@ -43852,7 +42733,6 @@
                 <w:rFonts w:ascii="Arial" w:hAnsi="Arial" w:cs="Arial"/>
               </w:rPr>
             </w:pPr>
-            <w:proofErr w:type="spellStart"/>
             <w:r>
               <w:rPr>
                 <w:rFonts w:ascii="Arial" w:hAnsi="Arial" w:cs="Arial"/>
@@ -43873,7 +42753,6 @@
               </w:rPr>
               <w:t>C</w:t>
             </w:r>
-            <w:proofErr w:type="spellEnd"/>
           </w:p>
         </w:tc>
         <w:tc>
@@ -43926,7 +42805,6 @@
                 <w:rFonts w:ascii="Arial" w:hAnsi="Arial" w:cs="Arial"/>
               </w:rPr>
             </w:pPr>
-            <w:proofErr w:type="spellStart"/>
             <w:r>
               <w:rPr>
                 <w:rFonts w:ascii="Arial" w:hAnsi="Arial" w:cs="Arial"/>
@@ -43947,7 +42825,6 @@
               </w:rPr>
               <w:t>A</w:t>
             </w:r>
-            <w:proofErr w:type="spellEnd"/>
           </w:p>
         </w:tc>
         <w:tc>
@@ -44093,6 +42970,52 @@
           <w:szCs w:val="22"/>
         </w:rPr>
         <w:t>3</w:t>
+      </w:r>
+    </w:p>
+    <w:p>
+      <w:pPr>
+        <w:pStyle w:val="ListParagraph"/>
+        <w:numPr>
+          <w:ilvl w:val="0"/>
+          <w:numId w:val="17"/>
+        </w:numPr>
+        <w:rPr>
+          <w:rFonts w:ascii="Arial" w:hAnsi="Arial"/>
+          <w:sz w:val="22"/>
+          <w:szCs w:val="22"/>
+        </w:rPr>
+      </w:pPr>
+      <w:r>
+        <w:rPr>
+          <w:rFonts w:ascii="Arial" w:hAnsi="Arial"/>
+          <w:sz w:val="22"/>
+          <w:szCs w:val="22"/>
+        </w:rPr>
+        <w:t>Revision 0.1 – April 2023</w:t>
+      </w:r>
+    </w:p>
+    <w:p>
+      <w:pPr>
+        <w:pStyle w:val="ListParagraph"/>
+        <w:numPr>
+          <w:ilvl w:val="1"/>
+          <w:numId w:val="17"/>
+        </w:numPr>
+        <w:rPr>
+          <w:rFonts w:ascii="Arial" w:hAnsi="Arial"/>
+        </w:rPr>
+      </w:pPr>
+      <w:r>
+        <w:rPr>
+          <w:rFonts w:ascii="Arial" w:hAnsi="Arial"/>
+        </w:rPr>
+        <w:t xml:space="preserve">Table 8, functionality and designator correction RTC_INT pin </w:t>
+      </w:r>
+      <w:r>
+        <w:rPr>
+          <w:rFonts w:ascii="Arial" w:hAnsi="Arial"/>
+        </w:rPr>
+        <w:t>32/A</w:t>
       </w:r>
     </w:p>
     <w:p>
@@ -49661,7 +48584,7 @@
 </file>
 
 <file path=customXml/itemProps1.xml><?xml version="1.0" encoding="utf-8"?>
-<ds:datastoreItem xmlns:ds="http://schemas.openxmlformats.org/officeDocument/2006/customXml" ds:itemID="{62B266B0-6B13-4283-B1BA-DEB5494937BC}">
+<ds:datastoreItem xmlns:ds="http://schemas.openxmlformats.org/officeDocument/2006/customXml" ds:itemID="{E5B642D3-C34B-41D6-8747-81DC52F7E80B}">
   <ds:schemaRefs>
     <ds:schemaRef ds:uri="http://schemas.openxmlformats.org/officeDocument/2006/bibliography"/>
   </ds:schemaRefs>

</xml_diff>

<commit_message>
merged SPI and RTC fixes
</commit_message>
<xml_diff>
--- a/SoMs/OAK-SoM-Max/OAK-SoM-MAX_Datasheet.docx
+++ b/SoMs/OAK-SoM-Max/OAK-SoM-MAX_Datasheet.docx
@@ -229,13 +229,23 @@
           <w:szCs w:val="22"/>
         </w:rPr>
       </w:pPr>
+      <w:proofErr w:type="gramStart"/>
       <w:r>
         <w:rPr>
           <w:rFonts w:ascii="Arial" w:eastAsia="Arial" w:hAnsi="Arial"/>
           <w:sz w:val="22"/>
           <w:szCs w:val="22"/>
         </w:rPr>
-        <w:t>on chip</w:t>
+        <w:t>on</w:t>
+      </w:r>
+      <w:proofErr w:type="gramEnd"/>
+      <w:r>
+        <w:rPr>
+          <w:rFonts w:ascii="Arial" w:eastAsia="Arial" w:hAnsi="Arial"/>
+          <w:sz w:val="22"/>
+          <w:szCs w:val="22"/>
+        </w:rPr>
+        <w:t xml:space="preserve"> chip</w:t>
       </w:r>
     </w:p>
     <w:p>
@@ -943,11 +953,19 @@
         </w:rPr>
         <w:t xml:space="preserve">Native </w:t>
       </w:r>
-      <w:r>
-        <w:rPr>
-          <w:rFonts w:ascii="Arial" w:hAnsi="Arial" w:cs="Arial"/>
-        </w:rPr>
-        <w:t>RobotHUB support</w:t>
+      <w:proofErr w:type="spellStart"/>
+      <w:r>
+        <w:rPr>
+          <w:rFonts w:ascii="Arial" w:hAnsi="Arial" w:cs="Arial"/>
+        </w:rPr>
+        <w:t>RobotHUB</w:t>
+      </w:r>
+      <w:proofErr w:type="spellEnd"/>
+      <w:r>
+        <w:rPr>
+          <w:rFonts w:ascii="Arial" w:hAnsi="Arial" w:cs="Arial"/>
+        </w:rPr>
+        <w:t xml:space="preserve"> support</w:t>
       </w:r>
     </w:p>
     <w:p>
@@ -1211,7 +1229,21 @@
         <w:rPr>
           <w:rFonts w:ascii="Arial" w:eastAsia="Arial" w:hAnsi="Arial" w:cs="Arial"/>
         </w:rPr>
-        <w:t xml:space="preserve">ed 100-pin DF40C-100DP-0.4V(51) </w:t>
+        <w:t>ed 100-pin DF40C-100DP-</w:t>
+      </w:r>
+      <w:proofErr w:type="gramStart"/>
+      <w:r>
+        <w:rPr>
+          <w:rFonts w:ascii="Arial" w:eastAsia="Arial" w:hAnsi="Arial" w:cs="Arial"/>
+        </w:rPr>
+        <w:t>0.4V(</w:t>
+      </w:r>
+      <w:proofErr w:type="gramEnd"/>
+      <w:r>
+        <w:rPr>
+          <w:rFonts w:ascii="Arial" w:eastAsia="Arial" w:hAnsi="Arial" w:cs="Arial"/>
+        </w:rPr>
+        <w:t xml:space="preserve">51) </w:t>
       </w:r>
       <w:r>
         <w:rPr>
@@ -1310,7 +1342,21 @@
         <w:rPr>
           <w:rFonts w:ascii="Arial" w:eastAsia="Arial" w:hAnsi="Arial" w:cs="Arial"/>
         </w:rPr>
-        <w:t xml:space="preserve">32GB eMMC 5.1 flash device </w:t>
+        <w:t xml:space="preserve">32GB eMMC 5.1 flash </w:t>
+      </w:r>
+      <w:proofErr w:type="gramStart"/>
+      <w:r>
+        <w:rPr>
+          <w:rFonts w:ascii="Arial" w:eastAsia="Arial" w:hAnsi="Arial" w:cs="Arial"/>
+        </w:rPr>
+        <w:t>device</w:t>
+      </w:r>
+      <w:proofErr w:type="gramEnd"/>
+      <w:r>
+        <w:rPr>
+          <w:rFonts w:ascii="Arial" w:eastAsia="Arial" w:hAnsi="Arial" w:cs="Arial"/>
+        </w:rPr>
+        <w:t xml:space="preserve"> </w:t>
       </w:r>
       <w:r>
         <w:rPr>
@@ -1456,7 +1502,21 @@
         <w:rPr>
           <w:rFonts w:ascii="Arial" w:eastAsia="Arial" w:hAnsi="Arial" w:cs="Arial"/>
         </w:rPr>
-        <w:t>-lane MIPI CSI-2 D-PHY channels, several variants are available upon request, default being six</w:t>
+        <w:t xml:space="preserve">-lane MIPI CSI-2 D-PHY </w:t>
+      </w:r>
+      <w:proofErr w:type="gramStart"/>
+      <w:r>
+        <w:rPr>
+          <w:rFonts w:ascii="Arial" w:eastAsia="Arial" w:hAnsi="Arial" w:cs="Arial"/>
+        </w:rPr>
+        <w:t>channels,</w:t>
+      </w:r>
+      <w:proofErr w:type="gramEnd"/>
+      <w:r>
+        <w:rPr>
+          <w:rFonts w:ascii="Arial" w:eastAsia="Arial" w:hAnsi="Arial" w:cs="Arial"/>
+        </w:rPr>
+        <w:t xml:space="preserve"> several variants are available upon request, default being six</w:t>
       </w:r>
       <w:r>
         <w:rPr>
@@ -2342,7 +2402,7 @@
             <v:path o:extrusionok="f" gradientshapeok="t" o:connecttype="rect"/>
             <o:lock v:ext="edit" aspectratio="t"/>
           </v:shapetype>
-          <v:shape id="_x0000_i1025" type="#_x0000_t75" style="width:428.5pt;height:201pt">
+          <v:shape id="_x0000_i1025" type="#_x0000_t75" style="width:428.4pt;height:201pt">
             <v:imagedata r:id="rId15" o:title="DM3399_R0M0E0_PCBA" croptop="18258f" cropbottom="12376f" cropleft="2551f" cropright="7183f"/>
           </v:shape>
         </w:pict>
@@ -6325,7 +6385,7 @@
           <w:noProof/>
         </w:rPr>
         <w:pict w14:anchorId="3A588947">
-          <v:shape id="_x0000_i1026" type="#_x0000_t75" style="width:555.5pt;height:408pt">
+          <v:shape id="_x0000_i1026" type="#_x0000_t75" style="width:555.6pt;height:408pt">
             <v:imagedata r:id="rId17" o:title="Block_diagram"/>
           </v:shape>
         </w:pict>
@@ -9798,7 +9858,21 @@
         <w:rPr>
           <w:rFonts w:ascii="Arial" w:eastAsia="Arial" w:hAnsi="Arial" w:cs="Arial"/>
         </w:rPr>
-        <w:t>100-pin DF40C-100DP-0.4V(51)</w:t>
+        <w:t>100-pin DF40C-100DP-</w:t>
+      </w:r>
+      <w:proofErr w:type="gramStart"/>
+      <w:r>
+        <w:rPr>
+          <w:rFonts w:ascii="Arial" w:eastAsia="Arial" w:hAnsi="Arial" w:cs="Arial"/>
+        </w:rPr>
+        <w:t>0.4V(</w:t>
+      </w:r>
+      <w:proofErr w:type="gramEnd"/>
+      <w:r>
+        <w:rPr>
+          <w:rFonts w:ascii="Arial" w:eastAsia="Arial" w:hAnsi="Arial" w:cs="Arial"/>
+        </w:rPr>
+        <w:t>51)</w:t>
       </w:r>
       <w:r>
         <w:rPr>
@@ -9835,7 +9909,7 @@
           <w:noProof/>
         </w:rPr>
         <w:pict w14:anchorId="7BF7BEB7">
-          <v:shape id="_x0000_i1027" type="#_x0000_t75" style="width:247pt;height:510.5pt">
+          <v:shape id="_x0000_i1027" type="#_x0000_t75" style="width:246.6pt;height:510.6pt">
             <v:imagedata r:id="rId21" o:title="CONN_A"/>
           </v:shape>
         </w:pict>
@@ -9896,7 +9970,21 @@
         <w:rPr>
           <w:rFonts w:ascii="Arial" w:eastAsia="Arial" w:hAnsi="Arial" w:cs="Arial"/>
         </w:rPr>
-        <w:t>100-pin DF40C-100DP-0.4V(51)</w:t>
+        <w:t>100-pin DF40C-100DP-</w:t>
+      </w:r>
+      <w:proofErr w:type="gramStart"/>
+      <w:r>
+        <w:rPr>
+          <w:rFonts w:ascii="Arial" w:eastAsia="Arial" w:hAnsi="Arial" w:cs="Arial"/>
+        </w:rPr>
+        <w:t>0.4V(</w:t>
+      </w:r>
+      <w:proofErr w:type="gramEnd"/>
+      <w:r>
+        <w:rPr>
+          <w:rFonts w:ascii="Arial" w:eastAsia="Arial" w:hAnsi="Arial" w:cs="Arial"/>
+        </w:rPr>
+        <w:t>51)</w:t>
       </w:r>
       <w:r>
         <w:rPr>
@@ -9912,7 +10000,7 @@
       </w:pPr>
       <w:r>
         <w:pict w14:anchorId="51ED9A1D">
-          <v:shape id="_x0000_i1028" type="#_x0000_t75" style="width:248.5pt;height:560pt">
+          <v:shape id="_x0000_i1028" type="#_x0000_t75" style="width:248.4pt;height:559.8pt">
             <v:imagedata r:id="rId23" o:title="CONN_B"/>
           </v:shape>
         </w:pict>
@@ -9960,7 +10048,21 @@
         <w:rPr>
           <w:rFonts w:ascii="Arial" w:eastAsia="Arial" w:hAnsi="Arial" w:cs="Arial"/>
         </w:rPr>
-        <w:t>100-pin DF40C-100DP-0.4V(51)</w:t>
+        <w:t>100-pin DF40C-100DP-</w:t>
+      </w:r>
+      <w:proofErr w:type="gramStart"/>
+      <w:r>
+        <w:rPr>
+          <w:rFonts w:ascii="Arial" w:eastAsia="Arial" w:hAnsi="Arial" w:cs="Arial"/>
+        </w:rPr>
+        <w:t>0.4V(</w:t>
+      </w:r>
+      <w:proofErr w:type="gramEnd"/>
+      <w:r>
+        <w:rPr>
+          <w:rFonts w:ascii="Arial" w:eastAsia="Arial" w:hAnsi="Arial" w:cs="Arial"/>
+        </w:rPr>
+        <w:t>51)</w:t>
       </w:r>
       <w:r>
         <w:rPr>
@@ -10000,7 +10102,7 @@
           <w:noProof/>
         </w:rPr>
         <w:pict w14:anchorId="7A56ACCC">
-          <v:shape id="_x0000_i1029" type="#_x0000_t75" style="width:4in;height:582.5pt">
+          <v:shape id="_x0000_i1029" type="#_x0000_t75" style="width:4in;height:582.6pt">
             <v:imagedata r:id="rId24" o:title="CONN_C"/>
           </v:shape>
         </w:pict>
@@ -10657,12 +10759,14 @@
         </w:rPr>
         <w:fldChar w:fldCharType="separate"/>
       </w:r>
+      <w:proofErr w:type="gramStart"/>
       <w:r>
         <w:rPr>
           <w:rFonts w:ascii="Arial" w:hAnsi="Arial" w:cs="Arial"/>
         </w:rPr>
         <w:t xml:space="preserve">Figure </w:t>
       </w:r>
+      <w:proofErr w:type="gramEnd"/>
       <w:r>
         <w:rPr>
           <w:rFonts w:ascii="Arial" w:hAnsi="Arial" w:cs="Arial"/>
@@ -10845,12 +10949,14 @@
         </w:rPr>
         <w:fldChar w:fldCharType="separate"/>
       </w:r>
+      <w:proofErr w:type="gramStart"/>
       <w:r>
         <w:rPr>
           <w:rFonts w:ascii="Arial" w:hAnsi="Arial" w:cs="Arial"/>
         </w:rPr>
         <w:t xml:space="preserve">Figure </w:t>
       </w:r>
+      <w:proofErr w:type="gramEnd"/>
       <w:r>
         <w:rPr>
           <w:rFonts w:ascii="Arial" w:hAnsi="Arial" w:cs="Arial"/>
@@ -11002,7 +11108,21 @@
         <w:rPr>
           <w:rFonts w:ascii="Arial" w:eastAsia="Arial" w:hAnsi="Arial" w:cs="Arial"/>
         </w:rPr>
-        <w:t>Several variants are available upon request, default being six 2-lane MIPI</w:t>
+        <w:t xml:space="preserve">Several variants are available upon request, default being six </w:t>
+      </w:r>
+      <w:proofErr w:type="gramStart"/>
+      <w:r>
+        <w:rPr>
+          <w:rFonts w:ascii="Arial" w:eastAsia="Arial" w:hAnsi="Arial" w:cs="Arial"/>
+        </w:rPr>
+        <w:t>2-lane</w:t>
+      </w:r>
+      <w:proofErr w:type="gramEnd"/>
+      <w:r>
+        <w:rPr>
+          <w:rFonts w:ascii="Arial" w:eastAsia="Arial" w:hAnsi="Arial" w:cs="Arial"/>
+        </w:rPr>
+        <w:t xml:space="preserve"> MIPI</w:t>
       </w:r>
       <w:r>
         <w:rPr>
@@ -11213,7 +11333,21 @@
         <w:rPr>
           <w:rFonts w:ascii="Arial" w:eastAsia="Arial" w:hAnsi="Arial" w:cs="Arial"/>
         </w:rPr>
-        <w:t>maximum effective bit rate of 2.5 Gbps (per lane)</w:t>
+        <w:t xml:space="preserve">maximum effective bit rate of 2.5 </w:t>
+      </w:r>
+      <w:proofErr w:type="spellStart"/>
+      <w:r>
+        <w:rPr>
+          <w:rFonts w:ascii="Arial" w:eastAsia="Arial" w:hAnsi="Arial" w:cs="Arial"/>
+        </w:rPr>
+        <w:t>Gbps</w:t>
+      </w:r>
+      <w:proofErr w:type="spellEnd"/>
+      <w:r>
+        <w:rPr>
+          <w:rFonts w:ascii="Arial" w:eastAsia="Arial" w:hAnsi="Arial" w:cs="Arial"/>
+        </w:rPr>
+        <w:t xml:space="preserve"> (per lane)</w:t>
       </w:r>
       <w:r>
         <w:rPr>
@@ -11340,7 +11474,21 @@
         <w:rPr>
           <w:rFonts w:ascii="Arial" w:hAnsi="Arial" w:cs="Arial"/>
         </w:rPr>
-        <w:t xml:space="preserve">audio device can be attached to the </w:t>
+        <w:t xml:space="preserve">audio </w:t>
+      </w:r>
+      <w:proofErr w:type="gramStart"/>
+      <w:r>
+        <w:rPr>
+          <w:rFonts w:ascii="Arial" w:hAnsi="Arial" w:cs="Arial"/>
+        </w:rPr>
+        <w:t>device</w:t>
+      </w:r>
+      <w:proofErr w:type="gramEnd"/>
+      <w:r>
+        <w:rPr>
+          <w:rFonts w:ascii="Arial" w:hAnsi="Arial" w:cs="Arial"/>
+        </w:rPr>
+        <w:t xml:space="preserve"> can be attached to the </w:t>
       </w:r>
       <w:r>
         <w:rPr>
@@ -11352,7 +11500,21 @@
         <w:rPr>
           <w:rFonts w:ascii="Arial" w:hAnsi="Arial" w:cs="Arial"/>
         </w:rPr>
-        <w:t xml:space="preserve"> Supported only on hardware level at the moment. </w:t>
+        <w:t xml:space="preserve"> </w:t>
+      </w:r>
+      <w:proofErr w:type="gramStart"/>
+      <w:r>
+        <w:rPr>
+          <w:rFonts w:ascii="Arial" w:hAnsi="Arial" w:cs="Arial"/>
+        </w:rPr>
+        <w:t>Supported only on hardware level at the moment.</w:t>
+      </w:r>
+      <w:proofErr w:type="gramEnd"/>
+      <w:r>
+        <w:rPr>
+          <w:rFonts w:ascii="Arial" w:hAnsi="Arial" w:cs="Arial"/>
+        </w:rPr>
+        <w:t xml:space="preserve"> </w:t>
       </w:r>
     </w:p>
     <w:p>
@@ -13106,7 +13268,21 @@
         <w:rPr>
           <w:rFonts w:ascii="Arial" w:hAnsi="Arial" w:cs="Arial"/>
         </w:rPr>
-        <w:t>The 1G Ethernet (GbE) block allows T</w:t>
+        <w:t>The 1G Ethernet (</w:t>
+      </w:r>
+      <w:proofErr w:type="spellStart"/>
+      <w:r>
+        <w:rPr>
+          <w:rFonts w:ascii="Arial" w:hAnsi="Arial" w:cs="Arial"/>
+        </w:rPr>
+        <w:t>GbE</w:t>
+      </w:r>
+      <w:proofErr w:type="spellEnd"/>
+      <w:r>
+        <w:rPr>
+          <w:rFonts w:ascii="Arial" w:hAnsi="Arial" w:cs="Arial"/>
+        </w:rPr>
+        <w:t>) block allows T</w:t>
       </w:r>
       <w:r>
         <w:rPr>
@@ -13190,7 +13366,21 @@
         <w:rPr>
           <w:rFonts w:ascii="Arial" w:hAnsi="Arial" w:cs="Arial"/>
         </w:rPr>
-        <w:t xml:space="preserve">The GbE enables a host to transmit and receive data over Ethernet in compliance with the IEEE 802.3- 2008. </w:t>
+        <w:t xml:space="preserve">The </w:t>
+      </w:r>
+      <w:proofErr w:type="spellStart"/>
+      <w:r>
+        <w:rPr>
+          <w:rFonts w:ascii="Arial" w:hAnsi="Arial" w:cs="Arial"/>
+        </w:rPr>
+        <w:t>GbE</w:t>
+      </w:r>
+      <w:proofErr w:type="spellEnd"/>
+      <w:r>
+        <w:rPr>
+          <w:rFonts w:ascii="Arial" w:hAnsi="Arial" w:cs="Arial"/>
+        </w:rPr>
+        <w:t xml:space="preserve"> enables a host to transmit and receive data over Ethernet in compliance with the IEEE 802.3- 2008. </w:t>
       </w:r>
     </w:p>
     <w:p/>
@@ -15029,6 +15219,7 @@
                 <w:szCs w:val="14"/>
               </w:rPr>
             </w:pPr>
+            <w:proofErr w:type="spellStart"/>
             <w:r>
               <w:rPr>
                 <w:rFonts w:ascii="Arial" w:eastAsia="Times New Roman" w:hAnsi="Arial" w:cs="Arial"/>
@@ -15047,6 +15238,7 @@
               </w:rPr>
               <w:t>CLKI_N</w:t>
             </w:r>
+            <w:proofErr w:type="spellEnd"/>
           </w:p>
         </w:tc>
         <w:tc>
@@ -15317,6 +15509,7 @@
                 <w:szCs w:val="14"/>
               </w:rPr>
             </w:pPr>
+            <w:proofErr w:type="spellStart"/>
             <w:r>
               <w:rPr>
                 <w:rFonts w:ascii="Arial" w:eastAsia="Times New Roman" w:hAnsi="Arial" w:cs="Arial"/>
@@ -15335,6 +15528,7 @@
               </w:rPr>
               <w:t>CLKI_P</w:t>
             </w:r>
+            <w:proofErr w:type="spellEnd"/>
           </w:p>
         </w:tc>
         <w:tc>
@@ -15622,6 +15816,7 @@
                 <w:szCs w:val="14"/>
               </w:rPr>
             </w:pPr>
+            <w:proofErr w:type="spellStart"/>
             <w:r>
               <w:rPr>
                 <w:rFonts w:ascii="Arial" w:eastAsia="Times New Roman" w:hAnsi="Arial" w:cs="Arial"/>
@@ -15640,6 +15835,7 @@
               </w:rPr>
               <w:t>_N</w:t>
             </w:r>
+            <w:proofErr w:type="spellEnd"/>
           </w:p>
         </w:tc>
         <w:tc>
@@ -15942,6 +16138,7 @@
                 <w:szCs w:val="14"/>
               </w:rPr>
             </w:pPr>
+            <w:proofErr w:type="spellStart"/>
             <w:r>
               <w:rPr>
                 <w:rFonts w:ascii="Arial" w:eastAsia="Times New Roman" w:hAnsi="Arial" w:cs="Arial"/>
@@ -15960,6 +16157,7 @@
               </w:rPr>
               <w:t>_P</w:t>
             </w:r>
+            <w:proofErr w:type="spellEnd"/>
           </w:p>
         </w:tc>
         <w:tc>
@@ -17547,6 +17745,7 @@
                 <w:szCs w:val="14"/>
               </w:rPr>
             </w:pPr>
+            <w:proofErr w:type="spellStart"/>
             <w:r>
               <w:rPr>
                 <w:rFonts w:ascii="Arial" w:eastAsia="Times New Roman" w:hAnsi="Arial" w:cs="Arial"/>
@@ -17556,6 +17755,7 @@
               </w:rPr>
               <w:t>PCIe_CLKREQ_N</w:t>
             </w:r>
+            <w:proofErr w:type="spellEnd"/>
           </w:p>
         </w:tc>
         <w:tc>
@@ -17730,6 +17930,7 @@
                 <w:szCs w:val="14"/>
               </w:rPr>
             </w:pPr>
+            <w:proofErr w:type="spellStart"/>
             <w:r>
               <w:rPr>
                 <w:rFonts w:ascii="Arial" w:eastAsia="Times New Roman" w:hAnsi="Arial" w:cs="Arial"/>
@@ -17757,6 +17958,7 @@
               </w:rPr>
               <w:t>_PERST</w:t>
             </w:r>
+            <w:proofErr w:type="spellEnd"/>
           </w:p>
         </w:tc>
         <w:tc>
@@ -17862,6 +18064,7 @@
                 <w:szCs w:val="14"/>
               </w:rPr>
             </w:pPr>
+            <w:proofErr w:type="spellStart"/>
             <w:r>
               <w:rPr>
                 <w:rFonts w:ascii="Arial" w:eastAsia="Times New Roman" w:hAnsi="Arial" w:cs="Arial"/>
@@ -17887,7 +18090,17 @@
                 <w:sz w:val="14"/>
                 <w:szCs w:val="14"/>
               </w:rPr>
-              <w:t>ve Lo</w:t>
+              <w:t>ve</w:t>
+            </w:r>
+            <w:proofErr w:type="spellEnd"/>
+            <w:r>
+              <w:rPr>
+                <w:rFonts w:ascii="Arial" w:eastAsia="Times New Roman" w:hAnsi="Arial" w:cs="Arial"/>
+                <w:color w:val="000000"/>
+                <w:sz w:val="14"/>
+                <w:szCs w:val="14"/>
+              </w:rPr>
+              <w:t xml:space="preserve"> Lo</w:t>
             </w:r>
             <w:r>
               <w:rPr>
@@ -19534,7 +19747,27 @@
                 <w:sz w:val="14"/>
                 <w:szCs w:val="14"/>
               </w:rPr>
-              <w:t>, SoC USB factory debug port</w:t>
+              <w:t xml:space="preserve">, </w:t>
+            </w:r>
+            <w:proofErr w:type="spellStart"/>
+            <w:r>
+              <w:rPr>
+                <w:rFonts w:ascii="Arial" w:eastAsia="Times New Roman" w:hAnsi="Arial" w:cs="Arial"/>
+                <w:color w:val="000000"/>
+                <w:sz w:val="14"/>
+                <w:szCs w:val="14"/>
+              </w:rPr>
+              <w:t>SoC</w:t>
+            </w:r>
+            <w:proofErr w:type="spellEnd"/>
+            <w:r>
+              <w:rPr>
+                <w:rFonts w:ascii="Arial" w:eastAsia="Times New Roman" w:hAnsi="Arial" w:cs="Arial"/>
+                <w:color w:val="000000"/>
+                <w:sz w:val="14"/>
+                <w:szCs w:val="14"/>
+              </w:rPr>
+              <w:t xml:space="preserve"> USB factory debug port</w:t>
             </w:r>
           </w:p>
         </w:tc>
@@ -19736,7 +19969,27 @@
                 <w:sz w:val="14"/>
                 <w:szCs w:val="14"/>
               </w:rPr>
-              <w:t>, SoC USB factory debug port</w:t>
+              <w:t xml:space="preserve">, </w:t>
+            </w:r>
+            <w:proofErr w:type="spellStart"/>
+            <w:r>
+              <w:rPr>
+                <w:rFonts w:ascii="Arial" w:eastAsia="Times New Roman" w:hAnsi="Arial" w:cs="Arial"/>
+                <w:color w:val="000000"/>
+                <w:sz w:val="14"/>
+                <w:szCs w:val="14"/>
+              </w:rPr>
+              <w:t>SoC</w:t>
+            </w:r>
+            <w:proofErr w:type="spellEnd"/>
+            <w:r>
+              <w:rPr>
+                <w:rFonts w:ascii="Arial" w:eastAsia="Times New Roman" w:hAnsi="Arial" w:cs="Arial"/>
+                <w:color w:val="000000"/>
+                <w:sz w:val="14"/>
+                <w:szCs w:val="14"/>
+              </w:rPr>
+              <w:t xml:space="preserve"> USB factory debug port</w:t>
             </w:r>
           </w:p>
         </w:tc>
@@ -19982,6 +20235,7 @@
               </w:rPr>
               <w:t>5V/</w:t>
             </w:r>
+            <w:proofErr w:type="spellStart"/>
             <w:r>
               <w:rPr>
                 <w:rFonts w:ascii="Arial" w:eastAsia="Times New Roman" w:hAnsi="Arial" w:cs="Arial"/>
@@ -20000,6 +20254,7 @@
               </w:rPr>
               <w:t>VBUS</w:t>
             </w:r>
+            <w:proofErr w:type="spellEnd"/>
           </w:p>
         </w:tc>
         <w:tc>
@@ -20133,6 +20388,7 @@
               </w:rPr>
               <w:t xml:space="preserve">USB </w:t>
             </w:r>
+            <w:proofErr w:type="spellStart"/>
             <w:r>
               <w:rPr>
                 <w:rFonts w:ascii="Arial" w:eastAsia="Times New Roman" w:hAnsi="Arial" w:cs="Arial"/>
@@ -20142,6 +20398,7 @@
               </w:rPr>
               <w:t>SoC</w:t>
             </w:r>
+            <w:proofErr w:type="spellEnd"/>
             <w:r>
               <w:rPr>
                 <w:rFonts w:ascii="Arial" w:eastAsia="Times New Roman" w:hAnsi="Arial" w:cs="Arial"/>
@@ -20483,7 +20740,21 @@
         <w:rPr>
           <w:rFonts w:ascii="Arial" w:hAnsi="Arial" w:cs="Arial"/>
         </w:rPr>
-        <w:t xml:space="preserve">. If driven high and sensed during the rising edge of _RST power-on-reset, the on-chip e-fuse is used for boot selection. At present, this functionality is not used on any Luxonis SoM. </w:t>
+        <w:t xml:space="preserve">. If driven high and sensed during the rising edge of _RST power-on-reset, the on-chip e-fuse is used for boot selection. At present, this functionality is not used on any Luxonis </w:t>
+      </w:r>
+      <w:proofErr w:type="gramStart"/>
+      <w:r>
+        <w:rPr>
+          <w:rFonts w:ascii="Arial" w:hAnsi="Arial" w:cs="Arial"/>
+        </w:rPr>
+        <w:t>SoM</w:t>
+      </w:r>
+      <w:proofErr w:type="gramEnd"/>
+      <w:r>
+        <w:rPr>
+          <w:rFonts w:ascii="Arial" w:hAnsi="Arial" w:cs="Arial"/>
+        </w:rPr>
+        <w:t xml:space="preserve">. </w:t>
       </w:r>
     </w:p>
     <w:p>
@@ -20645,19 +20916,33 @@
         <w:rPr>
           <w:rFonts w:ascii="Arial" w:hAnsi="Arial" w:cs="Arial"/>
         </w:rPr>
-        <w:t xml:space="preserve"> IO21:IO24 </w:t>
-      </w:r>
-      <w:r>
-        <w:rPr>
-          <w:rFonts w:ascii="Arial" w:hAnsi="Arial" w:cs="Arial"/>
-        </w:rPr>
         <w:t xml:space="preserve"> </w:t>
       </w:r>
-      <w:r>
-        <w:rPr>
-          <w:rFonts w:ascii="Arial" w:hAnsi="Arial" w:cs="Arial"/>
-        </w:rPr>
-        <w:t xml:space="preserve">are dedicated clock configurable outputs while IO25 does have the same controller as IO21 so it is better to use this one as GPIO. </w:t>
+      <w:proofErr w:type="gramStart"/>
+      <w:r>
+        <w:rPr>
+          <w:rFonts w:ascii="Arial" w:hAnsi="Arial" w:cs="Arial"/>
+        </w:rPr>
+        <w:t xml:space="preserve">IO21:IO24 </w:t>
+      </w:r>
+      <w:r>
+        <w:rPr>
+          <w:rFonts w:ascii="Arial" w:hAnsi="Arial" w:cs="Arial"/>
+        </w:rPr>
+        <w:t xml:space="preserve"> </w:t>
+      </w:r>
+      <w:r>
+        <w:rPr>
+          <w:rFonts w:ascii="Arial" w:hAnsi="Arial" w:cs="Arial"/>
+        </w:rPr>
+        <w:t>are</w:t>
+      </w:r>
+      <w:proofErr w:type="gramEnd"/>
+      <w:r>
+        <w:rPr>
+          <w:rFonts w:ascii="Arial" w:hAnsi="Arial" w:cs="Arial"/>
+        </w:rPr>
+        <w:t xml:space="preserve"> dedicated clock configurable outputs while IO25 does have the same controller as IO21 so it is better to use this one as GPIO. </w:t>
       </w:r>
       <w:r>
         <w:rPr>
@@ -20669,7 +20954,21 @@
         <w:rPr>
           <w:rFonts w:ascii="Arial" w:hAnsi="Arial" w:cs="Arial"/>
         </w:rPr>
-        <w:t xml:space="preserve">CAMA_CLK  is meant to </w:t>
+        <w:t>CAMA_</w:t>
+      </w:r>
+      <w:proofErr w:type="gramStart"/>
+      <w:r>
+        <w:rPr>
+          <w:rFonts w:ascii="Arial" w:hAnsi="Arial" w:cs="Arial"/>
+        </w:rPr>
+        <w:t>CLK  is</w:t>
+      </w:r>
+      <w:proofErr w:type="gramEnd"/>
+      <w:r>
+        <w:rPr>
+          <w:rFonts w:ascii="Arial" w:hAnsi="Arial" w:cs="Arial"/>
+        </w:rPr>
+        <w:t xml:space="preserve"> meant to </w:t>
       </w:r>
       <w:r>
         <w:rPr>
@@ -20681,7 +20980,21 @@
         <w:rPr>
           <w:rFonts w:ascii="Arial" w:hAnsi="Arial" w:cs="Arial"/>
         </w:rPr>
-        <w:t>_CLK for grayscale stereo pair cameras</w:t>
+        <w:t xml:space="preserve">_CLK for </w:t>
+      </w:r>
+      <w:proofErr w:type="spellStart"/>
+      <w:r>
+        <w:rPr>
+          <w:rFonts w:ascii="Arial" w:hAnsi="Arial" w:cs="Arial"/>
+        </w:rPr>
+        <w:t>grayscale</w:t>
+      </w:r>
+      <w:proofErr w:type="spellEnd"/>
+      <w:r>
+        <w:rPr>
+          <w:rFonts w:ascii="Arial" w:hAnsi="Arial" w:cs="Arial"/>
+        </w:rPr>
+        <w:t xml:space="preserve"> stereo pair cameras</w:t>
       </w:r>
       <w:r>
         <w:rPr>
@@ -20820,13 +21133,27 @@
         <w:rPr>
           <w:rFonts w:ascii="Arial" w:hAnsi="Arial" w:cs="Arial"/>
         </w:rPr>
-        <w:t>_PWR</w:t>
-      </w:r>
-      <w:r>
-        <w:rPr>
-          <w:rFonts w:ascii="Arial" w:hAnsi="Arial" w:cs="Arial"/>
-        </w:rPr>
-        <w:t xml:space="preserve"> , </w:t>
+        <w:t>_</w:t>
+      </w:r>
+      <w:proofErr w:type="gramStart"/>
+      <w:r>
+        <w:rPr>
+          <w:rFonts w:ascii="Arial" w:hAnsi="Arial" w:cs="Arial"/>
+        </w:rPr>
+        <w:t>PWR</w:t>
+      </w:r>
+      <w:r>
+        <w:rPr>
+          <w:rFonts w:ascii="Arial" w:hAnsi="Arial" w:cs="Arial"/>
+        </w:rPr>
+        <w:t xml:space="preserve"> ,</w:t>
+      </w:r>
+      <w:proofErr w:type="gramEnd"/>
+      <w:r>
+        <w:rPr>
+          <w:rFonts w:ascii="Arial" w:hAnsi="Arial" w:cs="Arial"/>
+        </w:rPr>
+        <w:t xml:space="preserve"> </w:t>
       </w:r>
       <w:r>
         <w:rPr>
@@ -23514,7 +23841,21 @@
         <w:rPr>
           <w:rFonts w:ascii="Arial" w:hAnsi="Arial" w:cs="Arial"/>
         </w:rPr>
-        <w:t xml:space="preserve"> to avoid contention when communicating with NOR flash using SPI</w:t>
+        <w:t xml:space="preserve"> </w:t>
+      </w:r>
+      <w:proofErr w:type="gramStart"/>
+      <w:r>
+        <w:rPr>
+          <w:rFonts w:ascii="Arial" w:hAnsi="Arial" w:cs="Arial"/>
+        </w:rPr>
+        <w:t>to avoid</w:t>
+      </w:r>
+      <w:proofErr w:type="gramEnd"/>
+      <w:r>
+        <w:rPr>
+          <w:rFonts w:ascii="Arial" w:hAnsi="Arial" w:cs="Arial"/>
+        </w:rPr>
+        <w:t xml:space="preserve"> contention when communicating with NOR flash using SPI</w:t>
       </w:r>
       <w:r>
         <w:rPr>
@@ -23739,12 +24080,14 @@
         </w:rPr>
         <w:fldChar w:fldCharType="separate"/>
       </w:r>
+      <w:proofErr w:type="gramStart"/>
       <w:r>
         <w:rPr>
           <w:rFonts w:ascii="Arial" w:hAnsi="Arial" w:cs="Arial"/>
         </w:rPr>
         <w:t xml:space="preserve">Table </w:t>
       </w:r>
+      <w:proofErr w:type="gramEnd"/>
       <w:r>
         <w:rPr>
           <w:rFonts w:ascii="Arial" w:hAnsi="Arial" w:cs="Arial"/>
@@ -25430,7 +25773,21 @@
         <w:rPr>
           <w:rFonts w:ascii="Arial" w:hAnsi="Arial" w:cs="Arial"/>
         </w:rPr>
-        <w:t xml:space="preserve"> bank is nominally configured for use with SDIO, as appropriate pull-up and pull-down resistors exist on the SoM. CLK, CMD, and DAT[0:3] are available for use. Optional signals such as card detect can be implemented using the 1.8V </w:t>
+        <w:t xml:space="preserve"> bank is nominally configured for use with SDIO, as appropriate pull-up and pull-down resistors exist on the SoM. CLK, CMD, and </w:t>
+      </w:r>
+      <w:proofErr w:type="gramStart"/>
+      <w:r>
+        <w:rPr>
+          <w:rFonts w:ascii="Arial" w:hAnsi="Arial" w:cs="Arial"/>
+        </w:rPr>
+        <w:t>DAT[</w:t>
+      </w:r>
+      <w:proofErr w:type="gramEnd"/>
+      <w:r>
+        <w:rPr>
+          <w:rFonts w:ascii="Arial" w:hAnsi="Arial" w:cs="Arial"/>
+        </w:rPr>
+        <w:t xml:space="preserve">0:3] are available for use. Optional signals such as card detect can be implemented using the 1.8V </w:t>
       </w:r>
       <w:r>
         <w:rPr>
@@ -25583,12 +25940,14 @@
         </w:rPr>
         <w:fldChar w:fldCharType="separate"/>
       </w:r>
+      <w:proofErr w:type="gramStart"/>
       <w:r>
         <w:rPr>
           <w:rFonts w:ascii="Arial" w:hAnsi="Arial" w:cs="Arial"/>
         </w:rPr>
         <w:t xml:space="preserve">Table </w:t>
       </w:r>
+      <w:proofErr w:type="gramEnd"/>
       <w:r>
         <w:rPr>
           <w:rFonts w:ascii="Arial" w:hAnsi="Arial" w:cs="Arial"/>
@@ -25619,17 +25978,33 @@
         </w:rPr>
         <w:t xml:space="preserve">ed to alternate </w:t>
       </w:r>
+      <w:proofErr w:type="gramStart"/>
       <w:r>
         <w:rPr>
           <w:rFonts w:ascii="Arial" w:hAnsi="Arial" w:cs="Arial"/>
         </w:rPr>
         <w:t>functionality,</w:t>
       </w:r>
-      <w:r>
-        <w:rPr>
-          <w:rFonts w:ascii="Arial" w:hAnsi="Arial" w:cs="Arial"/>
-        </w:rPr>
-        <w:t xml:space="preserve"> alternate functionalities will be at first muxed upon request case per case, when OAK-SoM-MAX matures as a product a default muxing table will be provided.</w:t>
+      <w:proofErr w:type="gramEnd"/>
+      <w:r>
+        <w:rPr>
+          <w:rFonts w:ascii="Arial" w:hAnsi="Arial" w:cs="Arial"/>
+        </w:rPr>
+        <w:t xml:space="preserve"> alternate functionalities will be at first muxed upon request case per case, when OAK-SoM-MAX matures as a product a default </w:t>
+      </w:r>
+      <w:proofErr w:type="spellStart"/>
+      <w:r>
+        <w:rPr>
+          <w:rFonts w:ascii="Arial" w:hAnsi="Arial" w:cs="Arial"/>
+        </w:rPr>
+        <w:t>muxing</w:t>
+      </w:r>
+      <w:proofErr w:type="spellEnd"/>
+      <w:r>
+        <w:rPr>
+          <w:rFonts w:ascii="Arial" w:hAnsi="Arial" w:cs="Arial"/>
+        </w:rPr>
+        <w:t xml:space="preserve"> table will be provided.</w:t>
       </w:r>
       <w:r>
         <w:rPr>
@@ -35384,7 +35759,16 @@
                 <w:sz w:val="14"/>
                 <w:szCs w:val="14"/>
               </w:rPr>
-              <w:t>_SIO0</w:t>
+              <w:t>_SIO</w:t>
+            </w:r>
+            <w:r>
+              <w:rPr>
+                <w:rFonts w:ascii="Arial" w:hAnsi="Arial" w:cs="Arial"/>
+                <w:color w:val="000000"/>
+                <w:sz w:val="14"/>
+                <w:szCs w:val="14"/>
+              </w:rPr>
+              <w:t>0</w:t>
             </w:r>
           </w:p>
         </w:tc>
@@ -35574,7 +35958,7 @@
                 <w:sz w:val="14"/>
                 <w:szCs w:val="14"/>
               </w:rPr>
-              <w:t>11</w:t>
+              <w:t>1</w:t>
             </w:r>
             <w:r>
               <w:rPr>
@@ -35697,7 +36081,16 @@
                 <w:sz w:val="14"/>
                 <w:szCs w:val="14"/>
               </w:rPr>
-              <w:t xml:space="preserve"> on-board NOR DQ1 / +/-100ps inter-SPI0</w:t>
+              <w:t xml:space="preserve"> on-board NOR DQ1 / +/-100ps inter-SPI</w:t>
+            </w:r>
+            <w:r>
+              <w:rPr>
+                <w:rFonts w:ascii="Arial" w:hAnsi="Arial" w:cs="Arial"/>
+                <w:color w:val="000000"/>
+                <w:sz w:val="14"/>
+                <w:szCs w:val="14"/>
+              </w:rPr>
+              <w:t>1</w:t>
             </w:r>
           </w:p>
         </w:tc>
@@ -35963,7 +36356,25 @@
                 <w:sz w:val="14"/>
                 <w:szCs w:val="14"/>
               </w:rPr>
-              <w:t>SPI0_SIO3</w:t>
+              <w:t>SPI</w:t>
+            </w:r>
+            <w:r>
+              <w:rPr>
+                <w:rFonts w:ascii="Arial" w:hAnsi="Arial" w:cs="Arial"/>
+                <w:color w:val="000000"/>
+                <w:sz w:val="14"/>
+                <w:szCs w:val="14"/>
+              </w:rPr>
+              <w:t>1</w:t>
+            </w:r>
+            <w:r>
+              <w:rPr>
+                <w:rFonts w:ascii="Arial" w:hAnsi="Arial" w:cs="Arial"/>
+                <w:color w:val="000000"/>
+                <w:sz w:val="14"/>
+                <w:szCs w:val="14"/>
+              </w:rPr>
+              <w:t>_SIO3</w:t>
             </w:r>
           </w:p>
         </w:tc>
@@ -36701,7 +37112,25 @@
                 <w:sz w:val="14"/>
                 <w:szCs w:val="14"/>
               </w:rPr>
-              <w:t>GPIO, or can be configured as second CS for SPI0, MX in Controller or Periph</w:t>
+              <w:t>GPIO, or can be configured as second CS for SPI</w:t>
+            </w:r>
+            <w:r>
+              <w:rPr>
+                <w:rFonts w:ascii="Arial" w:hAnsi="Arial" w:cs="Arial"/>
+                <w:color w:val="000000"/>
+                <w:sz w:val="14"/>
+                <w:szCs w:val="14"/>
+              </w:rPr>
+              <w:t>1</w:t>
+            </w:r>
+            <w:r>
+              <w:rPr>
+                <w:rFonts w:ascii="Arial" w:hAnsi="Arial" w:cs="Arial"/>
+                <w:color w:val="000000"/>
+                <w:sz w:val="14"/>
+                <w:szCs w:val="14"/>
+              </w:rPr>
+              <w:t>, MX in Controller or Periph</w:t>
             </w:r>
             <w:r>
               <w:rPr>
@@ -38298,7 +38727,21 @@
         <w:rPr>
           <w:rFonts w:ascii="Arial" w:hAnsi="Arial" w:cs="Arial"/>
         </w:rPr>
-        <w:t xml:space="preserve"> low-current, real-time clock (RTC) nano amperes time-keeping extending battery life and allowing smaller battery to be used on base board. </w:t>
+        <w:t xml:space="preserve"> low-current, real-time clock (RTC) </w:t>
+      </w:r>
+      <w:proofErr w:type="spellStart"/>
+      <w:r>
+        <w:rPr>
+          <w:rFonts w:ascii="Arial" w:hAnsi="Arial" w:cs="Arial"/>
+        </w:rPr>
+        <w:t>nano</w:t>
+      </w:r>
+      <w:proofErr w:type="spellEnd"/>
+      <w:r>
+        <w:rPr>
+          <w:rFonts w:ascii="Arial" w:hAnsi="Arial" w:cs="Arial"/>
+        </w:rPr>
+        <w:t xml:space="preserve"> amperes time-keeping extending battery life and allowing smaller battery to be used on base board. </w:t>
       </w:r>
     </w:p>
     <w:p>
@@ -38318,13 +38761,27 @@
         <w:rPr>
           <w:rFonts w:ascii="Arial" w:hAnsi="Arial" w:cs="Arial"/>
         </w:rPr>
-        <w:t>include two time-of-day alarm</w:t>
-      </w:r>
-      <w:r>
-        <w:rPr>
-          <w:rFonts w:ascii="Arial" w:hAnsi="Arial" w:cs="Arial"/>
-        </w:rPr>
-        <w:t>, the clock/calendar provides seconds, minutes, hours, day, date, month, and year information.</w:t>
+        <w:t xml:space="preserve">include two time-of-day </w:t>
+      </w:r>
+      <w:proofErr w:type="gramStart"/>
+      <w:r>
+        <w:rPr>
+          <w:rFonts w:ascii="Arial" w:hAnsi="Arial" w:cs="Arial"/>
+        </w:rPr>
+        <w:t>alarm</w:t>
+      </w:r>
+      <w:r>
+        <w:rPr>
+          <w:rFonts w:ascii="Arial" w:hAnsi="Arial" w:cs="Arial"/>
+        </w:rPr>
+        <w:t>,</w:t>
+      </w:r>
+      <w:proofErr w:type="gramEnd"/>
+      <w:r>
+        <w:rPr>
+          <w:rFonts w:ascii="Arial" w:hAnsi="Arial" w:cs="Arial"/>
+        </w:rPr>
+        <w:t xml:space="preserve"> the clock/calendar provides seconds, minutes, hours, day, date, month, and year information.</w:t>
       </w:r>
     </w:p>
     <w:p/>
@@ -39064,16 +39521,7 @@
                 <w:sz w:val="14"/>
                 <w:szCs w:val="14"/>
               </w:rPr>
-              <w:t>RTC_</w:t>
-            </w:r>
-            <w:r>
-              <w:rPr>
-                <w:rFonts w:ascii="Arial" w:hAnsi="Arial" w:cs="Arial"/>
-                <w:color w:val="000000"/>
-                <w:sz w:val="14"/>
-                <w:szCs w:val="14"/>
-              </w:rPr>
-              <w:t>INT</w:t>
+              <w:t>RTC_INT</w:t>
             </w:r>
           </w:p>
         </w:tc>
@@ -39100,16 +39548,7 @@
                 <w:sz w:val="14"/>
                 <w:szCs w:val="14"/>
               </w:rPr>
-              <w:t>IO_</w:t>
-            </w:r>
-            <w:r>
-              <w:rPr>
-                <w:rFonts w:ascii="Arial" w:eastAsia="Times New Roman" w:hAnsi="Arial" w:cs="Arial"/>
-                <w:color w:val="000000"/>
-                <w:sz w:val="14"/>
-                <w:szCs w:val="14"/>
-              </w:rPr>
-              <w:t>79</w:t>
+              <w:t>IO_97</w:t>
             </w:r>
           </w:p>
         </w:tc>
@@ -39217,34 +39656,7 @@
                 <w:sz w:val="14"/>
                 <w:szCs w:val="14"/>
               </w:rPr>
-              <w:t xml:space="preserve">RTC clock input/interrupt output </w:t>
-            </w:r>
-            <w:r>
-              <w:rPr>
-                <w:rFonts w:ascii="Arial" w:hAnsi="Arial" w:cs="Arial"/>
-                <w:color w:val="000000"/>
-                <w:sz w:val="14"/>
-                <w:szCs w:val="14"/>
-              </w:rPr>
-              <w:t>pre-</w:t>
-            </w:r>
-            <w:r>
-              <w:rPr>
-                <w:rFonts w:ascii="Arial" w:hAnsi="Arial" w:cs="Arial"/>
-                <w:color w:val="000000"/>
-                <w:sz w:val="14"/>
-                <w:szCs w:val="14"/>
-              </w:rPr>
-              <w:t>connected to SoM GPIO</w:t>
-            </w:r>
-            <w:r>
-              <w:rPr>
-                <w:rFonts w:ascii="Arial" w:hAnsi="Arial" w:cs="Arial"/>
-                <w:color w:val="000000"/>
-                <w:sz w:val="14"/>
-                <w:szCs w:val="14"/>
-              </w:rPr>
-              <w:t xml:space="preserve">, in case of INT not needed pin can be used as any other GPIO </w:t>
+              <w:t>RTC clock input/interrupt output pre-connected to SoM GPIO, in case of INT not needed pin can be used as any other GPIO</w:t>
             </w:r>
           </w:p>
         </w:tc>
@@ -39365,8 +39777,16 @@
         <w:rPr>
           <w:rFonts w:ascii="Arial" w:eastAsia="Arial" w:hAnsi="Arial" w:cs="Arial"/>
         </w:rPr>
-        <w:t>offers the end user the option to easily configure the boot mode by setting the BOOT[</w:t>
-      </w:r>
+        <w:t xml:space="preserve">offers the end user the option to easily configure the boot mode by setting the </w:t>
+      </w:r>
+      <w:proofErr w:type="gramStart"/>
+      <w:r>
+        <w:rPr>
+          <w:rFonts w:ascii="Arial" w:eastAsia="Arial" w:hAnsi="Arial" w:cs="Arial"/>
+        </w:rPr>
+        <w:t>BOOT[</w:t>
+      </w:r>
+      <w:proofErr w:type="gramEnd"/>
       <w:r>
         <w:rPr>
           <w:rFonts w:ascii="Arial" w:eastAsia="Arial" w:hAnsi="Arial" w:cs="Arial"/>
@@ -41674,13 +42094,21 @@
         <w:t xml:space="preserve">IO and the functionality is user configurable. </w:t>
       </w:r>
       <w:r>
-        <w:t>LED1 is signaling boot status by default while LED2 is signaling product connection status to RobotHUB.</w:t>
+        <w:t xml:space="preserve">LED1 is signaling boot status by default while LED2 is signaling product connection status to </w:t>
+      </w:r>
+      <w:proofErr w:type="spellStart"/>
+      <w:r>
+        <w:t>RobotHUB</w:t>
+      </w:r>
+      <w:proofErr w:type="spellEnd"/>
+      <w:r>
+        <w:t>.</w:t>
       </w:r>
     </w:p>
     <w:p>
       <w:r>
         <w:pict w14:anchorId="6A6B6B7C">
-          <v:shape id="_x0000_i1030" type="#_x0000_t75" style="width:403pt;height:295.5pt">
+          <v:shape id="_x0000_i1030" type="#_x0000_t75" style="width:403.2pt;height:295.2pt">
             <v:imagedata r:id="rId27" o:title="LEDs"/>
           </v:shape>
         </w:pict>
@@ -42099,19 +42527,61 @@
         <w:rPr>
           <w:rFonts w:ascii="Arial" w:hAnsi="Arial" w:cs="Arial"/>
         </w:rPr>
-        <w:t xml:space="preserve"> (Hirose DF40C-100DP-0.4V), while the receptacle, which determines mated height, is on the baseboard (Hirose DF4</w:t>
-      </w:r>
-      <w:r>
-        <w:rPr>
-          <w:rFonts w:ascii="Arial" w:hAnsi="Arial" w:cs="Arial"/>
-        </w:rPr>
-        <w:t>0HC(3.0)-100DS-0.4V). Wuerth Elek</w:t>
-      </w:r>
-      <w:r>
-        <w:rPr>
-          <w:rFonts w:ascii="Arial" w:hAnsi="Arial" w:cs="Arial"/>
-        </w:rPr>
-        <w:t xml:space="preserve">tronik 9774030243R SMT standoffs are recommended. </w:t>
+        <w:t xml:space="preserve"> (Hirose DF40C-100DP-0.4V), while the receptacle, which determines mated height, is on the baseboard (Hirose </w:t>
+      </w:r>
+      <w:proofErr w:type="gramStart"/>
+      <w:r>
+        <w:rPr>
+          <w:rFonts w:ascii="Arial" w:hAnsi="Arial" w:cs="Arial"/>
+        </w:rPr>
+        <w:t>DF4</w:t>
+      </w:r>
+      <w:r>
+        <w:rPr>
+          <w:rFonts w:ascii="Arial" w:hAnsi="Arial" w:cs="Arial"/>
+        </w:rPr>
+        <w:t>0HC(</w:t>
+      </w:r>
+      <w:proofErr w:type="gramEnd"/>
+      <w:r>
+        <w:rPr>
+          <w:rFonts w:ascii="Arial" w:hAnsi="Arial" w:cs="Arial"/>
+        </w:rPr>
+        <w:t xml:space="preserve">3.0)-100DS-0.4V). </w:t>
+      </w:r>
+      <w:proofErr w:type="spellStart"/>
+      <w:r>
+        <w:rPr>
+          <w:rFonts w:ascii="Arial" w:hAnsi="Arial" w:cs="Arial"/>
+        </w:rPr>
+        <w:t>Wuerth</w:t>
+      </w:r>
+      <w:proofErr w:type="spellEnd"/>
+      <w:r>
+        <w:rPr>
+          <w:rFonts w:ascii="Arial" w:hAnsi="Arial" w:cs="Arial"/>
+        </w:rPr>
+        <w:t xml:space="preserve"> </w:t>
+      </w:r>
+      <w:proofErr w:type="spellStart"/>
+      <w:r>
+        <w:rPr>
+          <w:rFonts w:ascii="Arial" w:hAnsi="Arial" w:cs="Arial"/>
+        </w:rPr>
+        <w:t>Elek</w:t>
+      </w:r>
+      <w:r>
+        <w:rPr>
+          <w:rFonts w:ascii="Arial" w:hAnsi="Arial" w:cs="Arial"/>
+        </w:rPr>
+        <w:t>tronik</w:t>
+      </w:r>
+      <w:proofErr w:type="spellEnd"/>
+      <w:r>
+        <w:rPr>
+          <w:rFonts w:ascii="Arial" w:hAnsi="Arial" w:cs="Arial"/>
+        </w:rPr>
+        <w:t xml:space="preserve"> 9774030243R SMT standoffs are recommended. </w:t>
       </w:r>
     </w:p>
     <w:p>
@@ -42195,13 +42665,55 @@
         <w:rPr>
           <w:rFonts w:ascii="Arial" w:hAnsi="Arial" w:cs="Arial"/>
         </w:rPr>
-        <w:t>ommended Wuerth Elek</w:t>
-      </w:r>
-      <w:r>
-        <w:rPr>
-          <w:rFonts w:ascii="Arial" w:hAnsi="Arial" w:cs="Arial"/>
-        </w:rPr>
-        <w:t xml:space="preserve">tronik 9774030243R SMT standoffs, or a custom solution using M2-0.40 or M2.5-0.45 screws can be used. Note that when using M2.5-0.45 screws, there is reduced tolerance between the B2B connector clocking and the screws’ hole alignment. This must be accounted for to ensure proper connector mating. </w:t>
+        <w:t xml:space="preserve">ommended </w:t>
+      </w:r>
+      <w:proofErr w:type="spellStart"/>
+      <w:r>
+        <w:rPr>
+          <w:rFonts w:ascii="Arial" w:hAnsi="Arial" w:cs="Arial"/>
+        </w:rPr>
+        <w:t>Wuerth</w:t>
+      </w:r>
+      <w:proofErr w:type="spellEnd"/>
+      <w:r>
+        <w:rPr>
+          <w:rFonts w:ascii="Arial" w:hAnsi="Arial" w:cs="Arial"/>
+        </w:rPr>
+        <w:t xml:space="preserve"> </w:t>
+      </w:r>
+      <w:proofErr w:type="spellStart"/>
+      <w:r>
+        <w:rPr>
+          <w:rFonts w:ascii="Arial" w:hAnsi="Arial" w:cs="Arial"/>
+        </w:rPr>
+        <w:t>Elek</w:t>
+      </w:r>
+      <w:r>
+        <w:rPr>
+          <w:rFonts w:ascii="Arial" w:hAnsi="Arial" w:cs="Arial"/>
+        </w:rPr>
+        <w:t>tronik</w:t>
+      </w:r>
+      <w:proofErr w:type="spellEnd"/>
+      <w:r>
+        <w:rPr>
+          <w:rFonts w:ascii="Arial" w:hAnsi="Arial" w:cs="Arial"/>
+        </w:rPr>
+        <w:t xml:space="preserve"> 9774030243R SMT standoffs, or a custom solution using M2-0.40 or M2.5-0.45 screws can be used. Note that when using M2.5-0.45 screws, there is reduced tolerance between the B2B connector clocking and the screws’ </w:t>
+      </w:r>
+      <w:proofErr w:type="gramStart"/>
+      <w:r>
+        <w:rPr>
+          <w:rFonts w:ascii="Arial" w:hAnsi="Arial" w:cs="Arial"/>
+        </w:rPr>
+        <w:t>hole</w:t>
+      </w:r>
+      <w:proofErr w:type="gramEnd"/>
+      <w:r>
+        <w:rPr>
+          <w:rFonts w:ascii="Arial" w:hAnsi="Arial" w:cs="Arial"/>
+        </w:rPr>
+        <w:t xml:space="preserve"> alignment. This must be accounted for to ensure proper connector mating. </w:t>
       </w:r>
     </w:p>
     <w:p>
@@ -42389,7 +42901,21 @@
         <w:rPr>
           <w:rFonts w:ascii="Arial" w:hAnsi="Arial" w:cs="Arial"/>
         </w:rPr>
-        <w:t xml:space="preserve">Power consumption can vary considerably depending on the application. A stereo vision application running Mobilenet-SSD V2 at 30fps typically consumes about </w:t>
+        <w:t xml:space="preserve">Power consumption can vary considerably depending on the application. A stereo vision application running </w:t>
+      </w:r>
+      <w:proofErr w:type="spellStart"/>
+      <w:r>
+        <w:rPr>
+          <w:rFonts w:ascii="Arial" w:hAnsi="Arial" w:cs="Arial"/>
+        </w:rPr>
+        <w:t>Mobilenet</w:t>
+      </w:r>
+      <w:proofErr w:type="spellEnd"/>
+      <w:r>
+        <w:rPr>
+          <w:rFonts w:ascii="Arial" w:hAnsi="Arial" w:cs="Arial"/>
+        </w:rPr>
+        <w:t xml:space="preserve">-SSD V2 at 30fps typically consumes about </w:t>
       </w:r>
       <w:r>
         <w:rPr>
@@ -42458,11 +42984,19 @@
           <w:rFonts w:ascii="Arial" w:hAnsi="Arial" w:cs="Arial"/>
         </w:rPr>
       </w:pPr>
-      <w:r>
-        <w:rPr>
-          <w:rFonts w:ascii="Arial" w:hAnsi="Arial" w:cs="Arial"/>
-        </w:rPr>
-        <w:t xml:space="preserve">Heatsinking of the </w:t>
+      <w:proofErr w:type="spellStart"/>
+      <w:r>
+        <w:rPr>
+          <w:rFonts w:ascii="Arial" w:hAnsi="Arial" w:cs="Arial"/>
+        </w:rPr>
+        <w:t>Heatsinking</w:t>
+      </w:r>
+      <w:proofErr w:type="spellEnd"/>
+      <w:r>
+        <w:rPr>
+          <w:rFonts w:ascii="Arial" w:hAnsi="Arial" w:cs="Arial"/>
+        </w:rPr>
+        <w:t xml:space="preserve"> of the </w:t>
       </w:r>
       <w:r>
         <w:rPr>
@@ -42668,6 +43202,7 @@
                 <w:rFonts w:ascii="Arial" w:hAnsi="Arial" w:cs="Arial"/>
               </w:rPr>
             </w:pPr>
+            <w:proofErr w:type="spellStart"/>
             <w:r>
               <w:rPr>
                 <w:rFonts w:ascii="Arial" w:hAnsi="Arial" w:cs="Arial"/>
@@ -42681,6 +43216,7 @@
               </w:rPr>
               <w:t>JB</w:t>
             </w:r>
+            <w:proofErr w:type="spellEnd"/>
           </w:p>
         </w:tc>
         <w:tc>
@@ -42733,6 +43269,7 @@
                 <w:rFonts w:ascii="Arial" w:hAnsi="Arial" w:cs="Arial"/>
               </w:rPr>
             </w:pPr>
+            <w:proofErr w:type="spellStart"/>
             <w:r>
               <w:rPr>
                 <w:rFonts w:ascii="Arial" w:hAnsi="Arial" w:cs="Arial"/>
@@ -42753,6 +43290,7 @@
               </w:rPr>
               <w:t>C</w:t>
             </w:r>
+            <w:proofErr w:type="spellEnd"/>
           </w:p>
         </w:tc>
         <w:tc>
@@ -42805,6 +43343,7 @@
                 <w:rFonts w:ascii="Arial" w:hAnsi="Arial" w:cs="Arial"/>
               </w:rPr>
             </w:pPr>
+            <w:proofErr w:type="spellStart"/>
             <w:r>
               <w:rPr>
                 <w:rFonts w:ascii="Arial" w:hAnsi="Arial" w:cs="Arial"/>
@@ -42825,6 +43364,7 @@
               </w:rPr>
               <w:t>A</w:t>
             </w:r>
+            <w:proofErr w:type="spellEnd"/>
           </w:p>
         </w:tc>
         <w:tc>
@@ -42976,7 +43516,7 @@
       <w:pPr>
         <w:pStyle w:val="ListParagraph"/>
         <w:numPr>
-          <w:ilvl w:val="0"/>
+          <w:ilvl w:val="1"/>
           <w:numId w:val="17"/>
         </w:numPr>
         <w:rPr>
@@ -42991,31 +43531,39 @@
           <w:sz w:val="22"/>
           <w:szCs w:val="22"/>
         </w:rPr>
-        <w:t>Revision 0.1 – April 2023</w:t>
-      </w:r>
-    </w:p>
-    <w:p>
-      <w:pPr>
-        <w:pStyle w:val="ListParagraph"/>
-        <w:numPr>
-          <w:ilvl w:val="1"/>
-          <w:numId w:val="17"/>
-        </w:numPr>
+        <w:t xml:space="preserve">Fixed </w:t>
+      </w:r>
+      <w:r>
         <w:rPr>
           <w:rFonts w:ascii="Arial" w:hAnsi="Arial"/>
-        </w:rPr>
-      </w:pPr>
+          <w:sz w:val="22"/>
+          <w:szCs w:val="22"/>
+        </w:rPr>
+        <w:t xml:space="preserve">SPI1 annotations in </w:t>
+      </w:r>
       <w:r>
         <w:rPr>
           <w:rFonts w:ascii="Arial" w:hAnsi="Arial"/>
-        </w:rPr>
-        <w:t xml:space="preserve">Table 8, functionality and designator correction RTC_INT pin </w:t>
+          <w:sz w:val="22"/>
+          <w:szCs w:val="22"/>
+        </w:rPr>
+        <w:t>T</w:t>
       </w:r>
       <w:r>
         <w:rPr>
           <w:rFonts w:ascii="Arial" w:hAnsi="Arial"/>
-        </w:rPr>
-        <w:t>32/A</w:t>
+          <w:sz w:val="22"/>
+          <w:szCs w:val="22"/>
+        </w:rPr>
+        <w:t>able 7</w:t>
+      </w:r>
+      <w:r>
+        <w:rPr>
+          <w:rFonts w:ascii="Arial" w:hAnsi="Arial"/>
+          <w:sz w:val="22"/>
+          <w:szCs w:val="22"/>
+        </w:rPr>
+        <w:t xml:space="preserve"> – March 2023</w:t>
       </w:r>
     </w:p>
     <w:p>
@@ -43213,7 +43761,7 @@
         <w:caps/>
         <w:noProof/>
       </w:rPr>
-      <w:t>3</w:t>
+      <w:t>1</w:t>
     </w:r>
     <w:r>
       <w:rPr>
@@ -48584,7 +49132,7 @@
 </file>
 
 <file path=customXml/itemProps1.xml><?xml version="1.0" encoding="utf-8"?>
-<ds:datastoreItem xmlns:ds="http://schemas.openxmlformats.org/officeDocument/2006/customXml" ds:itemID="{E5B642D3-C34B-41D6-8747-81DC52F7E80B}">
+<ds:datastoreItem xmlns:ds="http://schemas.openxmlformats.org/officeDocument/2006/customXml" ds:itemID="{2E37C199-5BF8-4883-9BC2-F91CFD40A088}">
   <ds:schemaRefs>
     <ds:schemaRef ds:uri="http://schemas.openxmlformats.org/officeDocument/2006/bibliography"/>
   </ds:schemaRefs>

</xml_diff>